<commit_message>
Added similarutyatscore_threshold option for search_type and txt loader
</commit_message>
<xml_diff>
--- a/docs/SB_102_THE TEST_eng_TRANSCRIPT_20120614.docx
+++ b/docs/SB_102_THE TEST_eng_TRANSCRIPT_20120614.docx
@@ -1,17 +1,15 @@
 
 <file path=word/document.xml><?xml version="1.0" encoding="utf-8"?>
-<w:document xmlns:wpc="http://schemas.microsoft.com/office/word/2010/wordprocessingCanvas" xmlns:mo="http://schemas.microsoft.com/office/mac/office/2008/main" xmlns:mc="http://schemas.openxmlformats.org/markup-compatibility/2006" xmlns:mv="urn:schemas-microsoft-com:mac:vml" xmlns:o="urn:schemas-microsoft-com:office:office" xmlns:r="http://schemas.openxmlformats.org/officeDocument/2006/relationships" xmlns:m="http://schemas.openxmlformats.org/officeDocument/2006/math" xmlns:v="urn:schemas-microsoft-com:vml" xmlns:wp14="http://schemas.microsoft.com/office/word/2010/wordprocessingDrawing" xmlns:wp="http://schemas.openxmlformats.org/drawingml/2006/wordprocessingDrawing" xmlns:w10="urn:schemas-microsoft-com:office:word" xmlns:w="http://schemas.openxmlformats.org/wordprocessingml/2006/main" xmlns:w14="http://schemas.microsoft.com/office/word/2010/wordml" xmlns:wpg="http://schemas.microsoft.com/office/word/2010/wordprocessingGroup" xmlns:wpi="http://schemas.microsoft.com/office/word/2010/wordprocessingInk" xmlns:wne="http://schemas.microsoft.com/office/word/2006/wordml" xmlns:wps="http://schemas.microsoft.com/office/word/2010/wordprocessingShape" mc:Ignorable="w14 wp14">
+<w:document xmlns:wpc="http://schemas.microsoft.com/office/word/2010/wordprocessingCanvas" xmlns:cx="http://schemas.microsoft.com/office/drawing/2014/chartex" xmlns:cx1="http://schemas.microsoft.com/office/drawing/2015/9/8/chartex" xmlns:cx2="http://schemas.microsoft.com/office/drawing/2015/10/21/chartex" xmlns:cx3="http://schemas.microsoft.com/office/drawing/2016/5/9/chartex" xmlns:cx4="http://schemas.microsoft.com/office/drawing/2016/5/10/chartex" xmlns:cx5="http://schemas.microsoft.com/office/drawing/2016/5/11/chartex" xmlns:cx6="http://schemas.microsoft.com/office/drawing/2016/5/12/chartex" xmlns:cx7="http://schemas.microsoft.com/office/drawing/2016/5/13/chartex" xmlns:cx8="http://schemas.microsoft.com/office/drawing/2016/5/14/chartex" xmlns:mc="http://schemas.openxmlformats.org/markup-compatibility/2006" xmlns:aink="http://schemas.microsoft.com/office/drawing/2016/ink" xmlns:am3d="http://schemas.microsoft.com/office/drawing/2017/model3d" xmlns:o="urn:schemas-microsoft-com:office:office" xmlns:oel="http://schemas.microsoft.com/office/2019/extlst" xmlns:r="http://schemas.openxmlformats.org/officeDocument/2006/relationships" xmlns:m="http://schemas.openxmlformats.org/officeDocument/2006/math" xmlns:v="urn:schemas-microsoft-com:vml" xmlns:wp14="http://schemas.microsoft.com/office/word/2010/wordprocessingDrawing" xmlns:wp="http://schemas.openxmlformats.org/drawingml/2006/wordprocessingDrawing" xmlns:w10="urn:schemas-microsoft-com:office:word" xmlns:w="http://schemas.openxmlformats.org/wordprocessingml/2006/main" xmlns:w14="http://schemas.microsoft.com/office/word/2010/wordml" xmlns:w15="http://schemas.microsoft.com/office/word/2012/wordml" xmlns:w16cex="http://schemas.microsoft.com/office/word/2018/wordml/cex" xmlns:w16cid="http://schemas.microsoft.com/office/word/2016/wordml/cid" xmlns:w16="http://schemas.microsoft.com/office/word/2018/wordml" xmlns:w16sdtdh="http://schemas.microsoft.com/office/word/2020/wordml/sdtdatahash" xmlns:w16se="http://schemas.microsoft.com/office/word/2015/wordml/symex" xmlns:wpg="http://schemas.microsoft.com/office/word/2010/wordprocessingGroup" xmlns:wpi="http://schemas.microsoft.com/office/word/2010/wordprocessingInk" xmlns:wne="http://schemas.microsoft.com/office/word/2006/wordml" xmlns:wps="http://schemas.microsoft.com/office/word/2010/wordprocessingShape" mc:Ignorable="w14 w15 w16se w16cid w16 w16cex w16sdtdh wp14">
   <w:body>
     <w:p>
       <w:pPr>
-        <w:pStyle w:val="PlainText"/>
+        <w:pStyle w:val="a6"/>
         <w:tabs>
           <w:tab w:val="left" w:pos="2520"/>
         </w:tabs>
         <w:spacing w:line="480" w:lineRule="atLeast"/>
       </w:pPr>
-      <w:bookmarkStart w:id="0" w:name="_GoBack"/>
-      <w:bookmarkEnd w:id="0"/>
       <w:r>
         <w:rPr>
           <w:rFonts w:ascii="Times New Roman" w:hAnsi="Times New Roman" w:cs="Times New Roman"/>
@@ -39,7 +37,7 @@
     </w:p>
     <w:p>
       <w:pPr>
-        <w:pStyle w:val="PlainText"/>
+        <w:pStyle w:val="a6"/>
         <w:tabs>
           <w:tab w:val="left" w:pos="3600"/>
           <w:tab w:val="left" w:pos="8280"/>
@@ -58,7 +56,7 @@
     </w:p>
     <w:p>
       <w:pPr>
-        <w:pStyle w:val="PlainText"/>
+        <w:pStyle w:val="a6"/>
         <w:tabs>
           <w:tab w:val="left" w:pos="3600"/>
           <w:tab w:val="left" w:pos="8280"/>
@@ -77,7 +75,7 @@
     </w:p>
     <w:p>
       <w:pPr>
-        <w:pStyle w:val="PlainText"/>
+        <w:pStyle w:val="a6"/>
         <w:tabs>
           <w:tab w:val="left" w:pos="3600"/>
           <w:tab w:val="left" w:pos="8280"/>
@@ -96,7 +94,7 @@
     </w:p>
     <w:p>
       <w:pPr>
-        <w:pStyle w:val="PlainText"/>
+        <w:pStyle w:val="a6"/>
         <w:tabs>
           <w:tab w:val="left" w:pos="2520"/>
         </w:tabs>
@@ -108,28 +106,12 @@
           <w:sz w:val="24"/>
           <w:szCs w:val="24"/>
         </w:rPr>
-        <w:t xml:space="preserve">SYNOPSIS:   Chris has never been this excited. His birthday gift is a Holo-9, the ultimate holographic gaming system! It's so popular that there aren't enough to go around for all the kids who want one... such as the sick boy at the local hospital -- even </w:t>
-      </w:r>
-      <w:r>
-        <w:rPr>
-          <w:rFonts w:ascii="Times New Roman" w:hAnsi="Times New Roman" w:cs="Times New Roman"/>
-          <w:sz w:val="24"/>
-          <w:szCs w:val="24"/>
-        </w:rPr>
-        <w:t>the hospital is unable to pull strings to get him one. Chris feels a twinge of guilt... but it takes SUPERBOOK'S ministrations to turn him around. The kids journey to meet Abraham and his beloved son, Isaac, whom he was willing to sacrifice because it's wh</w:t>
-      </w:r>
-      <w:r>
-        <w:rPr>
-          <w:rFonts w:ascii="Times New Roman" w:hAnsi="Times New Roman" w:cs="Times New Roman"/>
-          <w:sz w:val="24"/>
-          <w:szCs w:val="24"/>
-        </w:rPr>
-        <w:t xml:space="preserve">at God wanted. Abraham puts God first in his life, above everything else. This has a profound effect on Chris, who returns home to donate his coveted </w:t>
-      </w:r>
-    </w:p>
-    <w:p>
-      <w:pPr>
-        <w:pStyle w:val="PlainText"/>
+        <w:t xml:space="preserve">SYNOPSIS:   Chris has never been this excited. His birthday gift is a Holo-9, the ultimate holographic gaming system! It's so popular that there aren't enough to go around for all the kids who want one... such as the sick boy at the local hospital -- even the hospital is unable to pull strings to get him one. Chris feels a twinge of guilt... but it takes SUPERBOOK'S ministrations to turn him around. The kids journey to meet Abraham and his beloved son, Isaac, whom he was willing to sacrifice because it's what God wanted. Abraham puts God first in his life, above everything else. This has a profound effect on Chris, who returns home to donate his coveted </w:t>
+      </w:r>
+    </w:p>
+    <w:p>
+      <w:pPr>
+        <w:pStyle w:val="a6"/>
         <w:tabs>
           <w:tab w:val="left" w:pos="2520"/>
         </w:tabs>
@@ -141,20 +123,12 @@
           <w:sz w:val="24"/>
           <w:szCs w:val="24"/>
         </w:rPr>
-        <w:t xml:space="preserve">Holo-9 to the little boy at the hospital.  He sacrifices what is important to him and does it because he </w:t>
-      </w:r>
-      <w:r>
-        <w:rPr>
-          <w:rFonts w:ascii="Times New Roman" w:hAnsi="Times New Roman" w:cs="Times New Roman"/>
-          <w:sz w:val="24"/>
-          <w:szCs w:val="24"/>
-        </w:rPr>
-        <w:t xml:space="preserve">knows it's what God is asking him to do. </w:t>
-      </w:r>
-    </w:p>
-    <w:p>
-      <w:pPr>
-        <w:pStyle w:val="PlainText"/>
+        <w:t xml:space="preserve">Holo-9 to the little boy at the hospital.  He sacrifices what is important to him and does it because he knows it's what God is asking him to do. </w:t>
+      </w:r>
+    </w:p>
+    <w:p>
+      <w:pPr>
+        <w:pStyle w:val="a6"/>
         <w:tabs>
           <w:tab w:val="left" w:pos="2520"/>
         </w:tabs>
@@ -162,7 +136,7 @@
     </w:p>
     <w:p>
       <w:pPr>
-        <w:pStyle w:val="PlainText"/>
+        <w:pStyle w:val="a6"/>
         <w:tabs>
           <w:tab w:val="left" w:pos="3600"/>
           <w:tab w:val="left" w:pos="8280"/>
@@ -189,7 +163,7 @@
     </w:p>
     <w:p>
       <w:pPr>
-        <w:pStyle w:val="PlainText"/>
+        <w:pStyle w:val="a6"/>
         <w:tabs>
           <w:tab w:val="left" w:pos="3600"/>
           <w:tab w:val="left" w:pos="8280"/>
@@ -206,7 +180,7 @@
     </w:p>
     <w:p>
       <w:pPr>
-        <w:pStyle w:val="PlainText"/>
+        <w:pStyle w:val="a6"/>
         <w:pageBreakBefore/>
         <w:tabs>
           <w:tab w:val="left" w:pos="3600"/>
@@ -227,7 +201,7 @@
     </w:p>
     <w:p>
       <w:pPr>
-        <w:pStyle w:val="PlainText"/>
+        <w:pStyle w:val="a6"/>
         <w:tabs>
           <w:tab w:val="left" w:pos="3600"/>
           <w:tab w:val="left" w:pos="8280"/>
@@ -246,7 +220,7 @@
     </w:p>
     <w:p>
       <w:pPr>
-        <w:pStyle w:val="PlainText"/>
+        <w:pStyle w:val="a6"/>
         <w:tabs>
           <w:tab w:val="left" w:pos="3600"/>
           <w:tab w:val="left" w:pos="8280"/>
@@ -265,7 +239,7 @@
     </w:p>
     <w:p>
       <w:pPr>
-        <w:pStyle w:val="PlainText"/>
+        <w:pStyle w:val="a6"/>
         <w:tabs>
           <w:tab w:val="left" w:pos="3600"/>
           <w:tab w:val="left" w:pos="8280"/>
@@ -284,7 +258,7 @@
     </w:p>
     <w:p>
       <w:pPr>
-        <w:pStyle w:val="PlainText"/>
+        <w:pStyle w:val="a6"/>
         <w:tabs>
           <w:tab w:val="left" w:pos="3600"/>
           <w:tab w:val="left" w:pos="8280"/>
@@ -303,7 +277,7 @@
     </w:p>
     <w:p>
       <w:pPr>
-        <w:pStyle w:val="PlainText"/>
+        <w:pStyle w:val="a6"/>
         <w:tabs>
           <w:tab w:val="left" w:pos="3600"/>
           <w:tab w:val="left" w:pos="8280"/>
@@ -322,7 +296,7 @@
     </w:p>
     <w:p>
       <w:pPr>
-        <w:pStyle w:val="PlainText"/>
+        <w:pStyle w:val="a6"/>
         <w:tabs>
           <w:tab w:val="left" w:pos="3600"/>
           <w:tab w:val="left" w:pos="8280"/>
@@ -341,7 +315,7 @@
     </w:p>
     <w:p>
       <w:pPr>
-        <w:pStyle w:val="PlainText"/>
+        <w:pStyle w:val="a6"/>
         <w:tabs>
           <w:tab w:val="left" w:pos="3600"/>
           <w:tab w:val="left" w:pos="8280"/>
@@ -360,7 +334,7 @@
     </w:p>
     <w:p>
       <w:pPr>
-        <w:pStyle w:val="PlainText"/>
+        <w:pStyle w:val="a6"/>
         <w:tabs>
           <w:tab w:val="left" w:pos="3600"/>
           <w:tab w:val="left" w:pos="8280"/>
@@ -379,7 +353,7 @@
     </w:p>
     <w:p>
       <w:pPr>
-        <w:pStyle w:val="PlainText"/>
+        <w:pStyle w:val="a6"/>
         <w:tabs>
           <w:tab w:val="left" w:pos="3600"/>
           <w:tab w:val="left" w:pos="8280"/>
@@ -398,7 +372,7 @@
     </w:p>
     <w:p>
       <w:pPr>
-        <w:pStyle w:val="PlainText"/>
+        <w:pStyle w:val="a6"/>
         <w:tabs>
           <w:tab w:val="left" w:pos="3600"/>
           <w:tab w:val="left" w:pos="8280"/>
@@ -417,7 +391,7 @@
     </w:p>
     <w:p>
       <w:pPr>
-        <w:pStyle w:val="PlainText"/>
+        <w:pStyle w:val="a6"/>
         <w:tabs>
           <w:tab w:val="left" w:pos="3600"/>
           <w:tab w:val="left" w:pos="8280"/>
@@ -436,7 +410,7 @@
     </w:p>
     <w:p>
       <w:pPr>
-        <w:pStyle w:val="PlainText"/>
+        <w:pStyle w:val="a6"/>
         <w:tabs>
           <w:tab w:val="left" w:pos="3600"/>
           <w:tab w:val="left" w:pos="8280"/>
@@ -455,7 +429,7 @@
     </w:p>
     <w:p>
       <w:pPr>
-        <w:pStyle w:val="PlainText"/>
+        <w:pStyle w:val="a6"/>
         <w:tabs>
           <w:tab w:val="left" w:pos="3600"/>
           <w:tab w:val="left" w:pos="8280"/>
@@ -474,7 +448,7 @@
     </w:p>
     <w:p>
       <w:pPr>
-        <w:pStyle w:val="PlainText"/>
+        <w:pStyle w:val="a6"/>
         <w:tabs>
           <w:tab w:val="left" w:pos="3600"/>
           <w:tab w:val="left" w:pos="8280"/>
@@ -493,7 +467,7 @@
     </w:p>
     <w:p>
       <w:pPr>
-        <w:pStyle w:val="PlainText"/>
+        <w:pStyle w:val="a6"/>
         <w:tabs>
           <w:tab w:val="left" w:pos="3600"/>
           <w:tab w:val="left" w:pos="8280"/>
@@ -512,9 +486,9 @@
     </w:p>
     <w:p>
       <w:pPr>
-        <w:pStyle w:val="PlainText"/>
+        <w:pStyle w:val="a6"/>
         <w:sectPr>
-          <w:headerReference w:type="default" r:id="rId7"/>
+          <w:headerReference w:type="default" r:id="rId6"/>
           <w:pgSz w:w="12240" w:h="15840"/>
           <w:pgMar w:top="1440" w:right="1800" w:bottom="1440" w:left="1800" w:header="720" w:footer="720" w:gutter="0"/>
           <w:cols w:space="720"/>
@@ -532,7 +506,7 @@
     </w:p>
     <w:p>
       <w:pPr>
-        <w:pStyle w:val="PlainText"/>
+        <w:pStyle w:val="a6"/>
         <w:pageBreakBefore/>
         <w:tabs>
           <w:tab w:val="left" w:pos="6480"/>
@@ -570,7 +544,7 @@
     </w:p>
     <w:p>
       <w:pPr>
-        <w:pStyle w:val="PlainText"/>
+        <w:pStyle w:val="a6"/>
         <w:tabs>
           <w:tab w:val="left" w:pos="2160"/>
         </w:tabs>
@@ -587,7 +561,7 @@
     </w:p>
     <w:p>
       <w:pPr>
-        <w:pStyle w:val="PlainText"/>
+        <w:pStyle w:val="a6"/>
         <w:tabs>
           <w:tab w:val="left" w:pos="2160"/>
         </w:tabs>
@@ -608,15 +582,7 @@
           <w:szCs w:val="24"/>
         </w:rPr>
         <w:tab/>
-        <w:t>01:00</w:t>
-      </w:r>
-      <w:r>
-        <w:rPr>
-          <w:rFonts w:ascii="Times New Roman" w:hAnsi="Times New Roman" w:cs="Times New Roman"/>
-          <w:sz w:val="24"/>
-          <w:szCs w:val="24"/>
-        </w:rPr>
-        <w:t>:17</w:t>
+        <w:t>01:00:17</w:t>
       </w:r>
       <w:r>
         <w:rPr>
@@ -630,7 +596,7 @@
     </w:p>
     <w:p>
       <w:pPr>
-        <w:pStyle w:val="PlainText"/>
+        <w:pStyle w:val="a6"/>
         <w:tabs>
           <w:tab w:val="left" w:pos="2160"/>
         </w:tabs>
@@ -665,7 +631,7 @@
     </w:p>
     <w:p>
       <w:pPr>
-        <w:pStyle w:val="PlainText"/>
+        <w:pStyle w:val="a6"/>
         <w:tabs>
           <w:tab w:val="left" w:pos="6480"/>
         </w:tabs>
@@ -701,7 +667,7 @@
     </w:p>
     <w:p>
       <w:pPr>
-        <w:pStyle w:val="PlainText"/>
+        <w:pStyle w:val="a6"/>
         <w:tabs>
           <w:tab w:val="left" w:pos="6480"/>
         </w:tabs>
@@ -719,7 +685,7 @@
     </w:p>
     <w:p>
       <w:pPr>
-        <w:pStyle w:val="PlainText"/>
+        <w:pStyle w:val="a6"/>
         <w:tabs>
           <w:tab w:val="left" w:pos="6480"/>
         </w:tabs>
@@ -746,7 +712,7 @@
     </w:p>
     <w:p>
       <w:pPr>
-        <w:pStyle w:val="PlainText"/>
+        <w:pStyle w:val="a6"/>
         <w:tabs>
           <w:tab w:val="left" w:pos="6480"/>
         </w:tabs>
@@ -777,19 +743,12 @@
           <w:szCs w:val="24"/>
         </w:rPr>
         <w:tab/>
-      </w:r>
-      <w:r>
-        <w:rPr>
-          <w:rFonts w:ascii="Times New Roman" w:hAnsi="Times New Roman" w:cs="Times New Roman"/>
-          <w:sz w:val="24"/>
-          <w:szCs w:val="24"/>
-        </w:rPr>
         <w:t xml:space="preserve">Sarah, your wife, will give birth to a son for you.  </w:t>
       </w:r>
     </w:p>
     <w:p>
       <w:pPr>
-        <w:pStyle w:val="PlainText"/>
+        <w:pStyle w:val="a6"/>
         <w:tabs>
           <w:tab w:val="left" w:pos="6480"/>
         </w:tabs>
@@ -816,7 +775,7 @@
     </w:p>
     <w:p>
       <w:pPr>
-        <w:pStyle w:val="PlainText"/>
+        <w:pStyle w:val="a6"/>
         <w:tabs>
           <w:tab w:val="left" w:pos="6480"/>
         </w:tabs>
@@ -852,7 +811,7 @@
     </w:p>
     <w:p>
       <w:pPr>
-        <w:pStyle w:val="PlainText"/>
+        <w:pStyle w:val="a6"/>
         <w:tabs>
           <w:tab w:val="left" w:pos="6480"/>
         </w:tabs>
@@ -888,7 +847,7 @@
     </w:p>
     <w:p>
       <w:pPr>
-        <w:pStyle w:val="PlainText"/>
+        <w:pStyle w:val="a6"/>
         <w:tabs>
           <w:tab w:val="left" w:pos="6480"/>
         </w:tabs>
@@ -919,20 +878,12 @@
           <w:szCs w:val="24"/>
         </w:rPr>
         <w:tab/>
-        <w:t>T</w:t>
-      </w:r>
-      <w:r>
-        <w:rPr>
-          <w:rFonts w:ascii="Times New Roman" w:hAnsi="Times New Roman" w:cs="Times New Roman"/>
-          <w:sz w:val="24"/>
-          <w:szCs w:val="24"/>
-        </w:rPr>
-        <w:t xml:space="preserve">his night I give you this burnt offering, my Lord, my God.  </w:t>
-      </w:r>
-    </w:p>
-    <w:p>
-      <w:pPr>
-        <w:pStyle w:val="PlainText"/>
+        <w:t xml:space="preserve">This night I give you this burnt offering, my Lord, my God.  </w:t>
+      </w:r>
+    </w:p>
+    <w:p>
+      <w:pPr>
+        <w:pStyle w:val="a6"/>
         <w:tabs>
           <w:tab w:val="left" w:pos="6480"/>
         </w:tabs>
@@ -968,7 +919,7 @@
     </w:p>
     <w:p>
       <w:pPr>
-        <w:pStyle w:val="PlainText"/>
+        <w:pStyle w:val="a6"/>
         <w:tabs>
           <w:tab w:val="left" w:pos="6480"/>
         </w:tabs>
@@ -1004,7 +955,7 @@
     </w:p>
     <w:p>
       <w:pPr>
-        <w:pStyle w:val="PlainText"/>
+        <w:pStyle w:val="a6"/>
         <w:tabs>
           <w:tab w:val="left" w:pos="6480"/>
         </w:tabs>
@@ -1040,7 +991,7 @@
     </w:p>
     <w:p>
       <w:pPr>
-        <w:pStyle w:val="PlainText"/>
+        <w:pStyle w:val="a6"/>
         <w:tabs>
           <w:tab w:val="left" w:pos="6480"/>
         </w:tabs>
@@ -1071,20 +1022,12 @@
           <w:szCs w:val="24"/>
         </w:rPr>
         <w:tab/>
-        <w:t>(SLIGHT LAUG</w:t>
-      </w:r>
-      <w:r>
-        <w:rPr>
-          <w:rFonts w:ascii="Times New Roman" w:hAnsi="Times New Roman" w:cs="Times New Roman"/>
-          <w:sz w:val="24"/>
-          <w:szCs w:val="24"/>
-        </w:rPr>
-        <w:t xml:space="preserve">H)  What a strong young man. Thank you, son.  </w:t>
-      </w:r>
-    </w:p>
-    <w:p>
-      <w:pPr>
-        <w:pStyle w:val="PlainText"/>
+        <w:t xml:space="preserve">(SLIGHT LAUGH)  What a strong young man. Thank you, son.  </w:t>
+      </w:r>
+    </w:p>
+    <w:p>
+      <w:pPr>
+        <w:pStyle w:val="a6"/>
         <w:tabs>
           <w:tab w:val="left" w:pos="6480"/>
         </w:tabs>
@@ -1110,7 +1053,7 @@
     </w:p>
     <w:p>
       <w:pPr>
-        <w:pStyle w:val="PlainText"/>
+        <w:pStyle w:val="a6"/>
         <w:tabs>
           <w:tab w:val="left" w:pos="6480"/>
         </w:tabs>
@@ -1137,7 +1080,7 @@
     </w:p>
     <w:p>
       <w:pPr>
-        <w:pStyle w:val="PlainText"/>
+        <w:pStyle w:val="a6"/>
         <w:tabs>
           <w:tab w:val="left" w:pos="6480"/>
         </w:tabs>
@@ -1169,19 +1112,12 @@
           <w:szCs w:val="24"/>
         </w:rPr>
         <w:tab/>
-      </w:r>
-      <w:r>
-        <w:rPr>
-          <w:rFonts w:ascii="Times New Roman" w:hAnsi="Times New Roman" w:cs="Times New Roman"/>
-          <w:sz w:val="24"/>
-          <w:szCs w:val="24"/>
-        </w:rPr>
         <w:t xml:space="preserve">...and I will show you a mountain where you must sacrifice him to me on the fires of an altar.  </w:t>
       </w:r>
     </w:p>
     <w:p>
       <w:pPr>
-        <w:pStyle w:val="PlainText"/>
+        <w:pStyle w:val="a6"/>
         <w:tabs>
           <w:tab w:val="left" w:pos="6480"/>
         </w:tabs>
@@ -1217,7 +1153,7 @@
     </w:p>
     <w:p>
       <w:pPr>
-        <w:pStyle w:val="PlainText"/>
+        <w:pStyle w:val="a6"/>
         <w:tabs>
           <w:tab w:val="left" w:pos="6480"/>
         </w:tabs>
@@ -1235,17 +1171,17 @@
     </w:p>
     <w:p>
       <w:pPr>
-        <w:pStyle w:val="PlainText"/>
-        <w:tabs>
-          <w:tab w:val="left" w:pos="6480"/>
-        </w:tabs>
-        <w:spacing w:line="480" w:lineRule="atLeast"/>
-        <w:ind w:left="4320" w:hanging="4320"/>
-      </w:pPr>
-    </w:p>
-    <w:p>
-      <w:pPr>
-        <w:pStyle w:val="PlainText"/>
+        <w:pStyle w:val="a6"/>
+        <w:tabs>
+          <w:tab w:val="left" w:pos="6480"/>
+        </w:tabs>
+        <w:spacing w:line="480" w:lineRule="atLeast"/>
+        <w:ind w:left="4320" w:hanging="4320"/>
+      </w:pPr>
+    </w:p>
+    <w:p>
+      <w:pPr>
+        <w:pStyle w:val="a6"/>
         <w:tabs>
           <w:tab w:val="left" w:pos="6480"/>
         </w:tabs>
@@ -1273,7 +1209,7 @@
     </w:p>
     <w:p>
       <w:pPr>
-        <w:pStyle w:val="PlainText"/>
+        <w:pStyle w:val="a6"/>
         <w:pageBreakBefore/>
         <w:tabs>
           <w:tab w:val="left" w:pos="6480"/>
@@ -1293,7 +1229,7 @@
     </w:p>
     <w:p>
       <w:pPr>
-        <w:pStyle w:val="PlainText"/>
+        <w:pStyle w:val="a6"/>
         <w:tabs>
           <w:tab w:val="left" w:pos="6480"/>
         </w:tabs>
@@ -1311,7 +1247,7 @@
     </w:p>
     <w:p>
       <w:pPr>
-        <w:pStyle w:val="PlainText"/>
+        <w:pStyle w:val="a6"/>
         <w:tabs>
           <w:tab w:val="left" w:pos="6480"/>
         </w:tabs>
@@ -1342,20 +1278,12 @@
           <w:szCs w:val="24"/>
         </w:rPr>
         <w:tab/>
-        <w:t>(GR</w:t>
-      </w:r>
-      <w:r>
-        <w:rPr>
-          <w:rFonts w:ascii="Times New Roman" w:hAnsi="Times New Roman" w:cs="Times New Roman"/>
-          <w:sz w:val="24"/>
-          <w:szCs w:val="24"/>
-        </w:rPr>
-        <w:t xml:space="preserve">UNTING SOUND)  I'm the most fearless bounty hunter in the galaxy!  </w:t>
-      </w:r>
-    </w:p>
-    <w:p>
-      <w:pPr>
-        <w:pStyle w:val="PlainText"/>
+        <w:t xml:space="preserve">(GRUNTING SOUND)  I'm the most fearless bounty hunter in the galaxy!  </w:t>
+      </w:r>
+    </w:p>
+    <w:p>
+      <w:pPr>
+        <w:pStyle w:val="a6"/>
         <w:tabs>
           <w:tab w:val="left" w:pos="6480"/>
         </w:tabs>
@@ -1391,7 +1319,7 @@
     </w:p>
     <w:p>
       <w:pPr>
-        <w:pStyle w:val="PlainText"/>
+        <w:pStyle w:val="a6"/>
         <w:tabs>
           <w:tab w:val="left" w:pos="6480"/>
         </w:tabs>
@@ -1427,7 +1355,7 @@
     </w:p>
     <w:p>
       <w:pPr>
-        <w:pStyle w:val="PlainText"/>
+        <w:pStyle w:val="a6"/>
         <w:tabs>
           <w:tab w:val="left" w:pos="6480"/>
         </w:tabs>
@@ -1463,7 +1391,7 @@
     </w:p>
     <w:p>
       <w:pPr>
-        <w:pStyle w:val="PlainText"/>
+        <w:pStyle w:val="a6"/>
         <w:tabs>
           <w:tab w:val="left" w:pos="6480"/>
         </w:tabs>
@@ -1494,19 +1422,12 @@
           <w:szCs w:val="24"/>
         </w:rPr>
         <w:tab/>
-      </w:r>
-      <w:r>
-        <w:rPr>
-          <w:rFonts w:ascii="Times New Roman" w:hAnsi="Times New Roman" w:cs="Times New Roman"/>
-          <w:sz w:val="24"/>
-          <w:szCs w:val="24"/>
-        </w:rPr>
         <w:t xml:space="preserve">I am Commander Krazno of Dark Shadow Warriors.  </w:t>
       </w:r>
     </w:p>
     <w:p>
       <w:pPr>
-        <w:pStyle w:val="PlainText"/>
+        <w:pStyle w:val="a6"/>
         <w:tabs>
           <w:tab w:val="left" w:pos="6480"/>
         </w:tabs>
@@ -1542,7 +1463,7 @@
     </w:p>
     <w:p>
       <w:pPr>
-        <w:pStyle w:val="PlainText"/>
+        <w:pStyle w:val="a6"/>
         <w:tabs>
           <w:tab w:val="left" w:pos="6480"/>
         </w:tabs>
@@ -1578,7 +1499,7 @@
     </w:p>
     <w:p>
       <w:pPr>
-        <w:pStyle w:val="PlainText"/>
+        <w:pStyle w:val="a6"/>
         <w:tabs>
           <w:tab w:val="left" w:pos="6480"/>
         </w:tabs>
@@ -1606,7 +1527,7 @@
     </w:p>
     <w:p>
       <w:pPr>
-        <w:pStyle w:val="PlainText"/>
+        <w:pStyle w:val="a6"/>
         <w:tabs>
           <w:tab w:val="left" w:pos="6480"/>
         </w:tabs>
@@ -1637,20 +1558,12 @@
           <w:szCs w:val="24"/>
         </w:rPr>
         <w:tab/>
-        <w:t>Wow! Virtual Be</w:t>
-      </w:r>
-      <w:r>
-        <w:rPr>
-          <w:rFonts w:ascii="Times New Roman" w:hAnsi="Times New Roman" w:cs="Times New Roman"/>
-          <w:sz w:val="24"/>
-          <w:szCs w:val="24"/>
-        </w:rPr>
-        <w:t xml:space="preserve">nder’s Holo-9 is beyond awesome!!  </w:t>
-      </w:r>
-    </w:p>
-    <w:p>
-      <w:pPr>
-        <w:pStyle w:val="PlainText"/>
+        <w:t xml:space="preserve">Wow! Virtual Bender’s Holo-9 is beyond awesome!!  </w:t>
+      </w:r>
+    </w:p>
+    <w:p>
+      <w:pPr>
+        <w:pStyle w:val="a6"/>
         <w:tabs>
           <w:tab w:val="left" w:pos="6480"/>
         </w:tabs>
@@ -1686,7 +1599,7 @@
     </w:p>
     <w:p>
       <w:pPr>
-        <w:pStyle w:val="PlainText"/>
+        <w:pStyle w:val="a6"/>
         <w:tabs>
           <w:tab w:val="left" w:pos="6480"/>
         </w:tabs>
@@ -1714,7 +1627,7 @@
     </w:p>
     <w:p>
       <w:pPr>
-        <w:pStyle w:val="PlainText"/>
+        <w:pStyle w:val="a6"/>
         <w:tabs>
           <w:tab w:val="left" w:pos="6480"/>
         </w:tabs>
@@ -1745,20 +1658,12 @@
           <w:szCs w:val="24"/>
         </w:rPr>
         <w:tab/>
-        <w:t>I've begged and pleaded</w:t>
-      </w:r>
-      <w:r>
-        <w:rPr>
-          <w:rFonts w:ascii="Times New Roman" w:hAnsi="Times New Roman" w:cs="Times New Roman"/>
-          <w:sz w:val="24"/>
-          <w:szCs w:val="24"/>
-        </w:rPr>
-        <w:t xml:space="preserve"> for my mom and dad to get me one of these! </w:t>
-      </w:r>
-    </w:p>
-    <w:p>
-      <w:pPr>
-        <w:pStyle w:val="PlainText"/>
+        <w:t xml:space="preserve">I've begged and pleaded for my mom and dad to get me one of these! </w:t>
+      </w:r>
+    </w:p>
+    <w:p>
+      <w:pPr>
+        <w:pStyle w:val="a6"/>
         <w:tabs>
           <w:tab w:val="left" w:pos="6480"/>
         </w:tabs>
@@ -1795,7 +1700,7 @@
     </w:p>
     <w:p>
       <w:pPr>
-        <w:pStyle w:val="PlainText"/>
+        <w:pStyle w:val="a6"/>
         <w:tabs>
           <w:tab w:val="left" w:pos="6480"/>
         </w:tabs>
@@ -1823,7 +1728,7 @@
     </w:p>
     <w:p>
       <w:pPr>
-        <w:pStyle w:val="PlainText"/>
+        <w:pStyle w:val="a6"/>
         <w:tabs>
           <w:tab w:val="left" w:pos="6480"/>
         </w:tabs>
@@ -1851,28 +1756,20 @@
     </w:p>
     <w:p>
       <w:pPr>
-        <w:pStyle w:val="PlainText"/>
-        <w:tabs>
-          <w:tab w:val="left" w:pos="6480"/>
-        </w:tabs>
-        <w:spacing w:line="480" w:lineRule="atLeast"/>
-        <w:ind w:left="4320" w:hanging="4320"/>
-      </w:pPr>
-      <w:r>
-        <w:rPr>
-          <w:rFonts w:ascii="Times New Roman" w:hAnsi="Times New Roman" w:cs="Times New Roman"/>
-          <w:sz w:val="24"/>
-          <w:szCs w:val="24"/>
-        </w:rPr>
-        <w:t>CHRIS</w:t>
-      </w:r>
-      <w:r>
-        <w:rPr>
-          <w:rFonts w:ascii="Times New Roman" w:hAnsi="Times New Roman" w:cs="Times New Roman"/>
-          <w:sz w:val="24"/>
-          <w:szCs w:val="24"/>
-        </w:rPr>
-        <w:t xml:space="preserve">  </w:t>
+        <w:pStyle w:val="a6"/>
+        <w:tabs>
+          <w:tab w:val="left" w:pos="6480"/>
+        </w:tabs>
+        <w:spacing w:line="480" w:lineRule="atLeast"/>
+        <w:ind w:left="4320" w:hanging="4320"/>
+      </w:pPr>
+      <w:r>
+        <w:rPr>
+          <w:rFonts w:ascii="Times New Roman" w:hAnsi="Times New Roman" w:cs="Times New Roman"/>
+          <w:sz w:val="24"/>
+          <w:szCs w:val="24"/>
+        </w:rPr>
+        <w:t xml:space="preserve">CHRIS  </w:t>
       </w:r>
       <w:r>
         <w:rPr>
@@ -1895,7 +1792,7 @@
     </w:p>
     <w:p>
       <w:pPr>
-        <w:pStyle w:val="PlainText"/>
+        <w:pStyle w:val="a6"/>
         <w:tabs>
           <w:tab w:val="left" w:pos="6480"/>
         </w:tabs>
@@ -1931,7 +1828,7 @@
     </w:p>
     <w:p>
       <w:pPr>
-        <w:pStyle w:val="PlainText"/>
+        <w:pStyle w:val="a6"/>
         <w:tabs>
           <w:tab w:val="left" w:pos="6480"/>
         </w:tabs>
@@ -1967,7 +1864,7 @@
     </w:p>
     <w:p>
       <w:pPr>
-        <w:pStyle w:val="PlainText"/>
+        <w:pStyle w:val="a6"/>
         <w:tabs>
           <w:tab w:val="left" w:pos="6480"/>
         </w:tabs>
@@ -2003,7 +1900,7 @@
     </w:p>
     <w:p>
       <w:pPr>
-        <w:pStyle w:val="PlainText"/>
+        <w:pStyle w:val="a6"/>
         <w:tabs>
           <w:tab w:val="left" w:pos="6480"/>
         </w:tabs>
@@ -2021,7 +1918,7 @@
     </w:p>
     <w:p>
       <w:pPr>
-        <w:pStyle w:val="PlainText"/>
+        <w:pStyle w:val="a6"/>
         <w:tabs>
           <w:tab w:val="left" w:pos="6480"/>
         </w:tabs>
@@ -2057,7 +1954,7 @@
     </w:p>
     <w:p>
       <w:pPr>
-        <w:pStyle w:val="PlainText"/>
+        <w:pStyle w:val="a6"/>
         <w:tabs>
           <w:tab w:val="left" w:pos="6480"/>
         </w:tabs>
@@ -2088,20 +1985,12 @@
           <w:szCs w:val="24"/>
         </w:rPr>
         <w:tab/>
-        <w:t>WHOA</w:t>
-      </w:r>
-      <w:r>
-        <w:rPr>
-          <w:rFonts w:ascii="Times New Roman" w:hAnsi="Times New Roman" w:cs="Times New Roman"/>
-          <w:sz w:val="24"/>
-          <w:szCs w:val="24"/>
-        </w:rPr>
-        <w:t xml:space="preserve">!  How did you get one?? </w:t>
-      </w:r>
-    </w:p>
-    <w:p>
-      <w:pPr>
-        <w:pStyle w:val="PlainText"/>
+        <w:t xml:space="preserve">WHOA!  How did you get one?? </w:t>
+      </w:r>
+    </w:p>
+    <w:p>
+      <w:pPr>
+        <w:pStyle w:val="a6"/>
         <w:tabs>
           <w:tab w:val="left" w:pos="6480"/>
         </w:tabs>
@@ -2137,7 +2026,7 @@
     </w:p>
     <w:p>
       <w:pPr>
-        <w:pStyle w:val="PlainText"/>
+        <w:pStyle w:val="a6"/>
         <w:tabs>
           <w:tab w:val="left" w:pos="6480"/>
         </w:tabs>
@@ -2173,7 +2062,7 @@
     </w:p>
     <w:p>
       <w:pPr>
-        <w:pStyle w:val="PlainText"/>
+        <w:pStyle w:val="a6"/>
         <w:tabs>
           <w:tab w:val="left" w:pos="6480"/>
         </w:tabs>
@@ -2204,20 +2093,12 @@
           <w:szCs w:val="24"/>
         </w:rPr>
         <w:tab/>
-        <w:t>I'd say y</w:t>
-      </w:r>
-      <w:r>
-        <w:rPr>
-          <w:rFonts w:ascii="Times New Roman" w:hAnsi="Times New Roman" w:cs="Times New Roman"/>
-          <w:sz w:val="24"/>
-          <w:szCs w:val="24"/>
-        </w:rPr>
-        <w:t xml:space="preserve">ou're doing pretty well. </w:t>
-      </w:r>
-    </w:p>
-    <w:p>
-      <w:pPr>
-        <w:pStyle w:val="PlainText"/>
+        <w:t xml:space="preserve">I'd say you're doing pretty well. </w:t>
+      </w:r>
+    </w:p>
+    <w:p>
+      <w:pPr>
+        <w:pStyle w:val="a6"/>
         <w:tabs>
           <w:tab w:val="left" w:pos="6480"/>
         </w:tabs>
@@ -2253,7 +2134,7 @@
     </w:p>
     <w:p>
       <w:pPr>
-        <w:pStyle w:val="PlainText"/>
+        <w:pStyle w:val="a6"/>
         <w:tabs>
           <w:tab w:val="left" w:pos="6480"/>
         </w:tabs>
@@ -2289,7 +2170,7 @@
     </w:p>
     <w:p>
       <w:pPr>
-        <w:pStyle w:val="PlainText"/>
+        <w:pStyle w:val="a6"/>
         <w:tabs>
           <w:tab w:val="left" w:pos="6480"/>
         </w:tabs>
@@ -2321,20 +2202,12 @@
           <w:szCs w:val="24"/>
         </w:rPr>
         <w:tab/>
-        <w:t>Oh... just Mega-Ult</w:t>
-      </w:r>
-      <w:r>
-        <w:rPr>
-          <w:rFonts w:ascii="Times New Roman" w:hAnsi="Times New Roman" w:cs="Times New Roman"/>
-          <w:sz w:val="24"/>
-          <w:szCs w:val="24"/>
-        </w:rPr>
-        <w:t xml:space="preserve">ra-Combat 9, Interplanetary Zombie Quest, Armored Ninja Smackdown, Bionic Rock Band Revolt... </w:t>
-      </w:r>
-    </w:p>
-    <w:p>
-      <w:pPr>
-        <w:pStyle w:val="PlainText"/>
+        <w:t xml:space="preserve">Oh... just Mega-Ultra-Combat 9, Interplanetary Zombie Quest, Armored Ninja Smackdown, Bionic Rock Band Revolt... </w:t>
+      </w:r>
+    </w:p>
+    <w:p>
+      <w:pPr>
+        <w:pStyle w:val="a6"/>
         <w:tabs>
           <w:tab w:val="left" w:pos="6480"/>
         </w:tabs>
@@ -2370,7 +2243,7 @@
     </w:p>
     <w:p>
       <w:pPr>
-        <w:pStyle w:val="PlainText"/>
+        <w:pStyle w:val="a6"/>
         <w:tabs>
           <w:tab w:val="left" w:pos="6480"/>
         </w:tabs>
@@ -2406,7 +2279,7 @@
     </w:p>
     <w:p>
       <w:pPr>
-        <w:pStyle w:val="PlainText"/>
+        <w:pStyle w:val="a6"/>
         <w:tabs>
           <w:tab w:val="left" w:pos="6480"/>
         </w:tabs>
@@ -2442,7 +2315,7 @@
     </w:p>
     <w:p>
       <w:pPr>
-        <w:pStyle w:val="PlainText"/>
+        <w:pStyle w:val="a6"/>
         <w:tabs>
           <w:tab w:val="left" w:pos="6480"/>
         </w:tabs>
@@ -2469,7 +2342,7 @@
     </w:p>
     <w:p>
       <w:pPr>
-        <w:pStyle w:val="PlainText"/>
+        <w:pStyle w:val="a6"/>
         <w:tabs>
           <w:tab w:val="left" w:pos="6480"/>
         </w:tabs>
@@ -2492,20 +2365,12 @@
           <w:szCs w:val="24"/>
         </w:rPr>
         <w:tab/>
-        <w:t>I'</w:t>
-      </w:r>
-      <w:r>
-        <w:rPr>
-          <w:rFonts w:ascii="Times New Roman" w:hAnsi="Times New Roman" w:cs="Times New Roman"/>
-          <w:sz w:val="24"/>
-          <w:szCs w:val="24"/>
-        </w:rPr>
-        <w:t xml:space="preserve">ve got a really sick boy here in the unit... </w:t>
-      </w:r>
-    </w:p>
-    <w:p>
-      <w:pPr>
-        <w:pStyle w:val="PlainText"/>
+        <w:t xml:space="preserve">I've got a really sick boy here in the unit... </w:t>
+      </w:r>
+    </w:p>
+    <w:p>
+      <w:pPr>
+        <w:pStyle w:val="a6"/>
         <w:tabs>
           <w:tab w:val="left" w:pos="6480"/>
         </w:tabs>
@@ -2541,7 +2406,7 @@
     </w:p>
     <w:p>
       <w:pPr>
-        <w:pStyle w:val="PlainText"/>
+        <w:pStyle w:val="a6"/>
         <w:tabs>
           <w:tab w:val="left" w:pos="6480"/>
         </w:tabs>
@@ -2572,20 +2437,12 @@
           <w:szCs w:val="24"/>
         </w:rPr>
         <w:tab/>
-        <w:t xml:space="preserve">Oh, the hospital's done everything to grant his wish but the games are impossible to get </w:t>
-      </w:r>
-      <w:r>
-        <w:rPr>
-          <w:rFonts w:ascii="Times New Roman" w:hAnsi="Times New Roman" w:cs="Times New Roman"/>
-          <w:sz w:val="24"/>
-          <w:szCs w:val="24"/>
-        </w:rPr>
-        <w:t xml:space="preserve">anywhere. Do I remember you saying Crispin knew someone at Virtual Bender? </w:t>
-      </w:r>
-    </w:p>
-    <w:p>
-      <w:pPr>
-        <w:pStyle w:val="PlainText"/>
+        <w:t xml:space="preserve">Oh, the hospital's done everything to grant his wish but the games are impossible to get anywhere. Do I remember you saying Crispin knew someone at Virtual Bender? </w:t>
+      </w:r>
+    </w:p>
+    <w:p>
+      <w:pPr>
+        <w:pStyle w:val="a6"/>
         <w:tabs>
           <w:tab w:val="left" w:pos="6480"/>
         </w:tabs>
@@ -2621,7 +2478,7 @@
     </w:p>
     <w:p>
       <w:pPr>
-        <w:pStyle w:val="PlainText"/>
+        <w:pStyle w:val="a6"/>
         <w:tabs>
           <w:tab w:val="left" w:pos="6480"/>
         </w:tabs>
@@ -2652,20 +2509,12 @@
           <w:szCs w:val="24"/>
         </w:rPr>
         <w:tab/>
-        <w:t>Oh... Well, it was worth a try. Thanks, Pho</w:t>
-      </w:r>
-      <w:r>
-        <w:rPr>
-          <w:rFonts w:ascii="Times New Roman" w:hAnsi="Times New Roman" w:cs="Times New Roman"/>
-          <w:sz w:val="24"/>
-          <w:szCs w:val="24"/>
-        </w:rPr>
-        <w:t xml:space="preserve">ebe. - (upbeat) - I'm sure I'll think of something else to boost his spirits. </w:t>
-      </w:r>
-    </w:p>
-    <w:p>
-      <w:pPr>
-        <w:pStyle w:val="PlainText"/>
+        <w:t xml:space="preserve">Oh... Well, it was worth a try. Thanks, Phoebe. - (upbeat) - I'm sure I'll think of something else to boost his spirits. </w:t>
+      </w:r>
+    </w:p>
+    <w:p>
+      <w:pPr>
+        <w:pStyle w:val="a6"/>
         <w:tabs>
           <w:tab w:val="left" w:pos="6480"/>
         </w:tabs>
@@ -2701,7 +2550,7 @@
     </w:p>
     <w:p>
       <w:pPr>
-        <w:pStyle w:val="PlainText"/>
+        <w:pStyle w:val="a6"/>
         <w:tabs>
           <w:tab w:val="left" w:pos="6480"/>
         </w:tabs>
@@ -2738,7 +2587,7 @@
     </w:p>
     <w:p>
       <w:pPr>
-        <w:pStyle w:val="PlainText"/>
+        <w:pStyle w:val="a6"/>
         <w:tabs>
           <w:tab w:val="left" w:pos="6480"/>
         </w:tabs>
@@ -2769,20 +2618,12 @@
           <w:szCs w:val="24"/>
         </w:rPr>
         <w:tab/>
-        <w:t>I don't know... this game is my dream come true and somehow I don't re</w:t>
-      </w:r>
-      <w:r>
-        <w:rPr>
-          <w:rFonts w:ascii="Times New Roman" w:hAnsi="Times New Roman" w:cs="Times New Roman"/>
-          <w:sz w:val="24"/>
-          <w:szCs w:val="24"/>
-        </w:rPr>
-        <w:t xml:space="preserve">ally feel the way I thought I would. </w:t>
-      </w:r>
-    </w:p>
-    <w:p>
-      <w:pPr>
-        <w:pStyle w:val="PlainText"/>
+        <w:t xml:space="preserve">I don't know... this game is my dream come true and somehow I don't really feel the way I thought I would. </w:t>
+      </w:r>
+    </w:p>
+    <w:p>
+      <w:pPr>
+        <w:pStyle w:val="a6"/>
         <w:tabs>
           <w:tab w:val="left" w:pos="6480"/>
         </w:tabs>
@@ -2818,7 +2659,7 @@
     </w:p>
     <w:p>
       <w:pPr>
-        <w:pStyle w:val="PlainText"/>
+        <w:pStyle w:val="a6"/>
         <w:tabs>
           <w:tab w:val="left" w:pos="6480"/>
         </w:tabs>
@@ -2854,7 +2695,7 @@
     </w:p>
     <w:p>
       <w:pPr>
-        <w:pStyle w:val="PlainText"/>
+        <w:pStyle w:val="a6"/>
         <w:tabs>
           <w:tab w:val="left" w:pos="6480"/>
         </w:tabs>
@@ -2885,19 +2726,12 @@
           <w:szCs w:val="24"/>
         </w:rPr>
         <w:tab/>
-      </w:r>
-      <w:r>
-        <w:rPr>
-          <w:rFonts w:ascii="Times New Roman" w:hAnsi="Times New Roman" w:cs="Times New Roman"/>
-          <w:sz w:val="24"/>
-          <w:szCs w:val="24"/>
-        </w:rPr>
         <w:t xml:space="preserve">... and so I will stay here and guard it because I am certain you would not want anything to... </w:t>
       </w:r>
     </w:p>
     <w:p>
       <w:pPr>
-        <w:pStyle w:val="PlainText"/>
+        <w:pStyle w:val="a6"/>
         <w:tabs>
           <w:tab w:val="left" w:pos="6480"/>
         </w:tabs>
@@ -2933,7 +2767,7 @@
     </w:p>
     <w:p>
       <w:pPr>
-        <w:pStyle w:val="PlainText"/>
+        <w:pStyle w:val="a6"/>
         <w:tabs>
           <w:tab w:val="left" w:pos="6480"/>
         </w:tabs>
@@ -2964,20 +2798,12 @@
           <w:szCs w:val="24"/>
         </w:rPr>
         <w:tab/>
-        <w:t>When we are being tested... is when we learn the most about our relationship with Go</w:t>
-      </w:r>
-      <w:r>
-        <w:rPr>
-          <w:rFonts w:ascii="Times New Roman" w:hAnsi="Times New Roman" w:cs="Times New Roman"/>
-          <w:sz w:val="24"/>
-          <w:szCs w:val="24"/>
-        </w:rPr>
-        <w:t xml:space="preserve">d. </w:t>
-      </w:r>
-    </w:p>
-    <w:p>
-      <w:pPr>
-        <w:pStyle w:val="PlainText"/>
+        <w:t xml:space="preserve">When we are being tested... is when we learn the most about our relationship with God. </w:t>
+      </w:r>
+    </w:p>
+    <w:p>
+      <w:pPr>
+        <w:pStyle w:val="a6"/>
         <w:tabs>
           <w:tab w:val="left" w:pos="6480"/>
         </w:tabs>
@@ -3013,7 +2839,7 @@
     </w:p>
     <w:p>
       <w:pPr>
-        <w:pStyle w:val="PlainText"/>
+        <w:pStyle w:val="a6"/>
         <w:tabs>
           <w:tab w:val="left" w:pos="6480"/>
         </w:tabs>
@@ -3049,7 +2875,7 @@
     </w:p>
     <w:p>
       <w:pPr>
-        <w:pStyle w:val="PlainText"/>
+        <w:pStyle w:val="a6"/>
         <w:tabs>
           <w:tab w:val="left" w:pos="6480"/>
         </w:tabs>
@@ -3085,7 +2911,7 @@
     </w:p>
     <w:p>
       <w:pPr>
-        <w:pStyle w:val="PlainText"/>
+        <w:pStyle w:val="a6"/>
         <w:tabs>
           <w:tab w:val="left" w:pos="6480"/>
         </w:tabs>
@@ -3116,20 +2942,12 @@
           <w:szCs w:val="24"/>
         </w:rPr>
         <w:tab/>
-        <w:t xml:space="preserve">Huhhh, and thousands of years away from my new Holo-9. </w:t>
-      </w:r>
-      <w:r>
-        <w:rPr>
-          <w:rFonts w:ascii="Times New Roman" w:hAnsi="Times New Roman" w:cs="Times New Roman"/>
-          <w:sz w:val="24"/>
-          <w:szCs w:val="24"/>
-        </w:rPr>
-        <w:t xml:space="preserve"> Man, what a time for a Superbook trip.  </w:t>
-      </w:r>
-    </w:p>
-    <w:p>
-      <w:pPr>
-        <w:pStyle w:val="PlainText"/>
+        <w:t xml:space="preserve">Huhhh, and thousands of years away from my new Holo-9.  Man, what a time for a Superbook trip.  </w:t>
+      </w:r>
+    </w:p>
+    <w:p>
+      <w:pPr>
+        <w:pStyle w:val="a6"/>
         <w:tabs>
           <w:tab w:val="left" w:pos="6480"/>
         </w:tabs>
@@ -3165,7 +2983,7 @@
     </w:p>
     <w:p>
       <w:pPr>
-        <w:pStyle w:val="PlainText"/>
+        <w:pStyle w:val="a6"/>
         <w:tabs>
           <w:tab w:val="left" w:pos="6480"/>
         </w:tabs>
@@ -3201,7 +3019,7 @@
     </w:p>
     <w:p>
       <w:pPr>
-        <w:pStyle w:val="PlainText"/>
+        <w:pStyle w:val="a6"/>
         <w:tabs>
           <w:tab w:val="left" w:pos="6480"/>
         </w:tabs>
@@ -3238,7 +3056,7 @@
     </w:p>
     <w:p>
       <w:pPr>
-        <w:pStyle w:val="PlainText"/>
+        <w:pStyle w:val="a6"/>
         <w:tabs>
           <w:tab w:val="left" w:pos="6480"/>
         </w:tabs>
@@ -3269,20 +3087,12 @@
           <w:szCs w:val="24"/>
         </w:rPr>
         <w:tab/>
-        <w:t>(whispering)  I wonder what’s the matte</w:t>
-      </w:r>
-      <w:r>
-        <w:rPr>
-          <w:rFonts w:ascii="Times New Roman" w:hAnsi="Times New Roman" w:cs="Times New Roman"/>
-          <w:sz w:val="24"/>
-          <w:szCs w:val="24"/>
-        </w:rPr>
-        <w:t xml:space="preserve">r with that man?  </w:t>
-      </w:r>
-    </w:p>
-    <w:p>
-      <w:pPr>
-        <w:pStyle w:val="PlainText"/>
+        <w:t xml:space="preserve">(whispering)  I wonder what’s the matter with that man?  </w:t>
+      </w:r>
+    </w:p>
+    <w:p>
+      <w:pPr>
+        <w:pStyle w:val="a6"/>
         <w:tabs>
           <w:tab w:val="left" w:pos="6480"/>
         </w:tabs>
@@ -3318,7 +3128,7 @@
     </w:p>
     <w:p>
       <w:pPr>
-        <w:pStyle w:val="PlainText"/>
+        <w:pStyle w:val="a6"/>
         <w:tabs>
           <w:tab w:val="left" w:pos="6480"/>
         </w:tabs>
@@ -3336,7 +3146,7 @@
     </w:p>
     <w:p>
       <w:pPr>
-        <w:pStyle w:val="PlainText"/>
+        <w:pStyle w:val="a6"/>
         <w:tabs>
           <w:tab w:val="left" w:pos="6480"/>
         </w:tabs>
@@ -3372,7 +3182,7 @@
     </w:p>
     <w:p>
       <w:pPr>
-        <w:pStyle w:val="PlainText"/>
+        <w:pStyle w:val="a6"/>
         <w:tabs>
           <w:tab w:val="left" w:pos="6480"/>
         </w:tabs>
@@ -3408,7 +3218,7 @@
     </w:p>
     <w:p>
       <w:pPr>
-        <w:pStyle w:val="PlainText"/>
+        <w:pStyle w:val="a6"/>
         <w:tabs>
           <w:tab w:val="left" w:pos="6480"/>
         </w:tabs>
@@ -3439,19 +3249,12 @@
           <w:szCs w:val="24"/>
         </w:rPr>
         <w:tab/>
-      </w:r>
-      <w:r>
-        <w:rPr>
-          <w:rFonts w:ascii="Times New Roman" w:hAnsi="Times New Roman" w:cs="Times New Roman"/>
-          <w:sz w:val="24"/>
-          <w:szCs w:val="24"/>
-        </w:rPr>
         <w:t xml:space="preserve">It’s Superbook!  </w:t>
       </w:r>
     </w:p>
     <w:p>
       <w:pPr>
-        <w:pStyle w:val="PlainText"/>
+        <w:pStyle w:val="a6"/>
         <w:tabs>
           <w:tab w:val="left" w:pos="6480"/>
         </w:tabs>
@@ -3487,7 +3290,7 @@
     </w:p>
     <w:p>
       <w:pPr>
-        <w:pStyle w:val="PlainText"/>
+        <w:pStyle w:val="a6"/>
         <w:tabs>
           <w:tab w:val="left" w:pos="6480"/>
         </w:tabs>
@@ -3523,7 +3326,7 @@
     </w:p>
     <w:p>
       <w:pPr>
-        <w:pStyle w:val="PlainText"/>
+        <w:pStyle w:val="a6"/>
         <w:tabs>
           <w:tab w:val="left" w:pos="6480"/>
         </w:tabs>
@@ -3559,7 +3362,7 @@
     </w:p>
     <w:p>
       <w:pPr>
-        <w:pStyle w:val="PlainText"/>
+        <w:pStyle w:val="a6"/>
         <w:tabs>
           <w:tab w:val="left" w:pos="6480"/>
         </w:tabs>
@@ -3595,7 +3398,7 @@
     </w:p>
     <w:p>
       <w:pPr>
-        <w:pStyle w:val="PlainText"/>
+        <w:pStyle w:val="a6"/>
         <w:tabs>
           <w:tab w:val="left" w:pos="6480"/>
         </w:tabs>
@@ -3632,7 +3435,7 @@
     </w:p>
     <w:p>
       <w:pPr>
-        <w:pStyle w:val="PlainText"/>
+        <w:pStyle w:val="a6"/>
         <w:tabs>
           <w:tab w:val="left" w:pos="6480"/>
         </w:tabs>
@@ -3668,7 +3471,7 @@
     </w:p>
     <w:p>
       <w:pPr>
-        <w:pStyle w:val="PlainText"/>
+        <w:pStyle w:val="a6"/>
         <w:tabs>
           <w:tab w:val="left" w:pos="6480"/>
         </w:tabs>
@@ -3704,7 +3507,7 @@
     </w:p>
     <w:p>
       <w:pPr>
-        <w:pStyle w:val="PlainText"/>
+        <w:pStyle w:val="a6"/>
         <w:tabs>
           <w:tab w:val="left" w:pos="6480"/>
         </w:tabs>
@@ -3740,7 +3543,7 @@
     </w:p>
     <w:p>
       <w:pPr>
-        <w:pStyle w:val="PlainText"/>
+        <w:pStyle w:val="a6"/>
         <w:tabs>
           <w:tab w:val="left" w:pos="6480"/>
         </w:tabs>
@@ -3772,20 +3575,12 @@
           <w:szCs w:val="24"/>
         </w:rPr>
         <w:tab/>
-        <w:t>You mean we're only o</w:t>
-      </w:r>
-      <w:r>
-        <w:rPr>
-          <w:rFonts w:ascii="Times New Roman" w:hAnsi="Times New Roman" w:cs="Times New Roman"/>
-          <w:sz w:val="24"/>
-          <w:szCs w:val="24"/>
-        </w:rPr>
-        <w:t xml:space="preserve">ne day before we saw that man crying near the tent?  </w:t>
-      </w:r>
-    </w:p>
-    <w:p>
-      <w:pPr>
-        <w:pStyle w:val="PlainText"/>
+        <w:t xml:space="preserve">You mean we're only one day before we saw that man crying near the tent?  </w:t>
+      </w:r>
+    </w:p>
+    <w:p>
+      <w:pPr>
+        <w:pStyle w:val="a6"/>
         <w:tabs>
           <w:tab w:val="left" w:pos="6480"/>
         </w:tabs>
@@ -3821,7 +3616,7 @@
     </w:p>
     <w:p>
       <w:pPr>
-        <w:pStyle w:val="PlainText"/>
+        <w:pStyle w:val="a6"/>
         <w:tabs>
           <w:tab w:val="left" w:pos="6480"/>
         </w:tabs>
@@ -3839,7 +3634,7 @@
     </w:p>
     <w:p>
       <w:pPr>
-        <w:pStyle w:val="PlainText"/>
+        <w:pStyle w:val="a6"/>
         <w:tabs>
           <w:tab w:val="left" w:pos="6480"/>
         </w:tabs>
@@ -3875,7 +3670,7 @@
     </w:p>
     <w:p>
       <w:pPr>
-        <w:pStyle w:val="PlainText"/>
+        <w:pStyle w:val="a6"/>
         <w:tabs>
           <w:tab w:val="left" w:pos="6480"/>
         </w:tabs>
@@ -3906,20 +3701,12 @@
           <w:szCs w:val="24"/>
         </w:rPr>
         <w:tab/>
-        <w:t>This donkey has a kick like lightning. (ju</w:t>
-      </w:r>
-      <w:r>
-        <w:rPr>
-          <w:rFonts w:ascii="Times New Roman" w:hAnsi="Times New Roman" w:cs="Times New Roman"/>
-          <w:sz w:val="24"/>
-          <w:szCs w:val="24"/>
-        </w:rPr>
-        <w:t xml:space="preserve">mping effort)  </w:t>
-      </w:r>
-    </w:p>
-    <w:p>
-      <w:pPr>
-        <w:pStyle w:val="PlainText"/>
+        <w:t xml:space="preserve">This donkey has a kick like lightning. (jumping effort)  </w:t>
+      </w:r>
+    </w:p>
+    <w:p>
+      <w:pPr>
+        <w:pStyle w:val="a6"/>
         <w:tabs>
           <w:tab w:val="left" w:pos="6480"/>
         </w:tabs>
@@ -3955,7 +3742,7 @@
     </w:p>
     <w:p>
       <w:pPr>
-        <w:pStyle w:val="PlainText"/>
+        <w:pStyle w:val="a6"/>
         <w:tabs>
           <w:tab w:val="left" w:pos="6480"/>
         </w:tabs>
@@ -3991,7 +3778,7 @@
     </w:p>
     <w:p>
       <w:pPr>
-        <w:pStyle w:val="PlainText"/>
+        <w:pStyle w:val="a6"/>
         <w:tabs>
           <w:tab w:val="left" w:pos="6480"/>
         </w:tabs>
@@ -4027,7 +3814,7 @@
     </w:p>
     <w:p>
       <w:pPr>
-        <w:pStyle w:val="PlainText"/>
+        <w:pStyle w:val="a6"/>
         <w:tabs>
           <w:tab w:val="left" w:pos="6480"/>
         </w:tabs>
@@ -4058,20 +3845,12 @@
           <w:szCs w:val="24"/>
         </w:rPr>
         <w:tab/>
-        <w:t>Whoa-ho-ho-ho-ho... C</w:t>
-      </w:r>
-      <w:r>
-        <w:rPr>
-          <w:rFonts w:ascii="Times New Roman" w:hAnsi="Times New Roman" w:cs="Times New Roman"/>
-          <w:sz w:val="24"/>
-          <w:szCs w:val="24"/>
-        </w:rPr>
-        <w:t xml:space="preserve">annot catch me!...  Ha-ha!  You’re going to have to run faster than that! – Whoo-hoo-hoo!!  I’ll go high... you go low!  </w:t>
-      </w:r>
-    </w:p>
-    <w:p>
-      <w:pPr>
-        <w:pStyle w:val="PlainText"/>
+        <w:t xml:space="preserve">Whoa-ho-ho-ho-ho... Cannot catch me!...  Ha-ha!  You’re going to have to run faster than that! – Whoo-hoo-hoo!!  I’ll go high... you go low!  </w:t>
+      </w:r>
+    </w:p>
+    <w:p>
+      <w:pPr>
+        <w:pStyle w:val="a6"/>
         <w:tabs>
           <w:tab w:val="left" w:pos="6480"/>
         </w:tabs>
@@ -4107,7 +3886,7 @@
     </w:p>
     <w:p>
       <w:pPr>
-        <w:pStyle w:val="PlainText"/>
+        <w:pStyle w:val="a6"/>
         <w:tabs>
           <w:tab w:val="left" w:pos="6480"/>
         </w:tabs>
@@ -4135,7 +3914,7 @@
     </w:p>
     <w:p>
       <w:pPr>
-        <w:pStyle w:val="PlainText"/>
+        <w:pStyle w:val="a6"/>
         <w:tabs>
           <w:tab w:val="left" w:pos="6480"/>
         </w:tabs>
@@ -4166,20 +3945,12 @@
           <w:szCs w:val="24"/>
         </w:rPr>
         <w:tab/>
-        <w:t>"And so the fearless warrior takes yet</w:t>
-      </w:r>
-      <w:r>
-        <w:rPr>
-          <w:rFonts w:ascii="Times New Roman" w:hAnsi="Times New Roman" w:cs="Times New Roman"/>
-          <w:sz w:val="24"/>
-          <w:szCs w:val="24"/>
-        </w:rPr>
-        <w:t xml:space="preserve"> another prisoner in his quest for victory!"  </w:t>
-      </w:r>
-    </w:p>
-    <w:p>
-      <w:pPr>
-        <w:pStyle w:val="PlainText"/>
+        <w:t xml:space="preserve">"And so the fearless warrior takes yet another prisoner in his quest for victory!"  </w:t>
+      </w:r>
+    </w:p>
+    <w:p>
+      <w:pPr>
+        <w:pStyle w:val="a6"/>
         <w:tabs>
           <w:tab w:val="left" w:pos="6480"/>
         </w:tabs>
@@ -4215,7 +3986,7 @@
     </w:p>
     <w:p>
       <w:pPr>
-        <w:pStyle w:val="PlainText"/>
+        <w:pStyle w:val="a6"/>
         <w:tabs>
           <w:tab w:val="left" w:pos="6480"/>
         </w:tabs>
@@ -4252,7 +4023,7 @@
     </w:p>
     <w:p>
       <w:pPr>
-        <w:pStyle w:val="PlainText"/>
+        <w:pStyle w:val="a6"/>
         <w:tabs>
           <w:tab w:val="left" w:pos="6480"/>
         </w:tabs>
@@ -4283,20 +4054,12 @@
           <w:szCs w:val="24"/>
         </w:rPr>
         <w:tab/>
-        <w:t>Thank you, my new friends. - I am Isaac.  And you seem to be expert shepherd</w:t>
-      </w:r>
-      <w:r>
-        <w:rPr>
-          <w:rFonts w:ascii="Times New Roman" w:hAnsi="Times New Roman" w:cs="Times New Roman"/>
-          <w:sz w:val="24"/>
-          <w:szCs w:val="24"/>
-        </w:rPr>
-        <w:t xml:space="preserve">s.  </w:t>
-      </w:r>
-    </w:p>
-    <w:p>
-      <w:pPr>
-        <w:pStyle w:val="PlainText"/>
+        <w:t xml:space="preserve">Thank you, my new friends. - I am Isaac.  And you seem to be expert shepherds.  </w:t>
+      </w:r>
+    </w:p>
+    <w:p>
+      <w:pPr>
+        <w:pStyle w:val="a6"/>
         <w:tabs>
           <w:tab w:val="left" w:pos="6480"/>
         </w:tabs>
@@ -4332,7 +4095,7 @@
     </w:p>
     <w:p>
       <w:pPr>
-        <w:pStyle w:val="PlainText"/>
+        <w:pStyle w:val="a6"/>
         <w:tabs>
           <w:tab w:val="left" w:pos="6480"/>
         </w:tabs>
@@ -4368,7 +4131,7 @@
     </w:p>
     <w:p>
       <w:pPr>
-        <w:pStyle w:val="PlainText"/>
+        <w:pStyle w:val="a6"/>
         <w:tabs>
           <w:tab w:val="left" w:pos="6480"/>
         </w:tabs>
@@ -4404,7 +4167,7 @@
     </w:p>
     <w:p>
       <w:pPr>
-        <w:pStyle w:val="PlainText"/>
+        <w:pStyle w:val="a6"/>
         <w:tabs>
           <w:tab w:val="left" w:pos="6480"/>
         </w:tabs>
@@ -4431,7 +4194,7 @@
     </w:p>
     <w:p>
       <w:pPr>
-        <w:pStyle w:val="PlainText"/>
+        <w:pStyle w:val="a6"/>
         <w:tabs>
           <w:tab w:val="left" w:pos="6480"/>
         </w:tabs>
@@ -4467,7 +4230,7 @@
     </w:p>
     <w:p>
       <w:pPr>
-        <w:pStyle w:val="PlainText"/>
+        <w:pStyle w:val="a6"/>
         <w:tabs>
           <w:tab w:val="left" w:pos="6480"/>
         </w:tabs>
@@ -4498,19 +4261,12 @@
           <w:szCs w:val="24"/>
         </w:rPr>
         <w:tab/>
-      </w:r>
-      <w:r>
-        <w:rPr>
-          <w:rFonts w:ascii="Times New Roman" w:hAnsi="Times New Roman" w:cs="Times New Roman"/>
-          <w:sz w:val="24"/>
-          <w:szCs w:val="24"/>
-        </w:rPr>
         <w:t xml:space="preserve">Whoa... That’s the man we saw crying outside the tent.  </w:t>
       </w:r>
     </w:p>
     <w:p>
       <w:pPr>
-        <w:pStyle w:val="PlainText"/>
+        <w:pStyle w:val="a6"/>
         <w:tabs>
           <w:tab w:val="left" w:pos="6480"/>
         </w:tabs>
@@ -4546,7 +4302,7 @@
     </w:p>
     <w:p>
       <w:pPr>
-        <w:pStyle w:val="PlainText"/>
+        <w:pStyle w:val="a6"/>
         <w:tabs>
           <w:tab w:val="left" w:pos="6480"/>
         </w:tabs>
@@ -4577,20 +4333,12 @@
           <w:szCs w:val="24"/>
         </w:rPr>
         <w:tab/>
-        <w:t>Remember, Superbook has moved us backward in time, so whatever is going to make him so sad, has probab</w:t>
-      </w:r>
-      <w:r>
-        <w:rPr>
-          <w:rFonts w:ascii="Times New Roman" w:hAnsi="Times New Roman" w:cs="Times New Roman"/>
-          <w:sz w:val="24"/>
-          <w:szCs w:val="24"/>
-        </w:rPr>
-        <w:t xml:space="preserve">ly not even happened yet.  </w:t>
-      </w:r>
-    </w:p>
-    <w:p>
-      <w:pPr>
-        <w:pStyle w:val="PlainText"/>
+        <w:t xml:space="preserve">Remember, Superbook has moved us backward in time, so whatever is going to make him so sad, has probably not even happened yet.  </w:t>
+      </w:r>
+    </w:p>
+    <w:p>
+      <w:pPr>
+        <w:pStyle w:val="a6"/>
         <w:tabs>
           <w:tab w:val="left" w:pos="6480"/>
         </w:tabs>
@@ -4626,7 +4374,7 @@
     </w:p>
     <w:p>
       <w:pPr>
-        <w:pStyle w:val="PlainText"/>
+        <w:pStyle w:val="a6"/>
         <w:tabs>
           <w:tab w:val="left" w:pos="6480"/>
         </w:tabs>
@@ -4662,7 +4410,7 @@
     </w:p>
     <w:p>
       <w:pPr>
-        <w:pStyle w:val="PlainText"/>
+        <w:pStyle w:val="a6"/>
         <w:tabs>
           <w:tab w:val="left" w:pos="6480"/>
         </w:tabs>
@@ -4698,7 +4446,7 @@
     </w:p>
     <w:p>
       <w:pPr>
-        <w:pStyle w:val="PlainText"/>
+        <w:pStyle w:val="a6"/>
         <w:tabs>
           <w:tab w:val="left" w:pos="6480"/>
         </w:tabs>
@@ -4734,7 +4482,7 @@
     </w:p>
     <w:p>
       <w:pPr>
-        <w:pStyle w:val="PlainText"/>
+        <w:pStyle w:val="a6"/>
         <w:tabs>
           <w:tab w:val="left" w:pos="6480"/>
         </w:tabs>
@@ -4770,7 +4518,7 @@
     </w:p>
     <w:p>
       <w:pPr>
-        <w:pStyle w:val="PlainText"/>
+        <w:pStyle w:val="a6"/>
         <w:tabs>
           <w:tab w:val="left" w:pos="6480"/>
         </w:tabs>
@@ -4806,7 +4554,7 @@
     </w:p>
     <w:p>
       <w:pPr>
-        <w:pStyle w:val="PlainText"/>
+        <w:pStyle w:val="a6"/>
         <w:tabs>
           <w:tab w:val="left" w:pos="6480"/>
         </w:tabs>
@@ -4843,7 +4591,7 @@
     </w:p>
     <w:p>
       <w:pPr>
-        <w:pStyle w:val="PlainText"/>
+        <w:pStyle w:val="a6"/>
         <w:tabs>
           <w:tab w:val="left" w:pos="6480"/>
         </w:tabs>
@@ -4874,20 +4622,12 @@
           <w:szCs w:val="24"/>
         </w:rPr>
         <w:tab/>
-        <w:t>Isaac, why does your father want you to know how many stars are in the sky?</w:t>
-      </w:r>
-      <w:r>
-        <w:rPr>
-          <w:rFonts w:ascii="Times New Roman" w:hAnsi="Times New Roman" w:cs="Times New Roman"/>
-          <w:sz w:val="24"/>
-          <w:szCs w:val="24"/>
-        </w:rPr>
-        <w:t xml:space="preserve">  </w:t>
-      </w:r>
-    </w:p>
-    <w:p>
-      <w:pPr>
-        <w:pStyle w:val="PlainText"/>
+        <w:t xml:space="preserve">Isaac, why does your father want you to know how many stars are in the sky?  </w:t>
+      </w:r>
+    </w:p>
+    <w:p>
+      <w:pPr>
+        <w:pStyle w:val="a6"/>
         <w:tabs>
           <w:tab w:val="left" w:pos="6480"/>
         </w:tabs>
@@ -4923,7 +4663,7 @@
     </w:p>
     <w:p>
       <w:pPr>
-        <w:pStyle w:val="PlainText"/>
+        <w:pStyle w:val="a6"/>
         <w:tabs>
           <w:tab w:val="left" w:pos="6480"/>
         </w:tabs>
@@ -4959,7 +4699,7 @@
     </w:p>
     <w:p>
       <w:pPr>
-        <w:pStyle w:val="PlainText"/>
+        <w:pStyle w:val="a6"/>
         <w:tabs>
           <w:tab w:val="left" w:pos="6480"/>
         </w:tabs>
@@ -4995,7 +4735,7 @@
     </w:p>
     <w:p>
       <w:pPr>
-        <w:pStyle w:val="PlainText"/>
+        <w:pStyle w:val="a6"/>
         <w:tabs>
           <w:tab w:val="left" w:pos="6480"/>
         </w:tabs>
@@ -5031,7 +4771,7 @@
     </w:p>
     <w:p>
       <w:pPr>
-        <w:pStyle w:val="PlainText"/>
+        <w:pStyle w:val="a6"/>
         <w:tabs>
           <w:tab w:val="left" w:pos="6480"/>
         </w:tabs>
@@ -5067,7 +4807,7 @@
     </w:p>
     <w:p>
       <w:pPr>
-        <w:pStyle w:val="PlainText"/>
+        <w:pStyle w:val="a6"/>
         <w:tabs>
           <w:tab w:val="left" w:pos="6480"/>
         </w:tabs>
@@ -5093,7 +4833,7 @@
     </w:p>
     <w:p>
       <w:pPr>
-        <w:pStyle w:val="PlainText"/>
+        <w:pStyle w:val="a6"/>
         <w:tabs>
           <w:tab w:val="left" w:pos="6480"/>
         </w:tabs>
@@ -5129,7 +4869,7 @@
     </w:p>
     <w:p>
       <w:pPr>
-        <w:pStyle w:val="PlainText"/>
+        <w:pStyle w:val="a6"/>
         <w:tabs>
           <w:tab w:val="left" w:pos="6480"/>
         </w:tabs>
@@ -5165,7 +4905,7 @@
     </w:p>
     <w:p>
       <w:pPr>
-        <w:pStyle w:val="PlainText"/>
+        <w:pStyle w:val="a6"/>
         <w:tabs>
           <w:tab w:val="left" w:pos="6480"/>
         </w:tabs>
@@ -5192,7 +4932,7 @@
     </w:p>
     <w:p>
       <w:pPr>
-        <w:pStyle w:val="PlainText"/>
+        <w:pStyle w:val="a6"/>
         <w:tabs>
           <w:tab w:val="left" w:pos="6480"/>
         </w:tabs>
@@ -5228,7 +4968,7 @@
     </w:p>
     <w:p>
       <w:pPr>
-        <w:pStyle w:val="PlainText"/>
+        <w:pStyle w:val="a6"/>
         <w:tabs>
           <w:tab w:val="left" w:pos="6480"/>
         </w:tabs>
@@ -5259,20 +4999,12 @@
           <w:szCs w:val="24"/>
         </w:rPr>
         <w:tab/>
-        <w:t>I am the L</w:t>
-      </w:r>
-      <w:r>
-        <w:rPr>
-          <w:rFonts w:ascii="Times New Roman" w:hAnsi="Times New Roman" w:cs="Times New Roman"/>
-          <w:sz w:val="24"/>
-          <w:szCs w:val="24"/>
-        </w:rPr>
-        <w:t>ORD! There is</w:t>
-      </w:r>
-    </w:p>
-    <w:p>
-      <w:pPr>
-        <w:pStyle w:val="PlainText"/>
+        <w:t>I am the LORD! There is</w:t>
+      </w:r>
+    </w:p>
+    <w:p>
+      <w:pPr>
+        <w:pStyle w:val="a6"/>
         <w:tabs>
           <w:tab w:val="left" w:pos="6480"/>
         </w:tabs>
@@ -5299,7 +5031,7 @@
     </w:p>
     <w:p>
       <w:pPr>
-        <w:pStyle w:val="PlainText"/>
+        <w:pStyle w:val="a6"/>
         <w:tabs>
           <w:tab w:val="left" w:pos="6480"/>
         </w:tabs>
@@ -5336,7 +5068,7 @@
     </w:p>
     <w:p>
       <w:pPr>
-        <w:pStyle w:val="PlainText"/>
+        <w:pStyle w:val="a6"/>
         <w:tabs>
           <w:tab w:val="left" w:pos="6480"/>
         </w:tabs>
@@ -5363,7 +5095,7 @@
     </w:p>
     <w:p>
       <w:pPr>
-        <w:pStyle w:val="PlainText"/>
+        <w:pStyle w:val="a6"/>
         <w:tabs>
           <w:tab w:val="left" w:pos="6480"/>
         </w:tabs>
@@ -5381,7 +5113,7 @@
     </w:p>
     <w:p>
       <w:pPr>
-        <w:pStyle w:val="PlainText"/>
+        <w:pStyle w:val="a6"/>
         <w:tabs>
           <w:tab w:val="left" w:pos="6480"/>
         </w:tabs>
@@ -5408,7 +5140,7 @@
     </w:p>
     <w:p>
       <w:pPr>
-        <w:pStyle w:val="PlainText"/>
+        <w:pStyle w:val="a6"/>
         <w:tabs>
           <w:tab w:val="left" w:pos="6480"/>
         </w:tabs>
@@ -5444,7 +5176,7 @@
     </w:p>
     <w:p>
       <w:pPr>
-        <w:pStyle w:val="PlainText"/>
+        <w:pStyle w:val="a6"/>
         <w:tabs>
           <w:tab w:val="left" w:pos="6480"/>
         </w:tabs>
@@ -5471,7 +5203,7 @@
     </w:p>
     <w:p>
       <w:pPr>
-        <w:pStyle w:val="PlainText"/>
+        <w:pStyle w:val="a6"/>
         <w:tabs>
           <w:tab w:val="left" w:pos="6480"/>
         </w:tabs>
@@ -5507,7 +5239,7 @@
     </w:p>
     <w:p>
       <w:pPr>
-        <w:pStyle w:val="PlainText"/>
+        <w:pStyle w:val="a6"/>
         <w:tabs>
           <w:tab w:val="left" w:pos="6480"/>
         </w:tabs>
@@ -5543,7 +5275,7 @@
     </w:p>
     <w:p>
       <w:pPr>
-        <w:pStyle w:val="PlainText"/>
+        <w:pStyle w:val="a6"/>
         <w:tabs>
           <w:tab w:val="left" w:pos="6480"/>
         </w:tabs>
@@ -5579,7 +5311,7 @@
     </w:p>
     <w:p>
       <w:pPr>
-        <w:pStyle w:val="PlainText"/>
+        <w:pStyle w:val="a6"/>
         <w:tabs>
           <w:tab w:val="left" w:pos="6480"/>
         </w:tabs>
@@ -5610,20 +5342,12 @@
           <w:szCs w:val="24"/>
         </w:rPr>
         <w:tab/>
-        <w:t xml:space="preserve">Here, Joy. Why don’t </w:t>
-      </w:r>
-      <w:r>
-        <w:rPr>
-          <w:rFonts w:ascii="Times New Roman" w:hAnsi="Times New Roman" w:cs="Times New Roman"/>
-          <w:sz w:val="24"/>
-          <w:szCs w:val="24"/>
-        </w:rPr>
-        <w:t xml:space="preserve">you use my abacus to keep count of the sheep tomorrow.  </w:t>
-      </w:r>
-    </w:p>
-    <w:p>
-      <w:pPr>
-        <w:pStyle w:val="PlainText"/>
+        <w:t xml:space="preserve">Here, Joy. Why don’t you use my abacus to keep count of the sheep tomorrow.  </w:t>
+      </w:r>
+    </w:p>
+    <w:p>
+      <w:pPr>
+        <w:pStyle w:val="a6"/>
         <w:tabs>
           <w:tab w:val="left" w:pos="6480"/>
         </w:tabs>
@@ -5659,7 +5383,7 @@
     </w:p>
     <w:p>
       <w:pPr>
-        <w:pStyle w:val="PlainText"/>
+        <w:pStyle w:val="a6"/>
         <w:tabs>
           <w:tab w:val="left" w:pos="6480"/>
         </w:tabs>
@@ -5695,7 +5419,7 @@
     </w:p>
     <w:p>
       <w:pPr>
-        <w:pStyle w:val="PlainText"/>
+        <w:pStyle w:val="a6"/>
         <w:tabs>
           <w:tab w:val="left" w:pos="6480"/>
         </w:tabs>
@@ -5731,7 +5455,7 @@
     </w:p>
     <w:p>
       <w:pPr>
-        <w:pStyle w:val="PlainText"/>
+        <w:pStyle w:val="a6"/>
         <w:tabs>
           <w:tab w:val="left" w:pos="6480"/>
         </w:tabs>
@@ -5762,20 +5486,12 @@
           <w:szCs w:val="24"/>
         </w:rPr>
         <w:tab/>
-        <w:t>That something’s about to happ</w:t>
-      </w:r>
-      <w:r>
-        <w:rPr>
-          <w:rFonts w:ascii="Times New Roman" w:hAnsi="Times New Roman" w:cs="Times New Roman"/>
-          <w:sz w:val="24"/>
-          <w:szCs w:val="24"/>
-        </w:rPr>
-        <w:t xml:space="preserve">en that will make Abraham so sad.  </w:t>
-      </w:r>
-    </w:p>
-    <w:p>
-      <w:pPr>
-        <w:pStyle w:val="PlainText"/>
+        <w:t xml:space="preserve">That something’s about to happen that will make Abraham so sad.  </w:t>
+      </w:r>
+    </w:p>
+    <w:p>
+      <w:pPr>
+        <w:pStyle w:val="a6"/>
         <w:tabs>
           <w:tab w:val="left" w:pos="6480"/>
         </w:tabs>
@@ -5812,7 +5528,7 @@
     </w:p>
     <w:p>
       <w:pPr>
-        <w:pStyle w:val="PlainText"/>
+        <w:pStyle w:val="a6"/>
         <w:tabs>
           <w:tab w:val="left" w:pos="6480"/>
         </w:tabs>
@@ -5848,7 +5564,7 @@
     </w:p>
     <w:p>
       <w:pPr>
-        <w:pStyle w:val="PlainText"/>
+        <w:pStyle w:val="a6"/>
         <w:tabs>
           <w:tab w:val="left" w:pos="6480"/>
         </w:tabs>
@@ -5876,28 +5592,20 @@
     </w:p>
     <w:p>
       <w:pPr>
-        <w:pStyle w:val="PlainText"/>
-        <w:tabs>
-          <w:tab w:val="left" w:pos="6480"/>
-        </w:tabs>
-        <w:spacing w:line="480" w:lineRule="atLeast"/>
-        <w:ind w:left="4320" w:hanging="4320"/>
-      </w:pPr>
-      <w:r>
-        <w:rPr>
-          <w:rFonts w:ascii="Times New Roman" w:hAnsi="Times New Roman" w:cs="Times New Roman"/>
-          <w:sz w:val="24"/>
-          <w:szCs w:val="24"/>
-        </w:rPr>
-        <w:t>GIZM</w:t>
-      </w:r>
-      <w:r>
-        <w:rPr>
-          <w:rFonts w:ascii="Times New Roman" w:hAnsi="Times New Roman" w:cs="Times New Roman"/>
-          <w:sz w:val="24"/>
-          <w:szCs w:val="24"/>
-        </w:rPr>
-        <w:t xml:space="preserve">O </w:t>
+        <w:pStyle w:val="a6"/>
+        <w:tabs>
+          <w:tab w:val="left" w:pos="6480"/>
+        </w:tabs>
+        <w:spacing w:line="480" w:lineRule="atLeast"/>
+        <w:ind w:left="4320" w:hanging="4320"/>
+      </w:pPr>
+      <w:r>
+        <w:rPr>
+          <w:rFonts w:ascii="Times New Roman" w:hAnsi="Times New Roman" w:cs="Times New Roman"/>
+          <w:sz w:val="24"/>
+          <w:szCs w:val="24"/>
+        </w:rPr>
+        <w:t xml:space="preserve">GIZMO </w:t>
       </w:r>
       <w:r>
         <w:rPr>
@@ -5920,7 +5628,7 @@
     </w:p>
     <w:p>
       <w:pPr>
-        <w:pStyle w:val="PlainText"/>
+        <w:pStyle w:val="a6"/>
         <w:tabs>
           <w:tab w:val="left" w:pos="6480"/>
         </w:tabs>
@@ -5956,7 +5664,7 @@
     </w:p>
     <w:p>
       <w:pPr>
-        <w:pStyle w:val="PlainText"/>
+        <w:pStyle w:val="a6"/>
         <w:tabs>
           <w:tab w:val="left" w:pos="6480"/>
         </w:tabs>
@@ -5992,7 +5700,7 @@
     </w:p>
     <w:p>
       <w:pPr>
-        <w:pStyle w:val="PlainText"/>
+        <w:pStyle w:val="a6"/>
         <w:tabs>
           <w:tab w:val="left" w:pos="6480"/>
         </w:tabs>
@@ -6023,20 +5731,12 @@
           <w:szCs w:val="24"/>
         </w:rPr>
         <w:tab/>
-        <w:t xml:space="preserve">Ohhh! Sand! Ahhh! </w:t>
-      </w:r>
-      <w:r>
-        <w:rPr>
-          <w:rFonts w:ascii="Times New Roman" w:hAnsi="Times New Roman" w:cs="Times New Roman"/>
-          <w:sz w:val="24"/>
-          <w:szCs w:val="24"/>
-        </w:rPr>
-        <w:t xml:space="preserve">Nooo! </w:t>
-      </w:r>
-    </w:p>
-    <w:p>
-      <w:pPr>
-        <w:pStyle w:val="PlainText"/>
+        <w:t xml:space="preserve">Ohhh! Sand! Ahhh! Nooo! </w:t>
+      </w:r>
+    </w:p>
+    <w:p>
+      <w:pPr>
+        <w:pStyle w:val="a6"/>
         <w:tabs>
           <w:tab w:val="left" w:pos="6480"/>
         </w:tabs>
@@ -6072,7 +5772,7 @@
     </w:p>
     <w:p>
       <w:pPr>
-        <w:pStyle w:val="PlainText"/>
+        <w:pStyle w:val="a6"/>
         <w:tabs>
           <w:tab w:val="left" w:pos="6480"/>
         </w:tabs>
@@ -6108,7 +5808,7 @@
     </w:p>
     <w:p>
       <w:pPr>
-        <w:pStyle w:val="PlainText"/>
+        <w:pStyle w:val="a6"/>
         <w:tabs>
           <w:tab w:val="left" w:pos="6480"/>
         </w:tabs>
@@ -6144,7 +5844,7 @@
     </w:p>
     <w:p>
       <w:pPr>
-        <w:pStyle w:val="PlainText"/>
+        <w:pStyle w:val="a6"/>
         <w:tabs>
           <w:tab w:val="left" w:pos="6480"/>
         </w:tabs>
@@ -6162,7 +5862,7 @@
     </w:p>
     <w:p>
       <w:pPr>
-        <w:pStyle w:val="PlainText"/>
+        <w:pStyle w:val="a6"/>
         <w:tabs>
           <w:tab w:val="left" w:pos="6480"/>
         </w:tabs>
@@ -6184,19 +5884,12 @@
           <w:szCs w:val="24"/>
         </w:rPr>
         <w:tab/>
-      </w:r>
-      <w:r>
-        <w:rPr>
-          <w:rFonts w:ascii="Times New Roman" w:hAnsi="Times New Roman" w:cs="Times New Roman"/>
-          <w:sz w:val="24"/>
-          <w:szCs w:val="24"/>
-        </w:rPr>
         <w:t xml:space="preserve">Abraham, go get Isaac, your only son, the one you dearly love! Take him to the land of Moriah...  </w:t>
       </w:r>
     </w:p>
     <w:p>
       <w:pPr>
-        <w:pStyle w:val="PlainText"/>
+        <w:pStyle w:val="a6"/>
         <w:tabs>
           <w:tab w:val="left" w:pos="6480"/>
         </w:tabs>
@@ -6215,7 +5908,7 @@
     </w:p>
     <w:p>
       <w:pPr>
-        <w:pStyle w:val="PlainText"/>
+        <w:pStyle w:val="a6"/>
         <w:tabs>
           <w:tab w:val="left" w:pos="6480"/>
         </w:tabs>
@@ -6242,7 +5935,7 @@
     </w:p>
     <w:p>
       <w:pPr>
-        <w:pStyle w:val="PlainText"/>
+        <w:pStyle w:val="a6"/>
         <w:tabs>
           <w:tab w:val="left" w:pos="6480"/>
         </w:tabs>
@@ -6278,7 +5971,7 @@
     </w:p>
     <w:p>
       <w:pPr>
-        <w:pStyle w:val="PlainText"/>
+        <w:pStyle w:val="a6"/>
         <w:tabs>
           <w:tab w:val="left" w:pos="6480"/>
         </w:tabs>
@@ -6306,7 +5999,7 @@
     </w:p>
     <w:p>
       <w:pPr>
-        <w:pStyle w:val="PlainText"/>
+        <w:pStyle w:val="a6"/>
         <w:tabs>
           <w:tab w:val="left" w:pos="6480"/>
         </w:tabs>
@@ -6342,7 +6035,7 @@
     </w:p>
     <w:p>
       <w:pPr>
-        <w:pStyle w:val="PlainText"/>
+        <w:pStyle w:val="a6"/>
         <w:tabs>
           <w:tab w:val="left" w:pos="6480"/>
         </w:tabs>
@@ -6378,7 +6071,7 @@
     </w:p>
     <w:p>
       <w:pPr>
-        <w:pStyle w:val="PlainText"/>
+        <w:pStyle w:val="a6"/>
         <w:tabs>
           <w:tab w:val="left" w:pos="6480"/>
         </w:tabs>
@@ -6409,20 +6102,12 @@
           <w:szCs w:val="24"/>
         </w:rPr>
         <w:tab/>
-        <w:t>Good morn</w:t>
-      </w:r>
-      <w:r>
-        <w:rPr>
-          <w:rFonts w:ascii="Times New Roman" w:hAnsi="Times New Roman" w:cs="Times New Roman"/>
-          <w:sz w:val="24"/>
-          <w:szCs w:val="24"/>
-        </w:rPr>
-        <w:t xml:space="preserve">ing, Chris. </w:t>
-      </w:r>
-    </w:p>
-    <w:p>
-      <w:pPr>
-        <w:pStyle w:val="PlainText"/>
+        <w:t xml:space="preserve">Good morning, Chris. </w:t>
+      </w:r>
+    </w:p>
+    <w:p>
+      <w:pPr>
+        <w:pStyle w:val="a6"/>
         <w:tabs>
           <w:tab w:val="left" w:pos="6480"/>
         </w:tabs>
@@ -6458,7 +6143,7 @@
     </w:p>
     <w:p>
       <w:pPr>
-        <w:pStyle w:val="PlainText"/>
+        <w:pStyle w:val="a6"/>
         <w:tabs>
           <w:tab w:val="left" w:pos="6480"/>
         </w:tabs>
@@ -6494,7 +6179,7 @@
     </w:p>
     <w:p>
       <w:pPr>
-        <w:pStyle w:val="PlainText"/>
+        <w:pStyle w:val="a6"/>
         <w:tabs>
           <w:tab w:val="left" w:pos="6480"/>
         </w:tabs>
@@ -6525,20 +6210,12 @@
           <w:szCs w:val="24"/>
         </w:rPr>
         <w:tab/>
-        <w:t xml:space="preserve">This abacus is so cool. </w:t>
-      </w:r>
-      <w:r>
-        <w:rPr>
-          <w:rFonts w:ascii="Times New Roman" w:hAnsi="Times New Roman" w:cs="Times New Roman"/>
-          <w:sz w:val="24"/>
-          <w:szCs w:val="24"/>
-        </w:rPr>
-        <w:t xml:space="preserve"> Hey, guys, where's Isaac? </w:t>
-      </w:r>
-    </w:p>
-    <w:p>
-      <w:pPr>
-        <w:pStyle w:val="PlainText"/>
+        <w:t xml:space="preserve">This abacus is so cool.  Hey, guys, where's Isaac? </w:t>
+      </w:r>
+    </w:p>
+    <w:p>
+      <w:pPr>
+        <w:pStyle w:val="a6"/>
         <w:tabs>
           <w:tab w:val="left" w:pos="6480"/>
         </w:tabs>
@@ -6574,7 +6251,7 @@
     </w:p>
     <w:p>
       <w:pPr>
-        <w:pStyle w:val="PlainText"/>
+        <w:pStyle w:val="a6"/>
         <w:tabs>
           <w:tab w:val="left" w:pos="6480"/>
         </w:tabs>
@@ -6610,7 +6287,7 @@
     </w:p>
     <w:p>
       <w:pPr>
-        <w:pStyle w:val="PlainText"/>
+        <w:pStyle w:val="a6"/>
         <w:tabs>
           <w:tab w:val="left" w:pos="6480"/>
         </w:tabs>
@@ -6624,15 +6301,7 @@
           <w:szCs w:val="24"/>
         </w:rPr>
         <w:lastRenderedPageBreak/>
-        <w:t xml:space="preserve">JOY </w:t>
-      </w:r>
-      <w:r>
-        <w:rPr>
-          <w:rFonts w:ascii="Times New Roman" w:hAnsi="Times New Roman" w:cs="Times New Roman"/>
-          <w:sz w:val="24"/>
-          <w:szCs w:val="24"/>
-        </w:rPr>
-        <w:t xml:space="preserve">  </w:t>
+        <w:t xml:space="preserve">JOY   </w:t>
       </w:r>
       <w:r>
         <w:rPr>
@@ -6655,7 +6324,7 @@
     </w:p>
     <w:p>
       <w:pPr>
-        <w:pStyle w:val="PlainText"/>
+        <w:pStyle w:val="a6"/>
         <w:tabs>
           <w:tab w:val="left" w:pos="6480"/>
         </w:tabs>
@@ -6691,7 +6360,7 @@
     </w:p>
     <w:p>
       <w:pPr>
-        <w:pStyle w:val="PlainText"/>
+        <w:pStyle w:val="a6"/>
         <w:tabs>
           <w:tab w:val="left" w:pos="6480"/>
         </w:tabs>
@@ -6727,7 +6396,7 @@
     </w:p>
     <w:p>
       <w:pPr>
-        <w:pStyle w:val="PlainText"/>
+        <w:pStyle w:val="a6"/>
         <w:tabs>
           <w:tab w:val="left" w:pos="6480"/>
         </w:tabs>
@@ -6763,7 +6432,7 @@
     </w:p>
     <w:p>
       <w:pPr>
-        <w:pStyle w:val="PlainText"/>
+        <w:pStyle w:val="a6"/>
         <w:tabs>
           <w:tab w:val="left" w:pos="6480"/>
         </w:tabs>
@@ -6794,20 +6463,12 @@
           <w:szCs w:val="24"/>
         </w:rPr>
         <w:tab/>
-        <w:t>Wow! It's one of his auto record archives. Gizmo logs e</w:t>
-      </w:r>
-      <w:r>
-        <w:rPr>
-          <w:rFonts w:ascii="Times New Roman" w:hAnsi="Times New Roman" w:cs="Times New Roman"/>
-          <w:sz w:val="24"/>
-          <w:szCs w:val="24"/>
-        </w:rPr>
-        <w:t xml:space="preserve">verything going on in a fifty yard radius, 24/7! </w:t>
-      </w:r>
-    </w:p>
-    <w:p>
-      <w:pPr>
-        <w:pStyle w:val="PlainText"/>
+        <w:t xml:space="preserve">Wow! It's one of his auto record archives. Gizmo logs everything going on in a fifty yard radius, 24/7! </w:t>
+      </w:r>
+    </w:p>
+    <w:p>
+      <w:pPr>
+        <w:pStyle w:val="a6"/>
         <w:tabs>
           <w:tab w:val="left" w:pos="6480"/>
         </w:tabs>
@@ -6825,7 +6486,7 @@
     </w:p>
     <w:p>
       <w:pPr>
-        <w:pStyle w:val="PlainText"/>
+        <w:pStyle w:val="a6"/>
         <w:tabs>
           <w:tab w:val="left" w:pos="6480"/>
         </w:tabs>
@@ -6847,20 +6508,12 @@
           <w:szCs w:val="24"/>
         </w:rPr>
         <w:tab/>
-        <w:t xml:space="preserve">Abraham, go get Isaac, your only son, the one you dearly love! Take him to the land of Moriah and I will show you a mountain where you must sacrifice him to me on the fires </w:t>
-      </w:r>
-      <w:r>
-        <w:rPr>
-          <w:rFonts w:ascii="Times New Roman" w:hAnsi="Times New Roman" w:cs="Times New Roman"/>
-          <w:sz w:val="24"/>
-          <w:szCs w:val="24"/>
-        </w:rPr>
-        <w:t xml:space="preserve">of an altar.  </w:t>
-      </w:r>
-    </w:p>
-    <w:p>
-      <w:pPr>
-        <w:pStyle w:val="PlainText"/>
+        <w:t xml:space="preserve">Abraham, go get Isaac, your only son, the one you dearly love! Take him to the land of Moriah and I will show you a mountain where you must sacrifice him to me on the fires of an altar.  </w:t>
+      </w:r>
+    </w:p>
+    <w:p>
+      <w:pPr>
+        <w:pStyle w:val="a6"/>
         <w:tabs>
           <w:tab w:val="left" w:pos="6480"/>
         </w:tabs>
@@ -6896,7 +6549,7 @@
     </w:p>
     <w:p>
       <w:pPr>
-        <w:pStyle w:val="PlainText"/>
+        <w:pStyle w:val="a6"/>
         <w:tabs>
           <w:tab w:val="left" w:pos="6480"/>
         </w:tabs>
@@ -6932,7 +6585,7 @@
     </w:p>
     <w:p>
       <w:pPr>
-        <w:pStyle w:val="PlainText"/>
+        <w:pStyle w:val="a6"/>
         <w:tabs>
           <w:tab w:val="left" w:pos="6480"/>
         </w:tabs>
@@ -6968,7 +6621,7 @@
     </w:p>
     <w:p>
       <w:pPr>
-        <w:pStyle w:val="PlainText"/>
+        <w:pStyle w:val="a6"/>
         <w:tabs>
           <w:tab w:val="left" w:pos="6480"/>
         </w:tabs>
@@ -7004,7 +6657,7 @@
     </w:p>
     <w:p>
       <w:pPr>
-        <w:pStyle w:val="PlainText"/>
+        <w:pStyle w:val="a6"/>
         <w:tabs>
           <w:tab w:val="left" w:pos="6480"/>
         </w:tabs>
@@ -7040,7 +6693,7 @@
     </w:p>
     <w:p>
       <w:pPr>
-        <w:pStyle w:val="PlainText"/>
+        <w:pStyle w:val="a6"/>
         <w:tabs>
           <w:tab w:val="left" w:pos="6480"/>
         </w:tabs>
@@ -7058,7 +6711,7 @@
     </w:p>
     <w:p>
       <w:pPr>
-        <w:pStyle w:val="PlainText"/>
+        <w:pStyle w:val="a6"/>
         <w:tabs>
           <w:tab w:val="left" w:pos="6480"/>
         </w:tabs>
@@ -7080,19 +6733,12 @@
           <w:szCs w:val="24"/>
         </w:rPr>
         <w:tab/>
-      </w:r>
-      <w:r>
-        <w:rPr>
-          <w:rFonts w:ascii="Times New Roman" w:hAnsi="Times New Roman" w:cs="Times New Roman"/>
-          <w:sz w:val="24"/>
-          <w:szCs w:val="24"/>
-        </w:rPr>
         <w:t xml:space="preserve">Father? We have the fire and the wood, but where is the sheep for the burnt offering? </w:t>
       </w:r>
     </w:p>
     <w:p>
       <w:pPr>
-        <w:pStyle w:val="PlainText"/>
+        <w:pStyle w:val="a6"/>
         <w:tabs>
           <w:tab w:val="left" w:pos="6480"/>
         </w:tabs>
@@ -7110,7 +6756,7 @@
     </w:p>
     <w:p>
       <w:pPr>
-        <w:pStyle w:val="PlainText"/>
+        <w:pStyle w:val="a6"/>
         <w:tabs>
           <w:tab w:val="left" w:pos="6480"/>
         </w:tabs>
@@ -7137,7 +6783,7 @@
     </w:p>
     <w:p>
       <w:pPr>
-        <w:pStyle w:val="PlainText"/>
+        <w:pStyle w:val="a6"/>
         <w:tabs>
           <w:tab w:val="left" w:pos="6480"/>
         </w:tabs>
@@ -7165,7 +6811,7 @@
     </w:p>
     <w:p>
       <w:pPr>
-        <w:pStyle w:val="PlainText"/>
+        <w:pStyle w:val="a6"/>
         <w:tabs>
           <w:tab w:val="left" w:pos="6480"/>
         </w:tabs>
@@ -7197,20 +6843,12 @@
           <w:szCs w:val="24"/>
         </w:rPr>
         <w:tab/>
-        <w:t>Lord, give me stre</w:t>
-      </w:r>
-      <w:r>
-        <w:rPr>
-          <w:rFonts w:ascii="Times New Roman" w:hAnsi="Times New Roman" w:cs="Times New Roman"/>
-          <w:sz w:val="24"/>
-          <w:szCs w:val="24"/>
-        </w:rPr>
-        <w:t xml:space="preserve">ngth as I do what you ask of me this day. </w:t>
-      </w:r>
-    </w:p>
-    <w:p>
-      <w:pPr>
-        <w:pStyle w:val="PlainText"/>
+        <w:t xml:space="preserve">Lord, give me strength as I do what you ask of me this day. </w:t>
+      </w:r>
+    </w:p>
+    <w:p>
+      <w:pPr>
+        <w:pStyle w:val="a6"/>
         <w:tabs>
           <w:tab w:val="left" w:pos="6480"/>
         </w:tabs>
@@ -7246,7 +6884,7 @@
     </w:p>
     <w:p>
       <w:pPr>
-        <w:pStyle w:val="PlainText"/>
+        <w:pStyle w:val="a6"/>
         <w:tabs>
           <w:tab w:val="left" w:pos="6480"/>
         </w:tabs>
@@ -7282,7 +6920,7 @@
     </w:p>
     <w:p>
       <w:pPr>
-        <w:pStyle w:val="PlainText"/>
+        <w:pStyle w:val="a6"/>
         <w:tabs>
           <w:tab w:val="left" w:pos="6480"/>
         </w:tabs>
@@ -7318,7 +6956,7 @@
     </w:p>
     <w:p>
       <w:pPr>
-        <w:pStyle w:val="PlainText"/>
+        <w:pStyle w:val="a6"/>
         <w:tabs>
           <w:tab w:val="left" w:pos="6480"/>
         </w:tabs>
@@ -7366,20 +7004,12 @@
           <w:sz w:val="24"/>
           <w:szCs w:val="24"/>
         </w:rPr>
-        <w:t xml:space="preserve"> w</w:t>
-      </w:r>
-      <w:r>
-        <w:rPr>
-          <w:rFonts w:ascii="Times New Roman" w:hAnsi="Times New Roman" w:cs="Times New Roman"/>
-          <w:sz w:val="24"/>
-          <w:szCs w:val="24"/>
-        </w:rPr>
-        <w:t xml:space="preserve">ay.  </w:t>
-      </w:r>
-    </w:p>
-    <w:p>
-      <w:pPr>
-        <w:pStyle w:val="PlainText"/>
+        <w:t xml:space="preserve"> way.  </w:t>
+      </w:r>
+    </w:p>
+    <w:p>
+      <w:pPr>
+        <w:pStyle w:val="a6"/>
         <w:tabs>
           <w:tab w:val="left" w:pos="6480"/>
         </w:tabs>
@@ -7414,7 +7044,7 @@
     </w:p>
     <w:p>
       <w:pPr>
-        <w:pStyle w:val="PlainText"/>
+        <w:pStyle w:val="a6"/>
         <w:tabs>
           <w:tab w:val="left" w:pos="6480"/>
         </w:tabs>
@@ -7450,7 +7080,7 @@
     </w:p>
     <w:p>
       <w:pPr>
-        <w:pStyle w:val="PlainText"/>
+        <w:pStyle w:val="a6"/>
         <w:tabs>
           <w:tab w:val="left" w:pos="6480"/>
         </w:tabs>
@@ -7486,7 +7116,7 @@
     </w:p>
     <w:p>
       <w:pPr>
-        <w:pStyle w:val="PlainText"/>
+        <w:pStyle w:val="a6"/>
         <w:tabs>
           <w:tab w:val="left" w:pos="6480"/>
         </w:tabs>
@@ -7522,7 +7152,7 @@
     </w:p>
     <w:p>
       <w:pPr>
-        <w:pStyle w:val="PlainText"/>
+        <w:pStyle w:val="a6"/>
         <w:tabs>
           <w:tab w:val="left" w:pos="6480"/>
         </w:tabs>
@@ -7553,20 +7183,12 @@
           <w:szCs w:val="24"/>
         </w:rPr>
         <w:tab/>
-        <w:t xml:space="preserve">(Breathless)  Oh, </w:t>
-      </w:r>
-      <w:r>
-        <w:rPr>
-          <w:rFonts w:ascii="Times New Roman" w:hAnsi="Times New Roman" w:cs="Times New Roman"/>
-          <w:sz w:val="24"/>
-          <w:szCs w:val="24"/>
-        </w:rPr>
-        <w:t xml:space="preserve">no!  We should have taken the other path!  Let's go back! </w:t>
-      </w:r>
-    </w:p>
-    <w:p>
-      <w:pPr>
-        <w:pStyle w:val="PlainText"/>
+        <w:t xml:space="preserve">(Breathless)  Oh, no!  We should have taken the other path!  Let's go back! </w:t>
+      </w:r>
+    </w:p>
+    <w:p>
+      <w:pPr>
+        <w:pStyle w:val="a6"/>
         <w:tabs>
           <w:tab w:val="left" w:pos="6480"/>
         </w:tabs>
@@ -7602,7 +7224,7 @@
     </w:p>
     <w:p>
       <w:pPr>
-        <w:pStyle w:val="PlainText"/>
+        <w:pStyle w:val="a6"/>
         <w:tabs>
           <w:tab w:val="left" w:pos="6480"/>
         </w:tabs>
@@ -7629,33 +7251,25 @@
     </w:p>
     <w:p>
       <w:pPr>
-        <w:pStyle w:val="PlainText"/>
-        <w:tabs>
-          <w:tab w:val="left" w:pos="6480"/>
-        </w:tabs>
-        <w:spacing w:line="480" w:lineRule="atLeast"/>
-        <w:ind w:left="4320" w:hanging="4320"/>
-      </w:pPr>
-      <w:r>
-        <w:rPr>
-          <w:rFonts w:ascii="Times New Roman" w:hAnsi="Times New Roman" w:cs="Times New Roman"/>
-          <w:sz w:val="24"/>
-          <w:szCs w:val="24"/>
-        </w:rPr>
-        <w:t>CHRIS/JOY/GIZMO (ad li</w:t>
-      </w:r>
-      <w:r>
-        <w:rPr>
-          <w:rFonts w:ascii="Times New Roman" w:hAnsi="Times New Roman" w:cs="Times New Roman"/>
-          <w:sz w:val="24"/>
-          <w:szCs w:val="24"/>
-        </w:rPr>
-        <w:t xml:space="preserve">b shouting to Abraham and Isaac) </w:t>
-      </w:r>
-    </w:p>
-    <w:p>
-      <w:pPr>
-        <w:pStyle w:val="PlainText"/>
+        <w:pStyle w:val="a6"/>
+        <w:tabs>
+          <w:tab w:val="left" w:pos="6480"/>
+        </w:tabs>
+        <w:spacing w:line="480" w:lineRule="atLeast"/>
+        <w:ind w:left="4320" w:hanging="4320"/>
+      </w:pPr>
+      <w:r>
+        <w:rPr>
+          <w:rFonts w:ascii="Times New Roman" w:hAnsi="Times New Roman" w:cs="Times New Roman"/>
+          <w:sz w:val="24"/>
+          <w:szCs w:val="24"/>
+        </w:rPr>
+        <w:t xml:space="preserve">CHRIS/JOY/GIZMO (ad lib shouting to Abraham and Isaac) </w:t>
+      </w:r>
+    </w:p>
+    <w:p>
+      <w:pPr>
+        <w:pStyle w:val="a6"/>
         <w:tabs>
           <w:tab w:val="left" w:pos="6480"/>
         </w:tabs>
@@ -7691,7 +7305,7 @@
     </w:p>
     <w:p>
       <w:pPr>
-        <w:pStyle w:val="PlainText"/>
+        <w:pStyle w:val="a6"/>
         <w:tabs>
           <w:tab w:val="left" w:pos="6480"/>
         </w:tabs>
@@ -7762,7 +7376,7 @@
     </w:p>
     <w:p>
       <w:pPr>
-        <w:pStyle w:val="PlainText"/>
+        <w:pStyle w:val="a6"/>
         <w:tabs>
           <w:tab w:val="left" w:pos="6480"/>
         </w:tabs>
@@ -7780,7 +7394,7 @@
     </w:p>
     <w:p>
       <w:pPr>
-        <w:pStyle w:val="PlainText"/>
+        <w:pStyle w:val="a6"/>
         <w:tabs>
           <w:tab w:val="left" w:pos="6480"/>
         </w:tabs>
@@ -7798,7 +7412,7 @@
     </w:p>
     <w:p>
       <w:pPr>
-        <w:pStyle w:val="PlainText"/>
+        <w:pStyle w:val="a6"/>
         <w:tabs>
           <w:tab w:val="left" w:pos="6480"/>
         </w:tabs>
@@ -7820,20 +7434,12 @@
           <w:szCs w:val="24"/>
         </w:rPr>
         <w:tab/>
-        <w:t xml:space="preserve">Abraham!  Abraham!  Do not lay a hand on </w:t>
-      </w:r>
-      <w:r>
-        <w:rPr>
-          <w:rFonts w:ascii="Times New Roman" w:hAnsi="Times New Roman" w:cs="Times New Roman"/>
-          <w:sz w:val="24"/>
-          <w:szCs w:val="24"/>
-        </w:rPr>
-        <w:t>the boy!  Do not hurt him in any way…</w:t>
-      </w:r>
-    </w:p>
-    <w:p>
-      <w:pPr>
-        <w:pStyle w:val="PlainText"/>
+        <w:t>Abraham!  Abraham!  Do not lay a hand on the boy!  Do not hurt him in any way…</w:t>
+      </w:r>
+    </w:p>
+    <w:p>
+      <w:pPr>
+        <w:pStyle w:val="a6"/>
         <w:tabs>
           <w:tab w:val="left" w:pos="6480"/>
         </w:tabs>
@@ -7851,7 +7457,7 @@
     </w:p>
     <w:p>
       <w:pPr>
-        <w:pStyle w:val="PlainText"/>
+        <w:pStyle w:val="a6"/>
         <w:tabs>
           <w:tab w:val="left" w:pos="6480"/>
         </w:tabs>
@@ -7869,7 +7475,7 @@
     </w:p>
     <w:p>
       <w:pPr>
-        <w:pStyle w:val="PlainText"/>
+        <w:pStyle w:val="a6"/>
         <w:tabs>
           <w:tab w:val="left" w:pos="6480"/>
         </w:tabs>
@@ -7896,7 +7502,7 @@
     </w:p>
     <w:p>
       <w:pPr>
-        <w:pStyle w:val="PlainText"/>
+        <w:pStyle w:val="a6"/>
         <w:tabs>
           <w:tab w:val="left" w:pos="6480"/>
         </w:tabs>
@@ -7927,19 +7533,12 @@
           <w:szCs w:val="24"/>
         </w:rPr>
         <w:tab/>
-      </w:r>
-      <w:r>
-        <w:rPr>
-          <w:rFonts w:ascii="Times New Roman" w:hAnsi="Times New Roman" w:cs="Times New Roman"/>
-          <w:sz w:val="24"/>
-          <w:szCs w:val="24"/>
-        </w:rPr>
         <w:t xml:space="preserve">(WHISPERING) Is that God speaking to Abraham?  </w:t>
       </w:r>
     </w:p>
     <w:p>
       <w:pPr>
-        <w:pStyle w:val="PlainText"/>
+        <w:pStyle w:val="a6"/>
         <w:tabs>
           <w:tab w:val="left" w:pos="6480"/>
         </w:tabs>
@@ -7975,7 +7574,7 @@
     </w:p>
     <w:p>
       <w:pPr>
-        <w:pStyle w:val="PlainText"/>
+        <w:pStyle w:val="a6"/>
         <w:tabs>
           <w:tab w:val="left" w:pos="6480"/>
         </w:tabs>
@@ -8011,7 +7610,7 @@
     </w:p>
     <w:p>
       <w:pPr>
-        <w:pStyle w:val="PlainText"/>
+        <w:pStyle w:val="a6"/>
         <w:tabs>
           <w:tab w:val="left" w:pos="6480"/>
         </w:tabs>
@@ -8047,7 +7646,7 @@
     </w:p>
     <w:p>
       <w:pPr>
-        <w:pStyle w:val="PlainText"/>
+        <w:pStyle w:val="a6"/>
         <w:tabs>
           <w:tab w:val="left" w:pos="6480"/>
         </w:tabs>
@@ -8065,7 +7664,7 @@
     </w:p>
     <w:p>
       <w:pPr>
-        <w:pStyle w:val="PlainText"/>
+        <w:pStyle w:val="a6"/>
         <w:tabs>
           <w:tab w:val="left" w:pos="6480"/>
         </w:tabs>
@@ -8083,7 +7682,7 @@
     </w:p>
     <w:p>
       <w:pPr>
-        <w:pStyle w:val="PlainText"/>
+        <w:pStyle w:val="a6"/>
         <w:tabs>
           <w:tab w:val="left" w:pos="6480"/>
         </w:tabs>
@@ -8110,7 +7709,7 @@
     </w:p>
     <w:p>
       <w:pPr>
-        <w:pStyle w:val="PlainText"/>
+        <w:pStyle w:val="a6"/>
         <w:tabs>
           <w:tab w:val="left" w:pos="6480"/>
         </w:tabs>
@@ -8146,7 +7745,7 @@
     </w:p>
     <w:p>
       <w:pPr>
-        <w:pStyle w:val="PlainText"/>
+        <w:pStyle w:val="a6"/>
         <w:tabs>
           <w:tab w:val="left" w:pos="6480"/>
         </w:tabs>
@@ -8182,7 +7781,7 @@
     </w:p>
     <w:p>
       <w:pPr>
-        <w:pStyle w:val="PlainText"/>
+        <w:pStyle w:val="a6"/>
         <w:tabs>
           <w:tab w:val="left" w:pos="6480"/>
         </w:tabs>
@@ -8213,20 +7812,12 @@
           <w:szCs w:val="24"/>
         </w:rPr>
         <w:tab/>
-        <w:t xml:space="preserve">(low - reverent - </w:t>
-      </w:r>
-      <w:r>
-        <w:rPr>
-          <w:rFonts w:ascii="Times New Roman" w:hAnsi="Times New Roman" w:cs="Times New Roman"/>
-          <w:sz w:val="24"/>
-          <w:szCs w:val="24"/>
-        </w:rPr>
-        <w:t xml:space="preserve">awed) The sacrifice was always going to be that ram.  Don't you see, Joy? </w:t>
-      </w:r>
-    </w:p>
-    <w:p>
-      <w:pPr>
-        <w:pStyle w:val="PlainText"/>
+        <w:t xml:space="preserve">(low - reverent - awed) The sacrifice was always going to be that ram.  Don't you see, Joy? </w:t>
+      </w:r>
+    </w:p>
+    <w:p>
+      <w:pPr>
+        <w:pStyle w:val="a6"/>
         <w:tabs>
           <w:tab w:val="left" w:pos="6480"/>
         </w:tabs>
@@ -8263,7 +7854,7 @@
     </w:p>
     <w:p>
       <w:pPr>
-        <w:pStyle w:val="PlainText"/>
+        <w:pStyle w:val="a6"/>
         <w:tabs>
           <w:tab w:val="left" w:pos="6480"/>
         </w:tabs>
@@ -8299,7 +7890,7 @@
     </w:p>
     <w:p>
       <w:pPr>
-        <w:pStyle w:val="PlainText"/>
+        <w:pStyle w:val="a6"/>
         <w:tabs>
           <w:tab w:val="left" w:pos="6480"/>
         </w:tabs>
@@ -8330,20 +7921,12 @@
           <w:szCs w:val="24"/>
         </w:rPr>
         <w:tab/>
-        <w:t>But…hi</w:t>
-      </w:r>
-      <w:r>
-        <w:rPr>
-          <w:rFonts w:ascii="Times New Roman" w:hAnsi="Times New Roman" w:cs="Times New Roman"/>
-          <w:sz w:val="24"/>
-          <w:szCs w:val="24"/>
-        </w:rPr>
-        <w:t>s son?  Wow... I can’t even imagine having to make a decision that hard in my life.</w:t>
-      </w:r>
-    </w:p>
-    <w:p>
-      <w:pPr>
-        <w:pStyle w:val="PlainText"/>
+        <w:t>But…his son?  Wow... I can’t even imagine having to make a decision that hard in my life.</w:t>
+      </w:r>
+    </w:p>
+    <w:p>
+      <w:pPr>
+        <w:pStyle w:val="a6"/>
         <w:tabs>
           <w:tab w:val="left" w:pos="6480"/>
         </w:tabs>
@@ -8379,7 +7962,7 @@
     </w:p>
     <w:p>
       <w:pPr>
-        <w:pStyle w:val="PlainText"/>
+        <w:pStyle w:val="a6"/>
         <w:tabs>
           <w:tab w:val="left" w:pos="6480"/>
         </w:tabs>
@@ -8415,7 +7998,7 @@
     </w:p>
     <w:p>
       <w:pPr>
-        <w:pStyle w:val="PlainText"/>
+        <w:pStyle w:val="a6"/>
         <w:tabs>
           <w:tab w:val="left" w:pos="6480"/>
         </w:tabs>
@@ -8446,20 +8029,12 @@
           <w:szCs w:val="24"/>
         </w:rPr>
         <w:tab/>
-        <w:t>Hi, Mrs.</w:t>
-      </w:r>
-      <w:r>
-        <w:rPr>
-          <w:rFonts w:ascii="Times New Roman" w:hAnsi="Times New Roman" w:cs="Times New Roman"/>
-          <w:sz w:val="24"/>
-          <w:szCs w:val="24"/>
-        </w:rPr>
-        <w:t xml:space="preserve"> Sweetman, it’s Chris Quantum... </w:t>
-      </w:r>
-    </w:p>
-    <w:p>
-      <w:pPr>
-        <w:pStyle w:val="PlainText"/>
+        <w:t xml:space="preserve">Hi, Mrs. Sweetman, it’s Chris Quantum... </w:t>
+      </w:r>
+    </w:p>
+    <w:p>
+      <w:pPr>
+        <w:pStyle w:val="a6"/>
         <w:tabs>
           <w:tab w:val="left" w:pos="6480"/>
         </w:tabs>
@@ -8495,7 +8070,7 @@
     </w:p>
     <w:p>
       <w:pPr>
-        <w:pStyle w:val="PlainText"/>
+        <w:pStyle w:val="a6"/>
         <w:tabs>
           <w:tab w:val="left" w:pos="6480"/>
         </w:tabs>
@@ -8531,7 +8106,7 @@
     </w:p>
     <w:p>
       <w:pPr>
-        <w:pStyle w:val="PlainText"/>
+        <w:pStyle w:val="a6"/>
         <w:tabs>
           <w:tab w:val="left" w:pos="6480"/>
         </w:tabs>
@@ -8567,7 +8142,7 @@
     </w:p>
     <w:p>
       <w:pPr>
-        <w:pStyle w:val="PlainText"/>
+        <w:pStyle w:val="a6"/>
         <w:tabs>
           <w:tab w:val="left" w:pos="6480"/>
         </w:tabs>
@@ -8589,15 +8164,7 @@
           <w:szCs w:val="24"/>
         </w:rPr>
         <w:tab/>
-        <w:t>01:22:4</w:t>
-      </w:r>
-      <w:r>
-        <w:rPr>
-          <w:rFonts w:ascii="Times New Roman" w:hAnsi="Times New Roman" w:cs="Times New Roman"/>
-          <w:sz w:val="24"/>
-          <w:szCs w:val="24"/>
-        </w:rPr>
-        <w:t>0</w:t>
+        <w:t>01:22:40</w:t>
       </w:r>
       <w:r>
         <w:rPr>
@@ -8611,7 +8178,7 @@
     </w:p>
     <w:p>
       <w:pPr>
-        <w:pStyle w:val="PlainText"/>
+        <w:pStyle w:val="a6"/>
         <w:tabs>
           <w:tab w:val="left" w:pos="6480"/>
         </w:tabs>
@@ -8647,7 +8214,7 @@
     </w:p>
     <w:p>
       <w:pPr>
-        <w:pStyle w:val="PlainText"/>
+        <w:pStyle w:val="a6"/>
         <w:tabs>
           <w:tab w:val="left" w:pos="6480"/>
         </w:tabs>
@@ -8678,20 +8245,12 @@
           <w:szCs w:val="24"/>
         </w:rPr>
         <w:tab/>
-        <w:t>...I just happen to have stood in line all morning for a raffle wristband. This is you</w:t>
-      </w:r>
-      <w:r>
-        <w:rPr>
-          <w:rFonts w:ascii="Times New Roman" w:hAnsi="Times New Roman" w:cs="Times New Roman"/>
-          <w:sz w:val="24"/>
-          <w:szCs w:val="24"/>
-        </w:rPr>
-        <w:t xml:space="preserve">rs now. </w:t>
-      </w:r>
-    </w:p>
-    <w:p>
-      <w:pPr>
-        <w:pStyle w:val="PlainText"/>
+        <w:t xml:space="preserve">...I just happen to have stood in line all morning for a raffle wristband. This is yours now. </w:t>
+      </w:r>
+    </w:p>
+    <w:p>
+      <w:pPr>
+        <w:pStyle w:val="a6"/>
         <w:tabs>
           <w:tab w:val="left" w:pos="6480"/>
         </w:tabs>
@@ -8728,7 +8287,7 @@
     </w:p>
     <w:p>
       <w:pPr>
-        <w:pStyle w:val="PlainText"/>
+        <w:pStyle w:val="a6"/>
         <w:tabs>
           <w:tab w:val="left" w:pos="6480"/>
         </w:tabs>
@@ -8764,7 +8323,7 @@
     </w:p>
     <w:p>
       <w:pPr>
-        <w:pStyle w:val="PlainText"/>
+        <w:pStyle w:val="a6"/>
         <w:tabs>
           <w:tab w:val="left" w:pos="6480"/>
         </w:tabs>
@@ -8786,13 +8345,6 @@
           <w:szCs w:val="24"/>
         </w:rPr>
         <w:tab/>
-      </w:r>
-      <w:r>
-        <w:rPr>
-          <w:rFonts w:ascii="Times New Roman" w:hAnsi="Times New Roman" w:cs="Times New Roman"/>
-          <w:sz w:val="24"/>
-          <w:szCs w:val="24"/>
-        </w:rPr>
         <w:t>01:23:04</w:t>
       </w:r>
       <w:r>
@@ -8807,7 +8359,7 @@
     </w:p>
     <w:p>
       <w:pPr>
-        <w:pStyle w:val="PlainText"/>
+        <w:pStyle w:val="a6"/>
         <w:tabs>
           <w:tab w:val="left" w:pos="6480"/>
         </w:tabs>
@@ -8825,7 +8377,7 @@
     </w:p>
     <w:p>
       <w:pPr>
-        <w:pStyle w:val="PlainText"/>
+        <w:pStyle w:val="a6"/>
         <w:tabs>
           <w:tab w:val="left" w:pos="6480"/>
         </w:tabs>
@@ -8843,17 +8395,17 @@
     </w:p>
     <w:p>
       <w:pPr>
-        <w:pStyle w:val="PlainText"/>
-        <w:tabs>
-          <w:tab w:val="left" w:pos="6480"/>
-        </w:tabs>
-        <w:spacing w:line="480" w:lineRule="atLeast"/>
-        <w:ind w:left="4320" w:hanging="4320"/>
-      </w:pPr>
-    </w:p>
-    <w:p>
-      <w:pPr>
-        <w:pStyle w:val="PlainText"/>
+        <w:pStyle w:val="a6"/>
+        <w:tabs>
+          <w:tab w:val="left" w:pos="6480"/>
+        </w:tabs>
+        <w:spacing w:line="480" w:lineRule="atLeast"/>
+        <w:ind w:left="4320" w:hanging="4320"/>
+      </w:pPr>
+    </w:p>
+    <w:p>
+      <w:pPr>
+        <w:pStyle w:val="a6"/>
         <w:tabs>
           <w:tab w:val="left" w:pos="6480"/>
         </w:tabs>
@@ -8862,7 +8414,7 @@
       </w:pPr>
     </w:p>
     <w:sectPr>
-      <w:headerReference w:type="default" r:id="rId8"/>
+      <w:headerReference w:type="default" r:id="rId7"/>
       <w:pgSz w:w="12240" w:h="15840"/>
       <w:pgMar w:top="1440" w:right="1800" w:bottom="1440" w:left="1800" w:header="720" w:footer="720" w:gutter="0"/>
       <w:cols w:space="720"/>
@@ -8873,7 +8425,7 @@
 </file>
 
 <file path=word/endnotes.xml><?xml version="1.0" encoding="utf-8"?>
-<w:endnotes xmlns:wpc="http://schemas.microsoft.com/office/word/2010/wordprocessingCanvas" xmlns:mo="http://schemas.microsoft.com/office/mac/office/2008/main" xmlns:mc="http://schemas.openxmlformats.org/markup-compatibility/2006" xmlns:mv="urn:schemas-microsoft-com:mac:vml" xmlns:o="urn:schemas-microsoft-com:office:office" xmlns:r="http://schemas.openxmlformats.org/officeDocument/2006/relationships" xmlns:m="http://schemas.openxmlformats.org/officeDocument/2006/math" xmlns:v="urn:schemas-microsoft-com:vml" xmlns:wp14="http://schemas.microsoft.com/office/word/2010/wordprocessingDrawing" xmlns:wp="http://schemas.openxmlformats.org/drawingml/2006/wordprocessingDrawing" xmlns:w10="urn:schemas-microsoft-com:office:word" xmlns:w="http://schemas.openxmlformats.org/wordprocessingml/2006/main" xmlns:w14="http://schemas.microsoft.com/office/word/2010/wordml" xmlns:wpg="http://schemas.microsoft.com/office/word/2010/wordprocessingGroup" xmlns:wpi="http://schemas.microsoft.com/office/word/2010/wordprocessingInk" xmlns:wne="http://schemas.microsoft.com/office/word/2006/wordml" xmlns:wps="http://schemas.microsoft.com/office/word/2010/wordprocessingShape" mc:Ignorable="w14 wp14">
+<w:endnotes xmlns:wpc="http://schemas.microsoft.com/office/word/2010/wordprocessingCanvas" xmlns:cx="http://schemas.microsoft.com/office/drawing/2014/chartex" xmlns:cx1="http://schemas.microsoft.com/office/drawing/2015/9/8/chartex" xmlns:cx2="http://schemas.microsoft.com/office/drawing/2015/10/21/chartex" xmlns:cx3="http://schemas.microsoft.com/office/drawing/2016/5/9/chartex" xmlns:cx4="http://schemas.microsoft.com/office/drawing/2016/5/10/chartex" xmlns:cx5="http://schemas.microsoft.com/office/drawing/2016/5/11/chartex" xmlns:cx6="http://schemas.microsoft.com/office/drawing/2016/5/12/chartex" xmlns:cx7="http://schemas.microsoft.com/office/drawing/2016/5/13/chartex" xmlns:cx8="http://schemas.microsoft.com/office/drawing/2016/5/14/chartex" xmlns:mc="http://schemas.openxmlformats.org/markup-compatibility/2006" xmlns:aink="http://schemas.microsoft.com/office/drawing/2016/ink" xmlns:am3d="http://schemas.microsoft.com/office/drawing/2017/model3d" xmlns:o="urn:schemas-microsoft-com:office:office" xmlns:oel="http://schemas.microsoft.com/office/2019/extlst" xmlns:r="http://schemas.openxmlformats.org/officeDocument/2006/relationships" xmlns:m="http://schemas.openxmlformats.org/officeDocument/2006/math" xmlns:v="urn:schemas-microsoft-com:vml" xmlns:wp14="http://schemas.microsoft.com/office/word/2010/wordprocessingDrawing" xmlns:wp="http://schemas.openxmlformats.org/drawingml/2006/wordprocessingDrawing" xmlns:w10="urn:schemas-microsoft-com:office:word" xmlns:w="http://schemas.openxmlformats.org/wordprocessingml/2006/main" xmlns:w14="http://schemas.microsoft.com/office/word/2010/wordml" xmlns:w15="http://schemas.microsoft.com/office/word/2012/wordml" xmlns:w16cex="http://schemas.microsoft.com/office/word/2018/wordml/cex" xmlns:w16cid="http://schemas.microsoft.com/office/word/2016/wordml/cid" xmlns:w16="http://schemas.microsoft.com/office/word/2018/wordml" xmlns:w16sdtdh="http://schemas.microsoft.com/office/word/2020/wordml/sdtdatahash" xmlns:w16se="http://schemas.microsoft.com/office/word/2015/wordml/symex" xmlns:wpg="http://schemas.microsoft.com/office/word/2010/wordprocessingGroup" xmlns:wpi="http://schemas.microsoft.com/office/word/2010/wordprocessingInk" xmlns:wne="http://schemas.microsoft.com/office/word/2006/wordml" xmlns:wps="http://schemas.microsoft.com/office/word/2010/wordprocessingShape" mc:Ignorable="w14 w15 w16se w16cid w16 w16cex w16sdtdh wp14">
   <w:endnote w:type="separator" w:id="-1">
     <w:p>
       <w:r>
@@ -8892,7 +8444,7 @@
 </file>
 
 <file path=word/footnotes.xml><?xml version="1.0" encoding="utf-8"?>
-<w:footnotes xmlns:wpc="http://schemas.microsoft.com/office/word/2010/wordprocessingCanvas" xmlns:mo="http://schemas.microsoft.com/office/mac/office/2008/main" xmlns:mc="http://schemas.openxmlformats.org/markup-compatibility/2006" xmlns:mv="urn:schemas-microsoft-com:mac:vml" xmlns:o="urn:schemas-microsoft-com:office:office" xmlns:r="http://schemas.openxmlformats.org/officeDocument/2006/relationships" xmlns:m="http://schemas.openxmlformats.org/officeDocument/2006/math" xmlns:v="urn:schemas-microsoft-com:vml" xmlns:wp14="http://schemas.microsoft.com/office/word/2010/wordprocessingDrawing" xmlns:wp="http://schemas.openxmlformats.org/drawingml/2006/wordprocessingDrawing" xmlns:w10="urn:schemas-microsoft-com:office:word" xmlns:w="http://schemas.openxmlformats.org/wordprocessingml/2006/main" xmlns:w14="http://schemas.microsoft.com/office/word/2010/wordml" xmlns:wpg="http://schemas.microsoft.com/office/word/2010/wordprocessingGroup" xmlns:wpi="http://schemas.microsoft.com/office/word/2010/wordprocessingInk" xmlns:wne="http://schemas.microsoft.com/office/word/2006/wordml" xmlns:wps="http://schemas.microsoft.com/office/word/2010/wordprocessingShape" mc:Ignorable="w14 wp14">
+<w:footnotes xmlns:wpc="http://schemas.microsoft.com/office/word/2010/wordprocessingCanvas" xmlns:cx="http://schemas.microsoft.com/office/drawing/2014/chartex" xmlns:cx1="http://schemas.microsoft.com/office/drawing/2015/9/8/chartex" xmlns:cx2="http://schemas.microsoft.com/office/drawing/2015/10/21/chartex" xmlns:cx3="http://schemas.microsoft.com/office/drawing/2016/5/9/chartex" xmlns:cx4="http://schemas.microsoft.com/office/drawing/2016/5/10/chartex" xmlns:cx5="http://schemas.microsoft.com/office/drawing/2016/5/11/chartex" xmlns:cx6="http://schemas.microsoft.com/office/drawing/2016/5/12/chartex" xmlns:cx7="http://schemas.microsoft.com/office/drawing/2016/5/13/chartex" xmlns:cx8="http://schemas.microsoft.com/office/drawing/2016/5/14/chartex" xmlns:mc="http://schemas.openxmlformats.org/markup-compatibility/2006" xmlns:aink="http://schemas.microsoft.com/office/drawing/2016/ink" xmlns:am3d="http://schemas.microsoft.com/office/drawing/2017/model3d" xmlns:o="urn:schemas-microsoft-com:office:office" xmlns:oel="http://schemas.microsoft.com/office/2019/extlst" xmlns:r="http://schemas.openxmlformats.org/officeDocument/2006/relationships" xmlns:m="http://schemas.openxmlformats.org/officeDocument/2006/math" xmlns:v="urn:schemas-microsoft-com:vml" xmlns:wp14="http://schemas.microsoft.com/office/word/2010/wordprocessingDrawing" xmlns:wp="http://schemas.openxmlformats.org/drawingml/2006/wordprocessingDrawing" xmlns:w10="urn:schemas-microsoft-com:office:word" xmlns:w="http://schemas.openxmlformats.org/wordprocessingml/2006/main" xmlns:w14="http://schemas.microsoft.com/office/word/2010/wordml" xmlns:w15="http://schemas.microsoft.com/office/word/2012/wordml" xmlns:w16cex="http://schemas.microsoft.com/office/word/2018/wordml/cex" xmlns:w16cid="http://schemas.microsoft.com/office/word/2016/wordml/cid" xmlns:w16="http://schemas.microsoft.com/office/word/2018/wordml" xmlns:w16sdtdh="http://schemas.microsoft.com/office/word/2020/wordml/sdtdatahash" xmlns:w16se="http://schemas.microsoft.com/office/word/2015/wordml/symex" xmlns:wpg="http://schemas.microsoft.com/office/word/2010/wordprocessingGroup" xmlns:wpi="http://schemas.microsoft.com/office/word/2010/wordprocessingInk" xmlns:wne="http://schemas.microsoft.com/office/word/2006/wordml" xmlns:wps="http://schemas.microsoft.com/office/word/2010/wordprocessingShape" mc:Ignorable="w14 w15 w16se w16cid w16 w16cex w16sdtdh wp14">
   <w:footnote w:type="separator" w:id="-1">
     <w:p>
       <w:r>
@@ -8911,10 +8463,10 @@
 </file>
 
 <file path=word/header1.xml><?xml version="1.0" encoding="utf-8"?>
-<w:hdr xmlns:wpc="http://schemas.microsoft.com/office/word/2010/wordprocessingCanvas" xmlns:mo="http://schemas.microsoft.com/office/mac/office/2008/main" xmlns:mc="http://schemas.openxmlformats.org/markup-compatibility/2006" xmlns:mv="urn:schemas-microsoft-com:mac:vml" xmlns:o="urn:schemas-microsoft-com:office:office" xmlns:r="http://schemas.openxmlformats.org/officeDocument/2006/relationships" xmlns:m="http://schemas.openxmlformats.org/officeDocument/2006/math" xmlns:v="urn:schemas-microsoft-com:vml" xmlns:wp14="http://schemas.microsoft.com/office/word/2010/wordprocessingDrawing" xmlns:wp="http://schemas.openxmlformats.org/drawingml/2006/wordprocessingDrawing" xmlns:w10="urn:schemas-microsoft-com:office:word" xmlns:w="http://schemas.openxmlformats.org/wordprocessingml/2006/main" xmlns:w14="http://schemas.microsoft.com/office/word/2010/wordml" xmlns:wpg="http://schemas.microsoft.com/office/word/2010/wordprocessingGroup" xmlns:wpi="http://schemas.microsoft.com/office/word/2010/wordprocessingInk" xmlns:wne="http://schemas.microsoft.com/office/word/2006/wordml" xmlns:wps="http://schemas.microsoft.com/office/word/2010/wordprocessingShape" mc:Ignorable="w14 wp14">
+<w:hdr xmlns:wpc="http://schemas.microsoft.com/office/word/2010/wordprocessingCanvas" xmlns:cx="http://schemas.microsoft.com/office/drawing/2014/chartex" xmlns:cx1="http://schemas.microsoft.com/office/drawing/2015/9/8/chartex" xmlns:cx2="http://schemas.microsoft.com/office/drawing/2015/10/21/chartex" xmlns:cx3="http://schemas.microsoft.com/office/drawing/2016/5/9/chartex" xmlns:cx4="http://schemas.microsoft.com/office/drawing/2016/5/10/chartex" xmlns:cx5="http://schemas.microsoft.com/office/drawing/2016/5/11/chartex" xmlns:cx6="http://schemas.microsoft.com/office/drawing/2016/5/12/chartex" xmlns:cx7="http://schemas.microsoft.com/office/drawing/2016/5/13/chartex" xmlns:cx8="http://schemas.microsoft.com/office/drawing/2016/5/14/chartex" xmlns:mc="http://schemas.openxmlformats.org/markup-compatibility/2006" xmlns:aink="http://schemas.microsoft.com/office/drawing/2016/ink" xmlns:am3d="http://schemas.microsoft.com/office/drawing/2017/model3d" xmlns:o="urn:schemas-microsoft-com:office:office" xmlns:oel="http://schemas.microsoft.com/office/2019/extlst" xmlns:r="http://schemas.openxmlformats.org/officeDocument/2006/relationships" xmlns:m="http://schemas.openxmlformats.org/officeDocument/2006/math" xmlns:v="urn:schemas-microsoft-com:vml" xmlns:wp14="http://schemas.microsoft.com/office/word/2010/wordprocessingDrawing" xmlns:wp="http://schemas.openxmlformats.org/drawingml/2006/wordprocessingDrawing" xmlns:w10="urn:schemas-microsoft-com:office:word" xmlns:w="http://schemas.openxmlformats.org/wordprocessingml/2006/main" xmlns:w14="http://schemas.microsoft.com/office/word/2010/wordml" xmlns:w15="http://schemas.microsoft.com/office/word/2012/wordml" xmlns:w16cex="http://schemas.microsoft.com/office/word/2018/wordml/cex" xmlns:w16cid="http://schemas.microsoft.com/office/word/2016/wordml/cid" xmlns:w16="http://schemas.microsoft.com/office/word/2018/wordml" xmlns:w16sdtdh="http://schemas.microsoft.com/office/word/2020/wordml/sdtdatahash" xmlns:w16se="http://schemas.microsoft.com/office/word/2015/wordml/symex" xmlns:wpg="http://schemas.microsoft.com/office/word/2010/wordprocessingGroup" xmlns:wpi="http://schemas.microsoft.com/office/word/2010/wordprocessingInk" xmlns:wne="http://schemas.microsoft.com/office/word/2006/wordml" xmlns:wps="http://schemas.microsoft.com/office/word/2010/wordprocessingShape" mc:Ignorable="w14 w15 w16se w16cid w16 w16cex w16sdtdh wp14">
   <w:p>
     <w:pPr>
-      <w:pStyle w:val="PlainText"/>
+      <w:pStyle w:val="a6"/>
       <w:ind w:left="2880" w:hanging="2880"/>
     </w:pPr>
     <w:r>
@@ -8978,7 +8530,7 @@
   </w:p>
   <w:p>
     <w:pPr>
-      <w:pStyle w:val="PlainText"/>
+      <w:pStyle w:val="a6"/>
     </w:pPr>
     <w:r>
       <w:rPr>
@@ -8993,10 +8545,10 @@
 </file>
 
 <file path=word/header2.xml><?xml version="1.0" encoding="utf-8"?>
-<w:hdr xmlns:wpc="http://schemas.microsoft.com/office/word/2010/wordprocessingCanvas" xmlns:mo="http://schemas.microsoft.com/office/mac/office/2008/main" xmlns:mc="http://schemas.openxmlformats.org/markup-compatibility/2006" xmlns:mv="urn:schemas-microsoft-com:mac:vml" xmlns:o="urn:schemas-microsoft-com:office:office" xmlns:r="http://schemas.openxmlformats.org/officeDocument/2006/relationships" xmlns:m="http://schemas.openxmlformats.org/officeDocument/2006/math" xmlns:v="urn:schemas-microsoft-com:vml" xmlns:wp14="http://schemas.microsoft.com/office/word/2010/wordprocessingDrawing" xmlns:wp="http://schemas.openxmlformats.org/drawingml/2006/wordprocessingDrawing" xmlns:w10="urn:schemas-microsoft-com:office:word" xmlns:w="http://schemas.openxmlformats.org/wordprocessingml/2006/main" xmlns:w14="http://schemas.microsoft.com/office/word/2010/wordml" xmlns:wpg="http://schemas.microsoft.com/office/word/2010/wordprocessingGroup" xmlns:wpi="http://schemas.microsoft.com/office/word/2010/wordprocessingInk" xmlns:wne="http://schemas.microsoft.com/office/word/2006/wordml" xmlns:wps="http://schemas.microsoft.com/office/word/2010/wordprocessingShape" mc:Ignorable="w14 wp14">
+<w:hdr xmlns:wpc="http://schemas.microsoft.com/office/word/2010/wordprocessingCanvas" xmlns:cx="http://schemas.microsoft.com/office/drawing/2014/chartex" xmlns:cx1="http://schemas.microsoft.com/office/drawing/2015/9/8/chartex" xmlns:cx2="http://schemas.microsoft.com/office/drawing/2015/10/21/chartex" xmlns:cx3="http://schemas.microsoft.com/office/drawing/2016/5/9/chartex" xmlns:cx4="http://schemas.microsoft.com/office/drawing/2016/5/10/chartex" xmlns:cx5="http://schemas.microsoft.com/office/drawing/2016/5/11/chartex" xmlns:cx6="http://schemas.microsoft.com/office/drawing/2016/5/12/chartex" xmlns:cx7="http://schemas.microsoft.com/office/drawing/2016/5/13/chartex" xmlns:cx8="http://schemas.microsoft.com/office/drawing/2016/5/14/chartex" xmlns:mc="http://schemas.openxmlformats.org/markup-compatibility/2006" xmlns:aink="http://schemas.microsoft.com/office/drawing/2016/ink" xmlns:am3d="http://schemas.microsoft.com/office/drawing/2017/model3d" xmlns:o="urn:schemas-microsoft-com:office:office" xmlns:oel="http://schemas.microsoft.com/office/2019/extlst" xmlns:r="http://schemas.openxmlformats.org/officeDocument/2006/relationships" xmlns:m="http://schemas.openxmlformats.org/officeDocument/2006/math" xmlns:v="urn:schemas-microsoft-com:vml" xmlns:wp14="http://schemas.microsoft.com/office/word/2010/wordprocessingDrawing" xmlns:wp="http://schemas.openxmlformats.org/drawingml/2006/wordprocessingDrawing" xmlns:w10="urn:schemas-microsoft-com:office:word" xmlns:w="http://schemas.openxmlformats.org/wordprocessingml/2006/main" xmlns:w14="http://schemas.microsoft.com/office/word/2010/wordml" xmlns:w15="http://schemas.microsoft.com/office/word/2012/wordml" xmlns:w16cex="http://schemas.microsoft.com/office/word/2018/wordml/cex" xmlns:w16cid="http://schemas.microsoft.com/office/word/2016/wordml/cid" xmlns:w16="http://schemas.microsoft.com/office/word/2018/wordml" xmlns:w16sdtdh="http://schemas.microsoft.com/office/word/2020/wordml/sdtdatahash" xmlns:w16se="http://schemas.microsoft.com/office/word/2015/wordml/symex" xmlns:wpg="http://schemas.microsoft.com/office/word/2010/wordprocessingGroup" xmlns:wpi="http://schemas.microsoft.com/office/word/2010/wordprocessingInk" xmlns:wne="http://schemas.microsoft.com/office/word/2006/wordml" xmlns:wps="http://schemas.microsoft.com/office/word/2010/wordprocessingShape" mc:Ignorable="w14 w15 w16se w16cid w16 w16cex w16sdtdh wp14">
   <w:p>
     <w:pPr>
-      <w:pStyle w:val="PlainText"/>
+      <w:pStyle w:val="a6"/>
       <w:ind w:left="2880" w:hanging="2880"/>
     </w:pPr>
     <w:r>
@@ -9068,7 +8620,7 @@
   </w:p>
   <w:p>
     <w:pPr>
-      <w:pStyle w:val="PlainText"/>
+      <w:pStyle w:val="a6"/>
     </w:pPr>
     <w:r>
       <w:rPr>
@@ -9083,7 +8635,7 @@
 </file>
 
 <file path=word/styles.xml><?xml version="1.0" encoding="utf-8"?>
-<w:styles xmlns:mc="http://schemas.openxmlformats.org/markup-compatibility/2006" xmlns:r="http://schemas.openxmlformats.org/officeDocument/2006/relationships" xmlns:w="http://schemas.openxmlformats.org/wordprocessingml/2006/main" xmlns:w14="http://schemas.microsoft.com/office/word/2010/wordml" mc:Ignorable="w14">
+<w:styles xmlns:mc="http://schemas.openxmlformats.org/markup-compatibility/2006" xmlns:r="http://schemas.openxmlformats.org/officeDocument/2006/relationships" xmlns:w="http://schemas.openxmlformats.org/wordprocessingml/2006/main" xmlns:w14="http://schemas.microsoft.com/office/word/2010/wordml" xmlns:w15="http://schemas.microsoft.com/office/word/2012/wordml" xmlns:w16cex="http://schemas.microsoft.com/office/word/2018/wordml/cex" xmlns:w16cid="http://schemas.microsoft.com/office/word/2016/wordml/cid" xmlns:w16="http://schemas.microsoft.com/office/word/2018/wordml" xmlns:w16sdtdh="http://schemas.microsoft.com/office/word/2020/wordml/sdtdatahash" xmlns:w16se="http://schemas.microsoft.com/office/word/2015/wordml/symex" mc:Ignorable="w14 w15 w16se w16cid w16 w16cex w16sdtdh">
   <w:docDefaults>
     <w:rPrDefault>
       <w:rPr>
@@ -9095,156 +8647,386 @@
     </w:rPrDefault>
     <w:pPrDefault/>
   </w:docDefaults>
-  <w:latentStyles w:defLockedState="0" w:defUIPriority="99" w:defSemiHidden="1" w:defUnhideWhenUsed="1" w:defQFormat="0" w:count="276">
-    <w:lsdException w:name="Normal" w:semiHidden="0" w:uiPriority="0" w:unhideWhenUsed="0" w:qFormat="1"/>
-    <w:lsdException w:name="heading 1" w:semiHidden="0" w:uiPriority="9" w:unhideWhenUsed="0" w:qFormat="1"/>
-    <w:lsdException w:name="heading 2" w:uiPriority="9" w:qFormat="1"/>
-    <w:lsdException w:name="heading 3" w:uiPriority="9" w:qFormat="1"/>
-    <w:lsdException w:name="heading 4" w:uiPriority="9" w:qFormat="1"/>
-    <w:lsdException w:name="heading 5" w:uiPriority="9" w:qFormat="1"/>
-    <w:lsdException w:name="heading 6" w:uiPriority="9" w:qFormat="1"/>
-    <w:lsdException w:name="heading 7" w:uiPriority="9" w:qFormat="1"/>
-    <w:lsdException w:name="heading 8" w:uiPriority="9" w:qFormat="1"/>
-    <w:lsdException w:name="heading 9" w:uiPriority="9" w:qFormat="1"/>
-    <w:lsdException w:name="toc 1" w:uiPriority="39"/>
-    <w:lsdException w:name="toc 2" w:uiPriority="39"/>
-    <w:lsdException w:name="toc 3" w:uiPriority="39"/>
-    <w:lsdException w:name="toc 4" w:uiPriority="39"/>
-    <w:lsdException w:name="toc 5" w:uiPriority="39"/>
-    <w:lsdException w:name="toc 6" w:uiPriority="39"/>
-    <w:lsdException w:name="toc 7" w:uiPriority="39"/>
-    <w:lsdException w:name="toc 8" w:uiPriority="39"/>
-    <w:lsdException w:name="toc 9" w:uiPriority="39"/>
-    <w:lsdException w:name="caption" w:uiPriority="35" w:qFormat="1"/>
-    <w:lsdException w:name="Title" w:semiHidden="0" w:uiPriority="10" w:unhideWhenUsed="0" w:qFormat="1"/>
-    <w:lsdException w:name="Default Paragraph Font" w:uiPriority="1"/>
-    <w:lsdException w:name="Subtitle" w:semiHidden="0" w:uiPriority="11" w:unhideWhenUsed="0" w:qFormat="1"/>
-    <w:lsdException w:name="Strong" w:semiHidden="0" w:uiPriority="22" w:unhideWhenUsed="0" w:qFormat="1"/>
-    <w:lsdException w:name="Emphasis" w:semiHidden="0" w:uiPriority="20" w:unhideWhenUsed="0" w:qFormat="1"/>
-    <w:lsdException w:name="Table Grid" w:semiHidden="0" w:uiPriority="59" w:unhideWhenUsed="0"/>
-    <w:lsdException w:name="Placeholder Text" w:unhideWhenUsed="0"/>
-    <w:lsdException w:name="No Spacing" w:semiHidden="0" w:uiPriority="1" w:unhideWhenUsed="0" w:qFormat="1"/>
-    <w:lsdException w:name="Light Shading" w:semiHidden="0" w:uiPriority="60" w:unhideWhenUsed="0"/>
-    <w:lsdException w:name="Light List" w:semiHidden="0" w:uiPriority="61" w:unhideWhenUsed="0"/>
-    <w:lsdException w:name="Light Grid" w:semiHidden="0" w:uiPriority="62" w:unhideWhenUsed="0"/>
-    <w:lsdException w:name="Medium Shading 1" w:semiHidden="0" w:uiPriority="63" w:unhideWhenUsed="0"/>
-    <w:lsdException w:name="Medium Shading 2" w:semiHidden="0" w:uiPriority="64" w:unhideWhenUsed="0"/>
-    <w:lsdException w:name="Medium List 1" w:semiHidden="0" w:uiPriority="65" w:unhideWhenUsed="0"/>
-    <w:lsdException w:name="Medium List 2" w:semiHidden="0" w:uiPriority="66" w:unhideWhenUsed="0"/>
-    <w:lsdException w:name="Medium Grid 1" w:semiHidden="0" w:uiPriority="67" w:unhideWhenUsed="0"/>
-    <w:lsdException w:name="Medium Grid 2" w:semiHidden="0" w:uiPriority="68" w:unhideWhenUsed="0"/>
-    <w:lsdException w:name="Medium Grid 3" w:semiHidden="0" w:uiPriority="69" w:unhideWhenUsed="0"/>
-    <w:lsdException w:name="Dark List" w:semiHidden="0" w:uiPriority="70" w:unhideWhenUsed="0"/>
-    <w:lsdException w:name="Colorful Shading" w:semiHidden="0" w:uiPriority="71" w:unhideWhenUsed="0"/>
-    <w:lsdException w:name="Colorful List" w:semiHidden="0" w:uiPriority="72" w:unhideWhenUsed="0"/>
-    <w:lsdException w:name="Colorful Grid" w:semiHidden="0" w:uiPriority="73" w:unhideWhenUsed="0"/>
-    <w:lsdException w:name="Light Shading Accent 1" w:semiHidden="0" w:uiPriority="60" w:unhideWhenUsed="0"/>
-    <w:lsdException w:name="Light List Accent 1" w:semiHidden="0" w:uiPriority="61" w:unhideWhenUsed="0"/>
-    <w:lsdException w:name="Light Grid Accent 1" w:semiHidden="0" w:uiPriority="62" w:unhideWhenUsed="0"/>
-    <w:lsdException w:name="Medium Shading 1 Accent 1" w:semiHidden="0" w:uiPriority="63" w:unhideWhenUsed="0"/>
-    <w:lsdException w:name="Medium Shading 2 Accent 1" w:semiHidden="0" w:uiPriority="64" w:unhideWhenUsed="0"/>
-    <w:lsdException w:name="Medium List 1 Accent 1" w:semiHidden="0" w:uiPriority="65" w:unhideWhenUsed="0"/>
-    <w:lsdException w:name="Revision" w:unhideWhenUsed="0"/>
-    <w:lsdException w:name="List Paragraph" w:semiHidden="0" w:uiPriority="34" w:unhideWhenUsed="0" w:qFormat="1"/>
-    <w:lsdException w:name="Quote" w:semiHidden="0" w:uiPriority="29" w:unhideWhenUsed="0" w:qFormat="1"/>
-    <w:lsdException w:name="Intense Quote" w:semiHidden="0" w:uiPriority="30" w:unhideWhenUsed="0" w:qFormat="1"/>
-    <w:lsdException w:name="Medium List 2 Accent 1" w:semiHidden="0" w:uiPriority="66" w:unhideWhenUsed="0"/>
-    <w:lsdException w:name="Medium Grid 1 Accent 1" w:semiHidden="0" w:uiPriority="67" w:unhideWhenUsed="0"/>
-    <w:lsdException w:name="Medium Grid 2 Accent 1" w:semiHidden="0" w:uiPriority="68" w:unhideWhenUsed="0"/>
-    <w:lsdException w:name="Medium Grid 3 Accent 1" w:semiHidden="0" w:uiPriority="69" w:unhideWhenUsed="0"/>
-    <w:lsdException w:name="Dark List Accent 1" w:semiHidden="0" w:uiPriority="70" w:unhideWhenUsed="0"/>
-    <w:lsdException w:name="Colorful Shading Accent 1" w:semiHidden="0" w:uiPriority="71" w:unhideWhenUsed="0"/>
-    <w:lsdException w:name="Colorful List Accent 1" w:semiHidden="0" w:uiPriority="72" w:unhideWhenUsed="0"/>
-    <w:lsdException w:name="Colorful Grid Accent 1" w:semiHidden="0" w:uiPriority="73" w:unhideWhenUsed="0"/>
-    <w:lsdException w:name="Light Shading Accent 2" w:semiHidden="0" w:uiPriority="60" w:unhideWhenUsed="0"/>
-    <w:lsdException w:name="Light List Accent 2" w:semiHidden="0" w:uiPriority="61" w:unhideWhenUsed="0"/>
-    <w:lsdException w:name="Light Grid Accent 2" w:semiHidden="0" w:uiPriority="62" w:unhideWhenUsed="0"/>
-    <w:lsdException w:name="Medium Shading 1 Accent 2" w:semiHidden="0" w:uiPriority="63" w:unhideWhenUsed="0"/>
-    <w:lsdException w:name="Medium Shading 2 Accent 2" w:semiHidden="0" w:uiPriority="64" w:unhideWhenUsed="0"/>
-    <w:lsdException w:name="Medium List 1 Accent 2" w:semiHidden="0" w:uiPriority="65" w:unhideWhenUsed="0"/>
-    <w:lsdException w:name="Medium List 2 Accent 2" w:semiHidden="0" w:uiPriority="66" w:unhideWhenUsed="0"/>
-    <w:lsdException w:name="Medium Grid 1 Accent 2" w:semiHidden="0" w:uiPriority="67" w:unhideWhenUsed="0"/>
-    <w:lsdException w:name="Medium Grid 2 Accent 2" w:semiHidden="0" w:uiPriority="68" w:unhideWhenUsed="0"/>
-    <w:lsdException w:name="Medium Grid 3 Accent 2" w:semiHidden="0" w:uiPriority="69" w:unhideWhenUsed="0"/>
-    <w:lsdException w:name="Dark List Accent 2" w:semiHidden="0" w:uiPriority="70" w:unhideWhenUsed="0"/>
-    <w:lsdException w:name="Colorful Shading Accent 2" w:semiHidden="0" w:uiPriority="71" w:unhideWhenUsed="0"/>
-    <w:lsdException w:name="Colorful List Accent 2" w:semiHidden="0" w:uiPriority="72" w:unhideWhenUsed="0"/>
-    <w:lsdException w:name="Colorful Grid Accent 2" w:semiHidden="0" w:uiPriority="73" w:unhideWhenUsed="0"/>
-    <w:lsdException w:name="Light Shading Accent 3" w:semiHidden="0" w:uiPriority="60" w:unhideWhenUsed="0"/>
-    <w:lsdException w:name="Light List Accent 3" w:semiHidden="0" w:uiPriority="61" w:unhideWhenUsed="0"/>
-    <w:lsdException w:name="Light Grid Accent 3" w:semiHidden="0" w:uiPriority="62" w:unhideWhenUsed="0"/>
-    <w:lsdException w:name="Medium Shading 1 Accent 3" w:semiHidden="0" w:uiPriority="63" w:unhideWhenUsed="0"/>
-    <w:lsdException w:name="Medium Shading 2 Accent 3" w:semiHidden="0" w:uiPriority="64" w:unhideWhenUsed="0"/>
-    <w:lsdException w:name="Medium List 1 Accent 3" w:semiHidden="0" w:uiPriority="65" w:unhideWhenUsed="0"/>
-    <w:lsdException w:name="Medium List 2 Accent 3" w:semiHidden="0" w:uiPriority="66" w:unhideWhenUsed="0"/>
-    <w:lsdException w:name="Medium Grid 1 Accent 3" w:semiHidden="0" w:uiPriority="67" w:unhideWhenUsed="0"/>
-    <w:lsdException w:name="Medium Grid 2 Accent 3" w:semiHidden="0" w:uiPriority="68" w:unhideWhenUsed="0"/>
-    <w:lsdException w:name="Medium Grid 3 Accent 3" w:semiHidden="0" w:uiPriority="69" w:unhideWhenUsed="0"/>
-    <w:lsdException w:name="Dark List Accent 3" w:semiHidden="0" w:uiPriority="70" w:unhideWhenUsed="0"/>
-    <w:lsdException w:name="Colorful Shading Accent 3" w:semiHidden="0" w:uiPriority="71" w:unhideWhenUsed="0"/>
-    <w:lsdException w:name="Colorful List Accent 3" w:semiHidden="0" w:uiPriority="72" w:unhideWhenUsed="0"/>
-    <w:lsdException w:name="Colorful Grid Accent 3" w:semiHidden="0" w:uiPriority="73" w:unhideWhenUsed="0"/>
-    <w:lsdException w:name="Light Shading Accent 4" w:semiHidden="0" w:uiPriority="60" w:unhideWhenUsed="0"/>
-    <w:lsdException w:name="Light List Accent 4" w:semiHidden="0" w:uiPriority="61" w:unhideWhenUsed="0"/>
-    <w:lsdException w:name="Light Grid Accent 4" w:semiHidden="0" w:uiPriority="62" w:unhideWhenUsed="0"/>
-    <w:lsdException w:name="Medium Shading 1 Accent 4" w:semiHidden="0" w:uiPriority="63" w:unhideWhenUsed="0"/>
-    <w:lsdException w:name="Medium Shading 2 Accent 4" w:semiHidden="0" w:uiPriority="64" w:unhideWhenUsed="0"/>
-    <w:lsdException w:name="Medium List 1 Accent 4" w:semiHidden="0" w:uiPriority="65" w:unhideWhenUsed="0"/>
-    <w:lsdException w:name="Medium List 2 Accent 4" w:semiHidden="0" w:uiPriority="66" w:unhideWhenUsed="0"/>
-    <w:lsdException w:name="Medium Grid 1 Accent 4" w:semiHidden="0" w:uiPriority="67" w:unhideWhenUsed="0"/>
-    <w:lsdException w:name="Medium Grid 2 Accent 4" w:semiHidden="0" w:uiPriority="68" w:unhideWhenUsed="0"/>
-    <w:lsdException w:name="Medium Grid 3 Accent 4" w:semiHidden="0" w:uiPriority="69" w:unhideWhenUsed="0"/>
-    <w:lsdException w:name="Dark List Accent 4" w:semiHidden="0" w:uiPriority="70" w:unhideWhenUsed="0"/>
-    <w:lsdException w:name="Colorful Shading Accent 4" w:semiHidden="0" w:uiPriority="71" w:unhideWhenUsed="0"/>
-    <w:lsdException w:name="Colorful List Accent 4" w:semiHidden="0" w:uiPriority="72" w:unhideWhenUsed="0"/>
-    <w:lsdException w:name="Colorful Grid Accent 4" w:semiHidden="0" w:uiPriority="73" w:unhideWhenUsed="0"/>
-    <w:lsdException w:name="Light Shading Accent 5" w:semiHidden="0" w:uiPriority="60" w:unhideWhenUsed="0"/>
-    <w:lsdException w:name="Light List Accent 5" w:semiHidden="0" w:uiPriority="61" w:unhideWhenUsed="0"/>
-    <w:lsdException w:name="Light Grid Accent 5" w:semiHidden="0" w:uiPriority="62" w:unhideWhenUsed="0"/>
-    <w:lsdException w:name="Medium Shading 1 Accent 5" w:semiHidden="0" w:uiPriority="63" w:unhideWhenUsed="0"/>
-    <w:lsdException w:name="Medium Shading 2 Accent 5" w:semiHidden="0" w:uiPriority="64" w:unhideWhenUsed="0"/>
-    <w:lsdException w:name="Medium List 1 Accent 5" w:semiHidden="0" w:uiPriority="65" w:unhideWhenUsed="0"/>
-    <w:lsdException w:name="Medium List 2 Accent 5" w:semiHidden="0" w:uiPriority="66" w:unhideWhenUsed="0"/>
-    <w:lsdException w:name="Medium Grid 1 Accent 5" w:semiHidden="0" w:uiPriority="67" w:unhideWhenUsed="0"/>
-    <w:lsdException w:name="Medium Grid 2 Accent 5" w:semiHidden="0" w:uiPriority="68" w:unhideWhenUsed="0"/>
-    <w:lsdException w:name="Medium Grid 3 Accent 5" w:semiHidden="0" w:uiPriority="69" w:unhideWhenUsed="0"/>
-    <w:lsdException w:name="Dark List Accent 5" w:semiHidden="0" w:uiPriority="70" w:unhideWhenUsed="0"/>
-    <w:lsdException w:name="Colorful Shading Accent 5" w:semiHidden="0" w:uiPriority="71" w:unhideWhenUsed="0"/>
-    <w:lsdException w:name="Colorful List Accent 5" w:semiHidden="0" w:uiPriority="72" w:unhideWhenUsed="0"/>
-    <w:lsdException w:name="Colorful Grid Accent 5" w:semiHidden="0" w:uiPriority="73" w:unhideWhenUsed="0"/>
-    <w:lsdException w:name="Light Shading Accent 6" w:semiHidden="0" w:uiPriority="60" w:unhideWhenUsed="0"/>
-    <w:lsdException w:name="Light List Accent 6" w:semiHidden="0" w:uiPriority="61" w:unhideWhenUsed="0"/>
-    <w:lsdException w:name="Light Grid Accent 6" w:semiHidden="0" w:uiPriority="62" w:unhideWhenUsed="0"/>
-    <w:lsdException w:name="Medium Shading 1 Accent 6" w:semiHidden="0" w:uiPriority="63" w:unhideWhenUsed="0"/>
-    <w:lsdException w:name="Medium Shading 2 Accent 6" w:semiHidden="0" w:uiPriority="64" w:unhideWhenUsed="0"/>
-    <w:lsdException w:name="Medium List 1 Accent 6" w:semiHidden="0" w:uiPriority="65" w:unhideWhenUsed="0"/>
-    <w:lsdException w:name="Medium List 2 Accent 6" w:semiHidden="0" w:uiPriority="66" w:unhideWhenUsed="0"/>
-    <w:lsdException w:name="Medium Grid 1 Accent 6" w:semiHidden="0" w:uiPriority="67" w:unhideWhenUsed="0"/>
-    <w:lsdException w:name="Medium Grid 2 Accent 6" w:semiHidden="0" w:uiPriority="68" w:unhideWhenUsed="0"/>
-    <w:lsdException w:name="Medium Grid 3 Accent 6" w:semiHidden="0" w:uiPriority="69" w:unhideWhenUsed="0"/>
-    <w:lsdException w:name="Dark List Accent 6" w:semiHidden="0" w:uiPriority="70" w:unhideWhenUsed="0"/>
-    <w:lsdException w:name="Colorful Shading Accent 6" w:semiHidden="0" w:uiPriority="71" w:unhideWhenUsed="0"/>
-    <w:lsdException w:name="Colorful List Accent 6" w:semiHidden="0" w:uiPriority="72" w:unhideWhenUsed="0"/>
-    <w:lsdException w:name="Colorful Grid Accent 6" w:semiHidden="0" w:uiPriority="73" w:unhideWhenUsed="0"/>
-    <w:lsdException w:name="Subtle Emphasis" w:semiHidden="0" w:uiPriority="19" w:unhideWhenUsed="0" w:qFormat="1"/>
-    <w:lsdException w:name="Intense Emphasis" w:semiHidden="0" w:uiPriority="21" w:unhideWhenUsed="0" w:qFormat="1"/>
-    <w:lsdException w:name="Subtle Reference" w:semiHidden="0" w:uiPriority="31" w:unhideWhenUsed="0" w:qFormat="1"/>
-    <w:lsdException w:name="Intense Reference" w:semiHidden="0" w:uiPriority="32" w:unhideWhenUsed="0" w:qFormat="1"/>
-    <w:lsdException w:name="Book Title" w:semiHidden="0" w:uiPriority="33" w:unhideWhenUsed="0" w:qFormat="1"/>
-    <w:lsdException w:name="Bibliography" w:uiPriority="37"/>
-    <w:lsdException w:name="TOC Heading" w:uiPriority="39" w:qFormat="1"/>
+  <w:latentStyles w:defLockedState="0" w:defUIPriority="99" w:defSemiHidden="0" w:defUnhideWhenUsed="0" w:defQFormat="0" w:count="376">
+    <w:lsdException w:name="Normal" w:uiPriority="0" w:qFormat="1"/>
+    <w:lsdException w:name="heading 1" w:uiPriority="9" w:qFormat="1"/>
+    <w:lsdException w:name="heading 2" w:semiHidden="1" w:uiPriority="9" w:unhideWhenUsed="1" w:qFormat="1"/>
+    <w:lsdException w:name="heading 3" w:semiHidden="1" w:uiPriority="9" w:unhideWhenUsed="1" w:qFormat="1"/>
+    <w:lsdException w:name="heading 4" w:semiHidden="1" w:uiPriority="9" w:unhideWhenUsed="1" w:qFormat="1"/>
+    <w:lsdException w:name="heading 5" w:semiHidden="1" w:uiPriority="9" w:unhideWhenUsed="1" w:qFormat="1"/>
+    <w:lsdException w:name="heading 6" w:semiHidden="1" w:uiPriority="9" w:unhideWhenUsed="1" w:qFormat="1"/>
+    <w:lsdException w:name="heading 7" w:semiHidden="1" w:uiPriority="9" w:unhideWhenUsed="1" w:qFormat="1"/>
+    <w:lsdException w:name="heading 8" w:semiHidden="1" w:uiPriority="9" w:unhideWhenUsed="1" w:qFormat="1"/>
+    <w:lsdException w:name="heading 9" w:semiHidden="1" w:uiPriority="9" w:unhideWhenUsed="1" w:qFormat="1"/>
+    <w:lsdException w:name="index 1" w:semiHidden="1" w:unhideWhenUsed="1"/>
+    <w:lsdException w:name="index 2" w:semiHidden="1" w:unhideWhenUsed="1"/>
+    <w:lsdException w:name="index 3" w:semiHidden="1" w:unhideWhenUsed="1"/>
+    <w:lsdException w:name="index 4" w:semiHidden="1" w:unhideWhenUsed="1"/>
+    <w:lsdException w:name="index 5" w:semiHidden="1" w:unhideWhenUsed="1"/>
+    <w:lsdException w:name="index 6" w:semiHidden="1" w:unhideWhenUsed="1"/>
+    <w:lsdException w:name="index 7" w:semiHidden="1" w:unhideWhenUsed="1"/>
+    <w:lsdException w:name="index 8" w:semiHidden="1" w:unhideWhenUsed="1"/>
+    <w:lsdException w:name="index 9" w:semiHidden="1" w:unhideWhenUsed="1"/>
+    <w:lsdException w:name="toc 1" w:semiHidden="1" w:uiPriority="39" w:unhideWhenUsed="1"/>
+    <w:lsdException w:name="toc 2" w:semiHidden="1" w:uiPriority="39" w:unhideWhenUsed="1"/>
+    <w:lsdException w:name="toc 3" w:semiHidden="1" w:uiPriority="39" w:unhideWhenUsed="1"/>
+    <w:lsdException w:name="toc 4" w:semiHidden="1" w:uiPriority="39" w:unhideWhenUsed="1"/>
+    <w:lsdException w:name="toc 5" w:semiHidden="1" w:uiPriority="39" w:unhideWhenUsed="1"/>
+    <w:lsdException w:name="toc 6" w:semiHidden="1" w:uiPriority="39" w:unhideWhenUsed="1"/>
+    <w:lsdException w:name="toc 7" w:semiHidden="1" w:uiPriority="39" w:unhideWhenUsed="1"/>
+    <w:lsdException w:name="toc 8" w:semiHidden="1" w:uiPriority="39" w:unhideWhenUsed="1"/>
+    <w:lsdException w:name="toc 9" w:semiHidden="1" w:uiPriority="39" w:unhideWhenUsed="1"/>
+    <w:lsdException w:name="Normal Indent" w:semiHidden="1" w:unhideWhenUsed="1"/>
+    <w:lsdException w:name="footnote text" w:semiHidden="1" w:unhideWhenUsed="1"/>
+    <w:lsdException w:name="annotation text" w:semiHidden="1" w:unhideWhenUsed="1"/>
+    <w:lsdException w:name="header" w:semiHidden="1" w:unhideWhenUsed="1"/>
+    <w:lsdException w:name="footer" w:semiHidden="1" w:unhideWhenUsed="1"/>
+    <w:lsdException w:name="index heading" w:semiHidden="1" w:unhideWhenUsed="1"/>
+    <w:lsdException w:name="caption" w:semiHidden="1" w:uiPriority="35" w:unhideWhenUsed="1" w:qFormat="1"/>
+    <w:lsdException w:name="table of figures" w:semiHidden="1" w:unhideWhenUsed="1"/>
+    <w:lsdException w:name="envelope address" w:semiHidden="1" w:unhideWhenUsed="1"/>
+    <w:lsdException w:name="envelope return" w:semiHidden="1" w:unhideWhenUsed="1"/>
+    <w:lsdException w:name="footnote reference" w:semiHidden="1" w:unhideWhenUsed="1"/>
+    <w:lsdException w:name="annotation reference" w:semiHidden="1" w:unhideWhenUsed="1"/>
+    <w:lsdException w:name="line number" w:semiHidden="1" w:unhideWhenUsed="1"/>
+    <w:lsdException w:name="page number" w:semiHidden="1" w:unhideWhenUsed="1"/>
+    <w:lsdException w:name="endnote reference" w:semiHidden="1" w:unhideWhenUsed="1"/>
+    <w:lsdException w:name="endnote text" w:semiHidden="1" w:unhideWhenUsed="1"/>
+    <w:lsdException w:name="table of authorities" w:semiHidden="1" w:unhideWhenUsed="1"/>
+    <w:lsdException w:name="macro" w:semiHidden="1" w:unhideWhenUsed="1"/>
+    <w:lsdException w:name="toa heading" w:semiHidden="1" w:unhideWhenUsed="1"/>
+    <w:lsdException w:name="List" w:semiHidden="1" w:unhideWhenUsed="1"/>
+    <w:lsdException w:name="List Bullet" w:semiHidden="1" w:unhideWhenUsed="1"/>
+    <w:lsdException w:name="List Number" w:semiHidden="1" w:unhideWhenUsed="1"/>
+    <w:lsdException w:name="List 2" w:semiHidden="1" w:unhideWhenUsed="1"/>
+    <w:lsdException w:name="List 3" w:semiHidden="1" w:unhideWhenUsed="1"/>
+    <w:lsdException w:name="List 4" w:semiHidden="1" w:unhideWhenUsed="1"/>
+    <w:lsdException w:name="List 5" w:semiHidden="1" w:unhideWhenUsed="1"/>
+    <w:lsdException w:name="List Bullet 2" w:semiHidden="1" w:unhideWhenUsed="1"/>
+    <w:lsdException w:name="List Bullet 3" w:semiHidden="1" w:unhideWhenUsed="1"/>
+    <w:lsdException w:name="List Bullet 4" w:semiHidden="1" w:unhideWhenUsed="1"/>
+    <w:lsdException w:name="List Bullet 5" w:semiHidden="1" w:unhideWhenUsed="1"/>
+    <w:lsdException w:name="List Number 2" w:semiHidden="1" w:unhideWhenUsed="1"/>
+    <w:lsdException w:name="List Number 3" w:semiHidden="1" w:unhideWhenUsed="1"/>
+    <w:lsdException w:name="List Number 4" w:semiHidden="1" w:unhideWhenUsed="1"/>
+    <w:lsdException w:name="List Number 5" w:semiHidden="1" w:unhideWhenUsed="1"/>
+    <w:lsdException w:name="Title" w:uiPriority="10" w:qFormat="1"/>
+    <w:lsdException w:name="Closing" w:semiHidden="1" w:unhideWhenUsed="1"/>
+    <w:lsdException w:name="Signature" w:semiHidden="1" w:unhideWhenUsed="1"/>
+    <w:lsdException w:name="Default Paragraph Font" w:semiHidden="1" w:uiPriority="1" w:unhideWhenUsed="1"/>
+    <w:lsdException w:name="Body Text" w:semiHidden="1" w:unhideWhenUsed="1"/>
+    <w:lsdException w:name="Body Text Indent" w:semiHidden="1" w:unhideWhenUsed="1"/>
+    <w:lsdException w:name="List Continue" w:semiHidden="1" w:unhideWhenUsed="1"/>
+    <w:lsdException w:name="List Continue 2" w:semiHidden="1" w:unhideWhenUsed="1"/>
+    <w:lsdException w:name="List Continue 3" w:semiHidden="1" w:unhideWhenUsed="1"/>
+    <w:lsdException w:name="List Continue 4" w:semiHidden="1" w:unhideWhenUsed="1"/>
+    <w:lsdException w:name="List Continue 5" w:semiHidden="1" w:unhideWhenUsed="1"/>
+    <w:lsdException w:name="Message Header" w:semiHidden="1" w:unhideWhenUsed="1"/>
+    <w:lsdException w:name="Subtitle" w:uiPriority="11" w:qFormat="1"/>
+    <w:lsdException w:name="Salutation" w:semiHidden="1" w:unhideWhenUsed="1"/>
+    <w:lsdException w:name="Date" w:semiHidden="1" w:unhideWhenUsed="1"/>
+    <w:lsdException w:name="Body Text First Indent" w:semiHidden="1" w:unhideWhenUsed="1"/>
+    <w:lsdException w:name="Body Text First Indent 2" w:semiHidden="1" w:unhideWhenUsed="1"/>
+    <w:lsdException w:name="Note Heading" w:semiHidden="1" w:unhideWhenUsed="1"/>
+    <w:lsdException w:name="Body Text 2" w:semiHidden="1" w:unhideWhenUsed="1"/>
+    <w:lsdException w:name="Body Text 3" w:semiHidden="1" w:unhideWhenUsed="1"/>
+    <w:lsdException w:name="Body Text Indent 2" w:semiHidden="1" w:unhideWhenUsed="1"/>
+    <w:lsdException w:name="Body Text Indent 3" w:semiHidden="1" w:unhideWhenUsed="1"/>
+    <w:lsdException w:name="Block Text" w:semiHidden="1" w:unhideWhenUsed="1"/>
+    <w:lsdException w:name="Hyperlink" w:semiHidden="1" w:unhideWhenUsed="1"/>
+    <w:lsdException w:name="FollowedHyperlink" w:semiHidden="1" w:unhideWhenUsed="1"/>
+    <w:lsdException w:name="Strong" w:uiPriority="22" w:qFormat="1"/>
+    <w:lsdException w:name="Emphasis" w:uiPriority="20" w:qFormat="1"/>
+    <w:lsdException w:name="Document Map" w:semiHidden="1" w:unhideWhenUsed="1"/>
+    <w:lsdException w:name="Plain Text" w:semiHidden="1" w:unhideWhenUsed="1"/>
+    <w:lsdException w:name="E-mail Signature" w:semiHidden="1" w:unhideWhenUsed="1"/>
+    <w:lsdException w:name="HTML Top of Form" w:semiHidden="1" w:unhideWhenUsed="1"/>
+    <w:lsdException w:name="HTML Bottom of Form" w:semiHidden="1" w:unhideWhenUsed="1"/>
+    <w:lsdException w:name="Normal (Web)" w:semiHidden="1" w:unhideWhenUsed="1"/>
+    <w:lsdException w:name="HTML Acronym" w:semiHidden="1" w:unhideWhenUsed="1"/>
+    <w:lsdException w:name="HTML Address" w:semiHidden="1" w:unhideWhenUsed="1"/>
+    <w:lsdException w:name="HTML Cite" w:semiHidden="1" w:unhideWhenUsed="1"/>
+    <w:lsdException w:name="HTML Code" w:semiHidden="1" w:unhideWhenUsed="1"/>
+    <w:lsdException w:name="HTML Definition" w:semiHidden="1" w:unhideWhenUsed="1"/>
+    <w:lsdException w:name="HTML Keyboard" w:semiHidden="1" w:unhideWhenUsed="1"/>
+    <w:lsdException w:name="HTML Preformatted" w:semiHidden="1" w:unhideWhenUsed="1"/>
+    <w:lsdException w:name="HTML Sample" w:semiHidden="1" w:unhideWhenUsed="1"/>
+    <w:lsdException w:name="HTML Typewriter" w:semiHidden="1" w:unhideWhenUsed="1"/>
+    <w:lsdException w:name="HTML Variable" w:semiHidden="1" w:unhideWhenUsed="1"/>
+    <w:lsdException w:name="Normal Table" w:semiHidden="1" w:unhideWhenUsed="1"/>
+    <w:lsdException w:name="annotation subject" w:semiHidden="1" w:unhideWhenUsed="1"/>
+    <w:lsdException w:name="No List" w:semiHidden="1" w:unhideWhenUsed="1"/>
+    <w:lsdException w:name="Outline List 1" w:semiHidden="1" w:unhideWhenUsed="1"/>
+    <w:lsdException w:name="Outline List 2" w:semiHidden="1" w:unhideWhenUsed="1"/>
+    <w:lsdException w:name="Outline List 3" w:semiHidden="1" w:unhideWhenUsed="1"/>
+    <w:lsdException w:name="Table Simple 1" w:semiHidden="1" w:unhideWhenUsed="1"/>
+    <w:lsdException w:name="Table Simple 2" w:semiHidden="1" w:unhideWhenUsed="1"/>
+    <w:lsdException w:name="Table Simple 3" w:semiHidden="1" w:unhideWhenUsed="1"/>
+    <w:lsdException w:name="Table Classic 1" w:semiHidden="1" w:unhideWhenUsed="1"/>
+    <w:lsdException w:name="Table Classic 2" w:semiHidden="1" w:unhideWhenUsed="1"/>
+    <w:lsdException w:name="Table Classic 3" w:semiHidden="1" w:unhideWhenUsed="1"/>
+    <w:lsdException w:name="Table Classic 4" w:semiHidden="1" w:unhideWhenUsed="1"/>
+    <w:lsdException w:name="Table Colorful 1" w:semiHidden="1" w:unhideWhenUsed="1"/>
+    <w:lsdException w:name="Table Colorful 2" w:semiHidden="1" w:unhideWhenUsed="1"/>
+    <w:lsdException w:name="Table Colorful 3" w:semiHidden="1" w:unhideWhenUsed="1"/>
+    <w:lsdException w:name="Table Columns 1" w:semiHidden="1" w:unhideWhenUsed="1"/>
+    <w:lsdException w:name="Table Columns 2" w:semiHidden="1" w:unhideWhenUsed="1"/>
+    <w:lsdException w:name="Table Columns 3" w:semiHidden="1" w:unhideWhenUsed="1"/>
+    <w:lsdException w:name="Table Columns 4" w:semiHidden="1" w:unhideWhenUsed="1"/>
+    <w:lsdException w:name="Table Columns 5" w:semiHidden="1" w:unhideWhenUsed="1"/>
+    <w:lsdException w:name="Table Grid 1" w:semiHidden="1" w:unhideWhenUsed="1"/>
+    <w:lsdException w:name="Table Grid 2" w:semiHidden="1" w:unhideWhenUsed="1"/>
+    <w:lsdException w:name="Table Grid 3" w:semiHidden="1" w:unhideWhenUsed="1"/>
+    <w:lsdException w:name="Table Grid 4" w:semiHidden="1" w:unhideWhenUsed="1"/>
+    <w:lsdException w:name="Table Grid 5" w:semiHidden="1" w:unhideWhenUsed="1"/>
+    <w:lsdException w:name="Table Grid 6" w:semiHidden="1" w:unhideWhenUsed="1"/>
+    <w:lsdException w:name="Table Grid 7" w:semiHidden="1" w:unhideWhenUsed="1"/>
+    <w:lsdException w:name="Table Grid 8" w:semiHidden="1" w:unhideWhenUsed="1"/>
+    <w:lsdException w:name="Table List 1" w:semiHidden="1" w:unhideWhenUsed="1"/>
+    <w:lsdException w:name="Table List 2" w:semiHidden="1" w:unhideWhenUsed="1"/>
+    <w:lsdException w:name="Table List 3" w:semiHidden="1" w:unhideWhenUsed="1"/>
+    <w:lsdException w:name="Table List 4" w:semiHidden="1" w:unhideWhenUsed="1"/>
+    <w:lsdException w:name="Table List 5" w:semiHidden="1" w:unhideWhenUsed="1"/>
+    <w:lsdException w:name="Table List 6" w:semiHidden="1" w:unhideWhenUsed="1"/>
+    <w:lsdException w:name="Table List 7" w:semiHidden="1" w:unhideWhenUsed="1"/>
+    <w:lsdException w:name="Table List 8" w:semiHidden="1" w:unhideWhenUsed="1"/>
+    <w:lsdException w:name="Table 3D effects 1" w:semiHidden="1" w:unhideWhenUsed="1"/>
+    <w:lsdException w:name="Table 3D effects 2" w:semiHidden="1" w:unhideWhenUsed="1"/>
+    <w:lsdException w:name="Table 3D effects 3" w:semiHidden="1" w:unhideWhenUsed="1"/>
+    <w:lsdException w:name="Table Contemporary" w:semiHidden="1" w:unhideWhenUsed="1"/>
+    <w:lsdException w:name="Table Elegant" w:semiHidden="1" w:unhideWhenUsed="1"/>
+    <w:lsdException w:name="Table Professional" w:semiHidden="1" w:unhideWhenUsed="1"/>
+    <w:lsdException w:name="Table Subtle 1" w:semiHidden="1" w:unhideWhenUsed="1"/>
+    <w:lsdException w:name="Table Subtle 2" w:semiHidden="1" w:unhideWhenUsed="1"/>
+    <w:lsdException w:name="Table Web 1" w:semiHidden="1" w:unhideWhenUsed="1"/>
+    <w:lsdException w:name="Table Web 2" w:semiHidden="1" w:unhideWhenUsed="1"/>
+    <w:lsdException w:name="Table Web 3" w:semiHidden="1" w:unhideWhenUsed="1"/>
+    <w:lsdException w:name="Balloon Text" w:semiHidden="1" w:unhideWhenUsed="1"/>
+    <w:lsdException w:name="Table Grid" w:uiPriority="59"/>
+    <w:lsdException w:name="Table Theme" w:semiHidden="1" w:unhideWhenUsed="1"/>
+    <w:lsdException w:name="Placeholder Text" w:semiHidden="1"/>
+    <w:lsdException w:name="No Spacing" w:uiPriority="1" w:qFormat="1"/>
+    <w:lsdException w:name="Light Shading" w:uiPriority="60"/>
+    <w:lsdException w:name="Light List" w:uiPriority="61"/>
+    <w:lsdException w:name="Light Grid" w:uiPriority="62"/>
+    <w:lsdException w:name="Medium Shading 1" w:uiPriority="63"/>
+    <w:lsdException w:name="Medium Shading 2" w:uiPriority="64"/>
+    <w:lsdException w:name="Medium List 1" w:uiPriority="65"/>
+    <w:lsdException w:name="Medium List 2" w:uiPriority="66"/>
+    <w:lsdException w:name="Medium Grid 1" w:uiPriority="67"/>
+    <w:lsdException w:name="Medium Grid 2" w:uiPriority="68"/>
+    <w:lsdException w:name="Medium Grid 3" w:uiPriority="69"/>
+    <w:lsdException w:name="Dark List" w:uiPriority="70"/>
+    <w:lsdException w:name="Colorful Shading" w:uiPriority="71"/>
+    <w:lsdException w:name="Colorful List" w:uiPriority="72"/>
+    <w:lsdException w:name="Colorful Grid" w:uiPriority="73"/>
+    <w:lsdException w:name="Light Shading Accent 1" w:uiPriority="60"/>
+    <w:lsdException w:name="Light List Accent 1" w:uiPriority="61"/>
+    <w:lsdException w:name="Light Grid Accent 1" w:uiPriority="62"/>
+    <w:lsdException w:name="Medium Shading 1 Accent 1" w:uiPriority="63"/>
+    <w:lsdException w:name="Medium Shading 2 Accent 1" w:uiPriority="64"/>
+    <w:lsdException w:name="Medium List 1 Accent 1" w:uiPriority="65"/>
+    <w:lsdException w:name="Revision" w:semiHidden="1"/>
+    <w:lsdException w:name="List Paragraph" w:uiPriority="34" w:qFormat="1"/>
+    <w:lsdException w:name="Quote" w:uiPriority="29" w:qFormat="1"/>
+    <w:lsdException w:name="Intense Quote" w:uiPriority="30" w:qFormat="1"/>
+    <w:lsdException w:name="Medium List 2 Accent 1" w:uiPriority="66"/>
+    <w:lsdException w:name="Medium Grid 1 Accent 1" w:uiPriority="67"/>
+    <w:lsdException w:name="Medium Grid 2 Accent 1" w:uiPriority="68"/>
+    <w:lsdException w:name="Medium Grid 3 Accent 1" w:uiPriority="69"/>
+    <w:lsdException w:name="Dark List Accent 1" w:uiPriority="70"/>
+    <w:lsdException w:name="Colorful Shading Accent 1" w:uiPriority="71"/>
+    <w:lsdException w:name="Colorful List Accent 1" w:uiPriority="72"/>
+    <w:lsdException w:name="Colorful Grid Accent 1" w:uiPriority="73"/>
+    <w:lsdException w:name="Light Shading Accent 2" w:uiPriority="60"/>
+    <w:lsdException w:name="Light List Accent 2" w:uiPriority="61"/>
+    <w:lsdException w:name="Light Grid Accent 2" w:uiPriority="62"/>
+    <w:lsdException w:name="Medium Shading 1 Accent 2" w:uiPriority="63"/>
+    <w:lsdException w:name="Medium Shading 2 Accent 2" w:uiPriority="64"/>
+    <w:lsdException w:name="Medium List 1 Accent 2" w:uiPriority="65"/>
+    <w:lsdException w:name="Medium List 2 Accent 2" w:uiPriority="66"/>
+    <w:lsdException w:name="Medium Grid 1 Accent 2" w:uiPriority="67"/>
+    <w:lsdException w:name="Medium Grid 2 Accent 2" w:uiPriority="68"/>
+    <w:lsdException w:name="Medium Grid 3 Accent 2" w:uiPriority="69"/>
+    <w:lsdException w:name="Dark List Accent 2" w:uiPriority="70"/>
+    <w:lsdException w:name="Colorful Shading Accent 2" w:uiPriority="71"/>
+    <w:lsdException w:name="Colorful List Accent 2" w:uiPriority="72"/>
+    <w:lsdException w:name="Colorful Grid Accent 2" w:uiPriority="73"/>
+    <w:lsdException w:name="Light Shading Accent 3" w:uiPriority="60"/>
+    <w:lsdException w:name="Light List Accent 3" w:uiPriority="61"/>
+    <w:lsdException w:name="Light Grid Accent 3" w:uiPriority="62"/>
+    <w:lsdException w:name="Medium Shading 1 Accent 3" w:uiPriority="63"/>
+    <w:lsdException w:name="Medium Shading 2 Accent 3" w:uiPriority="64"/>
+    <w:lsdException w:name="Medium List 1 Accent 3" w:uiPriority="65"/>
+    <w:lsdException w:name="Medium List 2 Accent 3" w:uiPriority="66"/>
+    <w:lsdException w:name="Medium Grid 1 Accent 3" w:uiPriority="67"/>
+    <w:lsdException w:name="Medium Grid 2 Accent 3" w:uiPriority="68"/>
+    <w:lsdException w:name="Medium Grid 3 Accent 3" w:uiPriority="69"/>
+    <w:lsdException w:name="Dark List Accent 3" w:uiPriority="70"/>
+    <w:lsdException w:name="Colorful Shading Accent 3" w:uiPriority="71"/>
+    <w:lsdException w:name="Colorful List Accent 3" w:uiPriority="72"/>
+    <w:lsdException w:name="Colorful Grid Accent 3" w:uiPriority="73"/>
+    <w:lsdException w:name="Light Shading Accent 4" w:uiPriority="60"/>
+    <w:lsdException w:name="Light List Accent 4" w:uiPriority="61"/>
+    <w:lsdException w:name="Light Grid Accent 4" w:uiPriority="62"/>
+    <w:lsdException w:name="Medium Shading 1 Accent 4" w:uiPriority="63"/>
+    <w:lsdException w:name="Medium Shading 2 Accent 4" w:uiPriority="64"/>
+    <w:lsdException w:name="Medium List 1 Accent 4" w:uiPriority="65"/>
+    <w:lsdException w:name="Medium List 2 Accent 4" w:uiPriority="66"/>
+    <w:lsdException w:name="Medium Grid 1 Accent 4" w:uiPriority="67"/>
+    <w:lsdException w:name="Medium Grid 2 Accent 4" w:uiPriority="68"/>
+    <w:lsdException w:name="Medium Grid 3 Accent 4" w:uiPriority="69"/>
+    <w:lsdException w:name="Dark List Accent 4" w:uiPriority="70"/>
+    <w:lsdException w:name="Colorful Shading Accent 4" w:uiPriority="71"/>
+    <w:lsdException w:name="Colorful List Accent 4" w:uiPriority="72"/>
+    <w:lsdException w:name="Colorful Grid Accent 4" w:uiPriority="73"/>
+    <w:lsdException w:name="Light Shading Accent 5" w:uiPriority="60"/>
+    <w:lsdException w:name="Light List Accent 5" w:uiPriority="61"/>
+    <w:lsdException w:name="Light Grid Accent 5" w:uiPriority="62"/>
+    <w:lsdException w:name="Medium Shading 1 Accent 5" w:uiPriority="63"/>
+    <w:lsdException w:name="Medium Shading 2 Accent 5" w:uiPriority="64"/>
+    <w:lsdException w:name="Medium List 1 Accent 5" w:uiPriority="65"/>
+    <w:lsdException w:name="Medium List 2 Accent 5" w:uiPriority="66"/>
+    <w:lsdException w:name="Medium Grid 1 Accent 5" w:uiPriority="67"/>
+    <w:lsdException w:name="Medium Grid 2 Accent 5" w:uiPriority="68"/>
+    <w:lsdException w:name="Medium Grid 3 Accent 5" w:uiPriority="69"/>
+    <w:lsdException w:name="Dark List Accent 5" w:uiPriority="70"/>
+    <w:lsdException w:name="Colorful Shading Accent 5" w:uiPriority="71"/>
+    <w:lsdException w:name="Colorful List Accent 5" w:uiPriority="72"/>
+    <w:lsdException w:name="Colorful Grid Accent 5" w:uiPriority="73"/>
+    <w:lsdException w:name="Light Shading Accent 6" w:uiPriority="60"/>
+    <w:lsdException w:name="Light List Accent 6" w:uiPriority="61"/>
+    <w:lsdException w:name="Light Grid Accent 6" w:uiPriority="62"/>
+    <w:lsdException w:name="Medium Shading 1 Accent 6" w:uiPriority="63"/>
+    <w:lsdException w:name="Medium Shading 2 Accent 6" w:uiPriority="64"/>
+    <w:lsdException w:name="Medium List 1 Accent 6" w:uiPriority="65"/>
+    <w:lsdException w:name="Medium List 2 Accent 6" w:uiPriority="66"/>
+    <w:lsdException w:name="Medium Grid 1 Accent 6" w:uiPriority="67"/>
+    <w:lsdException w:name="Medium Grid 2 Accent 6" w:uiPriority="68"/>
+    <w:lsdException w:name="Medium Grid 3 Accent 6" w:uiPriority="69"/>
+    <w:lsdException w:name="Dark List Accent 6" w:uiPriority="70"/>
+    <w:lsdException w:name="Colorful Shading Accent 6" w:uiPriority="71"/>
+    <w:lsdException w:name="Colorful List Accent 6" w:uiPriority="72"/>
+    <w:lsdException w:name="Colorful Grid Accent 6" w:uiPriority="73"/>
+    <w:lsdException w:name="Subtle Emphasis" w:uiPriority="19" w:qFormat="1"/>
+    <w:lsdException w:name="Intense Emphasis" w:uiPriority="21" w:qFormat="1"/>
+    <w:lsdException w:name="Subtle Reference" w:uiPriority="31" w:qFormat="1"/>
+    <w:lsdException w:name="Intense Reference" w:uiPriority="32" w:qFormat="1"/>
+    <w:lsdException w:name="Book Title" w:uiPriority="33" w:qFormat="1"/>
+    <w:lsdException w:name="Bibliography" w:semiHidden="1" w:uiPriority="37" w:unhideWhenUsed="1"/>
+    <w:lsdException w:name="TOC Heading" w:semiHidden="1" w:uiPriority="39" w:unhideWhenUsed="1" w:qFormat="1"/>
+    <w:lsdException w:name="Grid Table 4" w:uiPriority="49"/>
+    <w:lsdException w:name="Grid Table 5 Dark" w:uiPriority="50"/>
+    <w:lsdException w:name="Grid Table 6 Colorful" w:uiPriority="51"/>
+    <w:lsdException w:name="Grid Table 7 Colorful" w:uiPriority="52"/>
+    <w:lsdException w:name="Grid Table 1 Light Accent 1" w:uiPriority="46"/>
+    <w:lsdException w:name="Grid Table 2 Accent 1" w:uiPriority="47"/>
+    <w:lsdException w:name="Grid Table 3 Accent 1" w:uiPriority="48"/>
+    <w:lsdException w:name="Grid Table 4 Accent 1" w:uiPriority="49"/>
+    <w:lsdException w:name="Grid Table 5 Dark Accent 1" w:uiPriority="50"/>
+    <w:lsdException w:name="Grid Table 6 Colorful Accent 1" w:uiPriority="51"/>
+    <w:lsdException w:name="Grid Table 7 Colorful Accent 1" w:uiPriority="52"/>
+    <w:lsdException w:name="Grid Table 1 Light Accent 2" w:uiPriority="46"/>
+    <w:lsdException w:name="Grid Table 2 Accent 2" w:uiPriority="47"/>
+    <w:lsdException w:name="Grid Table 3 Accent 2" w:uiPriority="48"/>
+    <w:lsdException w:name="Grid Table 4 Accent 2" w:uiPriority="49"/>
+    <w:lsdException w:name="Grid Table 5 Dark Accent 2" w:uiPriority="50"/>
+    <w:lsdException w:name="Grid Table 6 Colorful Accent 2" w:uiPriority="51"/>
+    <w:lsdException w:name="Grid Table 7 Colorful Accent 2" w:uiPriority="52"/>
+    <w:lsdException w:name="Grid Table 1 Light Accent 3" w:uiPriority="46"/>
+    <w:lsdException w:name="Grid Table 2 Accent 3" w:uiPriority="47"/>
+    <w:lsdException w:name="Grid Table 3 Accent 3" w:uiPriority="48"/>
+    <w:lsdException w:name="Grid Table 4 Accent 3" w:uiPriority="49"/>
+    <w:lsdException w:name="Grid Table 5 Dark Accent 3" w:uiPriority="50"/>
+    <w:lsdException w:name="Grid Table 6 Colorful Accent 3" w:uiPriority="51"/>
+    <w:lsdException w:name="Grid Table 7 Colorful Accent 3" w:uiPriority="52"/>
+    <w:lsdException w:name="Grid Table 1 Light Accent 4" w:uiPriority="46"/>
+    <w:lsdException w:name="Grid Table 2 Accent 4" w:uiPriority="47"/>
+    <w:lsdException w:name="Grid Table 3 Accent 4" w:uiPriority="48"/>
+    <w:lsdException w:name="Grid Table 4 Accent 4" w:uiPriority="49"/>
+    <w:lsdException w:name="Grid Table 5 Dark Accent 4" w:uiPriority="50"/>
+    <w:lsdException w:name="Grid Table 6 Colorful Accent 4" w:uiPriority="51"/>
+    <w:lsdException w:name="Grid Table 7 Colorful Accent 4" w:uiPriority="52"/>
+    <w:lsdException w:name="Grid Table 1 Light Accent 5" w:uiPriority="46"/>
+    <w:lsdException w:name="Grid Table 2 Accent 5" w:uiPriority="47"/>
+    <w:lsdException w:name="Grid Table 3 Accent 5" w:uiPriority="48"/>
+    <w:lsdException w:name="Grid Table 4 Accent 5" w:uiPriority="49"/>
+    <w:lsdException w:name="Grid Table 5 Dark Accent 5" w:uiPriority="50"/>
+    <w:lsdException w:name="Grid Table 6 Colorful Accent 5" w:uiPriority="51"/>
+    <w:lsdException w:name="Grid Table 7 Colorful Accent 5" w:uiPriority="52"/>
+    <w:lsdException w:name="Grid Table 1 Light Accent 6" w:uiPriority="46"/>
+    <w:lsdException w:name="Grid Table 2 Accent 6" w:uiPriority="47"/>
+    <w:lsdException w:name="Grid Table 3 Accent 6" w:uiPriority="48"/>
+    <w:lsdException w:name="Grid Table 4 Accent 6" w:uiPriority="49"/>
+    <w:lsdException w:name="Grid Table 5 Dark Accent 6" w:uiPriority="50"/>
+    <w:lsdException w:name="Grid Table 6 Colorful Accent 6" w:uiPriority="51"/>
+    <w:lsdException w:name="Grid Table 7 Colorful Accent 6" w:uiPriority="52"/>
+    <w:lsdException w:name="List Table 1 Light" w:uiPriority="46"/>
+    <w:lsdException w:name="List Table 2" w:uiPriority="47"/>
+    <w:lsdException w:name="List Table 3" w:uiPriority="48"/>
+    <w:lsdException w:name="List Table 4" w:uiPriority="49"/>
+    <w:lsdException w:name="List Table 5 Dark" w:uiPriority="50"/>
+    <w:lsdException w:name="List Table 6 Colorful" w:uiPriority="51"/>
+    <w:lsdException w:name="List Table 7 Colorful" w:uiPriority="52"/>
+    <w:lsdException w:name="List Table 1 Light Accent 1" w:uiPriority="46"/>
+    <w:lsdException w:name="List Table 2 Accent 1" w:uiPriority="47"/>
+    <w:lsdException w:name="List Table 3 Accent 1" w:uiPriority="48"/>
+    <w:lsdException w:name="List Table 4 Accent 1" w:uiPriority="49"/>
+    <w:lsdException w:name="List Table 5 Dark Accent 1" w:uiPriority="50"/>
+    <w:lsdException w:name="List Table 6 Colorful Accent 1" w:uiPriority="51"/>
+    <w:lsdException w:name="List Table 7 Colorful Accent 1" w:uiPriority="52"/>
+    <w:lsdException w:name="List Table 1 Light Accent 2" w:uiPriority="46"/>
+    <w:lsdException w:name="List Table 2 Accent 2" w:uiPriority="47"/>
+    <w:lsdException w:name="List Table 3 Accent 2" w:uiPriority="48"/>
+    <w:lsdException w:name="List Table 4 Accent 2" w:uiPriority="49"/>
+    <w:lsdException w:name="List Table 5 Dark Accent 2" w:uiPriority="50"/>
+    <w:lsdException w:name="List Table 6 Colorful Accent 2" w:uiPriority="51"/>
+    <w:lsdException w:name="List Table 7 Colorful Accent 2" w:uiPriority="52"/>
+    <w:lsdException w:name="List Table 1 Light Accent 3" w:uiPriority="46"/>
+    <w:lsdException w:name="List Table 2 Accent 3" w:uiPriority="47"/>
+    <w:lsdException w:name="List Table 3 Accent 3" w:uiPriority="48"/>
+    <w:lsdException w:name="List Table 4 Accent 3" w:uiPriority="49"/>
+    <w:lsdException w:name="List Table 5 Dark Accent 3" w:uiPriority="50"/>
+    <w:lsdException w:name="List Table 6 Colorful Accent 3" w:uiPriority="51"/>
+    <w:lsdException w:name="List Table 7 Colorful Accent 3" w:uiPriority="52"/>
+    <w:lsdException w:name="List Table 1 Light Accent 4" w:uiPriority="46"/>
+    <w:lsdException w:name="List Table 2 Accent 4" w:uiPriority="47"/>
+    <w:lsdException w:name="List Table 3 Accent 4" w:uiPriority="48"/>
+    <w:lsdException w:name="List Table 4 Accent 4" w:uiPriority="49"/>
+    <w:lsdException w:name="List Table 5 Dark Accent 4" w:uiPriority="50"/>
+    <w:lsdException w:name="List Table 6 Colorful Accent 4" w:uiPriority="51"/>
+    <w:lsdException w:name="List Table 7 Colorful Accent 4" w:uiPriority="52"/>
+    <w:lsdException w:name="List Table 1 Light Accent 5" w:uiPriority="46"/>
+    <w:lsdException w:name="List Table 2 Accent 5" w:uiPriority="47"/>
+    <w:lsdException w:name="List Table 3 Accent 5" w:uiPriority="48"/>
+    <w:lsdException w:name="List Table 4 Accent 5" w:uiPriority="49"/>
+    <w:lsdException w:name="List Table 5 Dark Accent 5" w:uiPriority="50"/>
+    <w:lsdException w:name="List Table 6 Colorful Accent 5" w:uiPriority="51"/>
+    <w:lsdException w:name="List Table 7 Colorful Accent 5" w:uiPriority="52"/>
+    <w:lsdException w:name="List Table 1 Light Accent 6" w:uiPriority="46"/>
+    <w:lsdException w:name="List Table 2 Accent 6" w:uiPriority="47"/>
+    <w:lsdException w:name="List Table 3 Accent 6" w:uiPriority="48"/>
+    <w:lsdException w:name="List Table 4 Accent 6" w:uiPriority="49"/>
+    <w:lsdException w:name="List Table 5 Dark Accent 6" w:uiPriority="50"/>
+    <w:lsdException w:name="List Table 6 Colorful Accent 6" w:uiPriority="51"/>
+    <w:lsdException w:name="List Table 7 Colorful Accent 6" w:uiPriority="52"/>
+    <w:lsdException w:name="Mention" w:semiHidden="1" w:unhideWhenUsed="1"/>
+    <w:lsdException w:name="Smart Hyperlink" w:semiHidden="1" w:unhideWhenUsed="1"/>
+    <w:lsdException w:name="Hashtag" w:semiHidden="1" w:unhideWhenUsed="1"/>
+    <w:lsdException w:name="Unresolved Mention" w:semiHidden="1" w:unhideWhenUsed="1"/>
+    <w:lsdException w:name="Smart Link" w:semiHidden="1" w:unhideWhenUsed="1"/>
   </w:latentStyles>
-  <w:style w:type="paragraph" w:default="1" w:styleId="Normal">
+  <w:style w:type="paragraph" w:default="1" w:styleId="a">
     <w:name w:val="Normal"/>
     <w:qFormat/>
   </w:style>
-  <w:style w:type="character" w:default="1" w:styleId="DefaultParagraphFont">
+  <w:style w:type="character" w:default="1" w:styleId="a0">
     <w:name w:val="Default Paragraph Font"/>
     <w:uiPriority w:val="1"/>
     <w:semiHidden/>
     <w:unhideWhenUsed/>
   </w:style>
-  <w:style w:type="table" w:default="1" w:styleId="TableNormal">
+  <w:style w:type="table" w:default="1" w:styleId="a1">
     <w:name w:val="Normal Table"/>
     <w:uiPriority w:val="99"/>
     <w:semiHidden/>
@@ -9259,7 +9041,7 @@
       </w:tblCellMar>
     </w:tblPr>
   </w:style>
-  <w:style w:type="numbering" w:default="1" w:styleId="NoList">
+  <w:style w:type="numbering" w:default="1" w:styleId="a2">
     <w:name w:val="No List"/>
     <w:uiPriority w:val="99"/>
     <w:semiHidden/>
@@ -9281,7 +9063,7 @@
   </w:style>
   <w:style w:type="character" w:customStyle="1" w:styleId="PlainTextChar">
     <w:name w:val="Plain Text Char"/>
-    <w:basedOn w:val="DefaultParagraphFont"/>
+    <w:basedOn w:val="a0"/>
     <w:rPr>
       <w:rFonts w:ascii="Courier New" w:hAnsi="Courier New" w:cs="Courier New"/>
       <w:sz w:val="20"/>
@@ -9290,7 +9072,7 @@
   </w:style>
   <w:style w:type="character" w:customStyle="1" w:styleId="HeaderChar">
     <w:name w:val="Header Char"/>
-    <w:basedOn w:val="DefaultParagraphFont"/>
+    <w:basedOn w:val="a0"/>
     <w:rPr>
       <w:rFonts w:cs="Times New Roman"/>
       <w:sz w:val="24"/>
@@ -9299,23 +9081,23 @@
   </w:style>
   <w:style w:type="character" w:customStyle="1" w:styleId="FooterChar">
     <w:name w:val="Footer Char"/>
-    <w:basedOn w:val="DefaultParagraphFont"/>
+    <w:basedOn w:val="a0"/>
     <w:rPr>
       <w:rFonts w:cs="Times New Roman"/>
       <w:sz w:val="24"/>
       <w:szCs w:val="24"/>
     </w:rPr>
   </w:style>
-  <w:style w:type="character" w:styleId="PageNumber">
+  <w:style w:type="character" w:styleId="a3">
     <w:name w:val="page number"/>
-    <w:basedOn w:val="DefaultParagraphFont"/>
+    <w:basedOn w:val="a0"/>
     <w:rPr>
       <w:rFonts w:cs="Times New Roman"/>
     </w:rPr>
   </w:style>
   <w:style w:type="character" w:customStyle="1" w:styleId="BalloonTextChar">
     <w:name w:val="Balloon Text Char"/>
-    <w:basedOn w:val="DefaultParagraphFont"/>
+    <w:basedOn w:val="a0"/>
     <w:rPr>
       <w:rFonts w:cs="Times New Roman"/>
       <w:sz w:val="2"/>
@@ -9342,11 +9124,11 @@
       <w:spacing w:after="120"/>
     </w:pPr>
   </w:style>
-  <w:style w:type="paragraph" w:styleId="List">
+  <w:style w:type="paragraph" w:styleId="a4">
     <w:name w:val="List"/>
     <w:basedOn w:val="Textbody"/>
   </w:style>
-  <w:style w:type="paragraph" w:styleId="Caption">
+  <w:style w:type="paragraph" w:styleId="a5">
     <w:name w:val="caption"/>
     <w:basedOn w:val="Default"/>
     <w:pPr>
@@ -9365,7 +9147,7 @@
       <w:suppressLineNumbers/>
     </w:pPr>
   </w:style>
-  <w:style w:type="paragraph" w:styleId="PlainText">
+  <w:style w:type="paragraph" w:styleId="a6">
     <w:name w:val="Plain Text"/>
     <w:basedOn w:val="Default"/>
     <w:rPr>
@@ -9374,7 +9156,7 @@
       <w:szCs w:val="20"/>
     </w:rPr>
   </w:style>
-  <w:style w:type="paragraph" w:styleId="Header">
+  <w:style w:type="paragraph" w:styleId="a7">
     <w:name w:val="header"/>
     <w:basedOn w:val="Default"/>
     <w:pPr>
@@ -9385,7 +9167,7 @@
       </w:tabs>
     </w:pPr>
   </w:style>
-  <w:style w:type="paragraph" w:styleId="Footer">
+  <w:style w:type="paragraph" w:styleId="a8">
     <w:name w:val="footer"/>
     <w:basedOn w:val="Default"/>
     <w:pPr>
@@ -9396,333 +9178,7 @@
       </w:tabs>
     </w:pPr>
   </w:style>
-  <w:style w:type="paragraph" w:styleId="BalloonText">
-    <w:name w:val="Balloon Text"/>
-    <w:basedOn w:val="Default"/>
-    <w:rPr>
-      <w:rFonts w:ascii="Tahoma" w:hAnsi="Tahoma"/>
-      <w:sz w:val="16"/>
-      <w:szCs w:val="16"/>
-    </w:rPr>
-  </w:style>
-</w:styles>
-</file>
-
-<file path=word/stylesWithEffects.xml><?xml version="1.0" encoding="utf-8"?>
-<w:styles xmlns:wpc="http://schemas.microsoft.com/office/word/2010/wordprocessingCanvas" xmlns:mo="http://schemas.microsoft.com/office/mac/office/2008/main" xmlns:mc="http://schemas.openxmlformats.org/markup-compatibility/2006" xmlns:mv="urn:schemas-microsoft-com:mac:vml" xmlns:o="urn:schemas-microsoft-com:office:office" xmlns:r="http://schemas.openxmlformats.org/officeDocument/2006/relationships" xmlns:m="http://schemas.openxmlformats.org/officeDocument/2006/math" xmlns:v="urn:schemas-microsoft-com:vml" xmlns:wp14="http://schemas.microsoft.com/office/word/2010/wordprocessingDrawing" xmlns:wp="http://schemas.openxmlformats.org/drawingml/2006/wordprocessingDrawing" xmlns:w10="urn:schemas-microsoft-com:office:word" xmlns:w="http://schemas.openxmlformats.org/wordprocessingml/2006/main" xmlns:w14="http://schemas.microsoft.com/office/word/2010/wordml" xmlns:wpg="http://schemas.microsoft.com/office/word/2010/wordprocessingGroup" xmlns:wpi="http://schemas.microsoft.com/office/word/2010/wordprocessingInk" xmlns:wne="http://schemas.microsoft.com/office/word/2006/wordml" xmlns:wps="http://schemas.microsoft.com/office/word/2010/wordprocessingShape" mc:Ignorable="w14 wp14">
-  <w:docDefaults>
-    <w:rPrDefault>
-      <w:rPr>
-        <w:rFonts w:asciiTheme="minorHAnsi" w:eastAsiaTheme="minorEastAsia" w:hAnsiTheme="minorHAnsi" w:cstheme="minorBidi"/>
-        <w:sz w:val="24"/>
-        <w:szCs w:val="24"/>
-        <w:lang w:val="en-US" w:eastAsia="ja-JP" w:bidi="ar-SA"/>
-      </w:rPr>
-    </w:rPrDefault>
-    <w:pPrDefault/>
-  </w:docDefaults>
-  <w:latentStyles w:defLockedState="0" w:defUIPriority="99" w:defSemiHidden="1" w:defUnhideWhenUsed="1" w:defQFormat="0" w:count="276">
-    <w:lsdException w:name="Normal" w:semiHidden="0" w:uiPriority="0" w:unhideWhenUsed="0" w:qFormat="1"/>
-    <w:lsdException w:name="heading 1" w:semiHidden="0" w:uiPriority="9" w:unhideWhenUsed="0" w:qFormat="1"/>
-    <w:lsdException w:name="heading 2" w:uiPriority="9" w:qFormat="1"/>
-    <w:lsdException w:name="heading 3" w:uiPriority="9" w:qFormat="1"/>
-    <w:lsdException w:name="heading 4" w:uiPriority="9" w:qFormat="1"/>
-    <w:lsdException w:name="heading 5" w:uiPriority="9" w:qFormat="1"/>
-    <w:lsdException w:name="heading 6" w:uiPriority="9" w:qFormat="1"/>
-    <w:lsdException w:name="heading 7" w:uiPriority="9" w:qFormat="1"/>
-    <w:lsdException w:name="heading 8" w:uiPriority="9" w:qFormat="1"/>
-    <w:lsdException w:name="heading 9" w:uiPriority="9" w:qFormat="1"/>
-    <w:lsdException w:name="toc 1" w:uiPriority="39"/>
-    <w:lsdException w:name="toc 2" w:uiPriority="39"/>
-    <w:lsdException w:name="toc 3" w:uiPriority="39"/>
-    <w:lsdException w:name="toc 4" w:uiPriority="39"/>
-    <w:lsdException w:name="toc 5" w:uiPriority="39"/>
-    <w:lsdException w:name="toc 6" w:uiPriority="39"/>
-    <w:lsdException w:name="toc 7" w:uiPriority="39"/>
-    <w:lsdException w:name="toc 8" w:uiPriority="39"/>
-    <w:lsdException w:name="toc 9" w:uiPriority="39"/>
-    <w:lsdException w:name="caption" w:uiPriority="35" w:qFormat="1"/>
-    <w:lsdException w:name="Title" w:semiHidden="0" w:uiPriority="10" w:unhideWhenUsed="0" w:qFormat="1"/>
-    <w:lsdException w:name="Default Paragraph Font" w:uiPriority="1"/>
-    <w:lsdException w:name="Subtitle" w:semiHidden="0" w:uiPriority="11" w:unhideWhenUsed="0" w:qFormat="1"/>
-    <w:lsdException w:name="Strong" w:semiHidden="0" w:uiPriority="22" w:unhideWhenUsed="0" w:qFormat="1"/>
-    <w:lsdException w:name="Emphasis" w:semiHidden="0" w:uiPriority="20" w:unhideWhenUsed="0" w:qFormat="1"/>
-    <w:lsdException w:name="Table Grid" w:semiHidden="0" w:uiPriority="59" w:unhideWhenUsed="0"/>
-    <w:lsdException w:name="Placeholder Text" w:unhideWhenUsed="0"/>
-    <w:lsdException w:name="No Spacing" w:semiHidden="0" w:uiPriority="1" w:unhideWhenUsed="0" w:qFormat="1"/>
-    <w:lsdException w:name="Light Shading" w:semiHidden="0" w:uiPriority="60" w:unhideWhenUsed="0"/>
-    <w:lsdException w:name="Light List" w:semiHidden="0" w:uiPriority="61" w:unhideWhenUsed="0"/>
-    <w:lsdException w:name="Light Grid" w:semiHidden="0" w:uiPriority="62" w:unhideWhenUsed="0"/>
-    <w:lsdException w:name="Medium Shading 1" w:semiHidden="0" w:uiPriority="63" w:unhideWhenUsed="0"/>
-    <w:lsdException w:name="Medium Shading 2" w:semiHidden="0" w:uiPriority="64" w:unhideWhenUsed="0"/>
-    <w:lsdException w:name="Medium List 1" w:semiHidden="0" w:uiPriority="65" w:unhideWhenUsed="0"/>
-    <w:lsdException w:name="Medium List 2" w:semiHidden="0" w:uiPriority="66" w:unhideWhenUsed="0"/>
-    <w:lsdException w:name="Medium Grid 1" w:semiHidden="0" w:uiPriority="67" w:unhideWhenUsed="0"/>
-    <w:lsdException w:name="Medium Grid 2" w:semiHidden="0" w:uiPriority="68" w:unhideWhenUsed="0"/>
-    <w:lsdException w:name="Medium Grid 3" w:semiHidden="0" w:uiPriority="69" w:unhideWhenUsed="0"/>
-    <w:lsdException w:name="Dark List" w:semiHidden="0" w:uiPriority="70" w:unhideWhenUsed="0"/>
-    <w:lsdException w:name="Colorful Shading" w:semiHidden="0" w:uiPriority="71" w:unhideWhenUsed="0"/>
-    <w:lsdException w:name="Colorful List" w:semiHidden="0" w:uiPriority="72" w:unhideWhenUsed="0"/>
-    <w:lsdException w:name="Colorful Grid" w:semiHidden="0" w:uiPriority="73" w:unhideWhenUsed="0"/>
-    <w:lsdException w:name="Light Shading Accent 1" w:semiHidden="0" w:uiPriority="60" w:unhideWhenUsed="0"/>
-    <w:lsdException w:name="Light List Accent 1" w:semiHidden="0" w:uiPriority="61" w:unhideWhenUsed="0"/>
-    <w:lsdException w:name="Light Grid Accent 1" w:semiHidden="0" w:uiPriority="62" w:unhideWhenUsed="0"/>
-    <w:lsdException w:name="Medium Shading 1 Accent 1" w:semiHidden="0" w:uiPriority="63" w:unhideWhenUsed="0"/>
-    <w:lsdException w:name="Medium Shading 2 Accent 1" w:semiHidden="0" w:uiPriority="64" w:unhideWhenUsed="0"/>
-    <w:lsdException w:name="Medium List 1 Accent 1" w:semiHidden="0" w:uiPriority="65" w:unhideWhenUsed="0"/>
-    <w:lsdException w:name="Revision" w:unhideWhenUsed="0"/>
-    <w:lsdException w:name="List Paragraph" w:semiHidden="0" w:uiPriority="34" w:unhideWhenUsed="0" w:qFormat="1"/>
-    <w:lsdException w:name="Quote" w:semiHidden="0" w:uiPriority="29" w:unhideWhenUsed="0" w:qFormat="1"/>
-    <w:lsdException w:name="Intense Quote" w:semiHidden="0" w:uiPriority="30" w:unhideWhenUsed="0" w:qFormat="1"/>
-    <w:lsdException w:name="Medium List 2 Accent 1" w:semiHidden="0" w:uiPriority="66" w:unhideWhenUsed="0"/>
-    <w:lsdException w:name="Medium Grid 1 Accent 1" w:semiHidden="0" w:uiPriority="67" w:unhideWhenUsed="0"/>
-    <w:lsdException w:name="Medium Grid 2 Accent 1" w:semiHidden="0" w:uiPriority="68" w:unhideWhenUsed="0"/>
-    <w:lsdException w:name="Medium Grid 3 Accent 1" w:semiHidden="0" w:uiPriority="69" w:unhideWhenUsed="0"/>
-    <w:lsdException w:name="Dark List Accent 1" w:semiHidden="0" w:uiPriority="70" w:unhideWhenUsed="0"/>
-    <w:lsdException w:name="Colorful Shading Accent 1" w:semiHidden="0" w:uiPriority="71" w:unhideWhenUsed="0"/>
-    <w:lsdException w:name="Colorful List Accent 1" w:semiHidden="0" w:uiPriority="72" w:unhideWhenUsed="0"/>
-    <w:lsdException w:name="Colorful Grid Accent 1" w:semiHidden="0" w:uiPriority="73" w:unhideWhenUsed="0"/>
-    <w:lsdException w:name="Light Shading Accent 2" w:semiHidden="0" w:uiPriority="60" w:unhideWhenUsed="0"/>
-    <w:lsdException w:name="Light List Accent 2" w:semiHidden="0" w:uiPriority="61" w:unhideWhenUsed="0"/>
-    <w:lsdException w:name="Light Grid Accent 2" w:semiHidden="0" w:uiPriority="62" w:unhideWhenUsed="0"/>
-    <w:lsdException w:name="Medium Shading 1 Accent 2" w:semiHidden="0" w:uiPriority="63" w:unhideWhenUsed="0"/>
-    <w:lsdException w:name="Medium Shading 2 Accent 2" w:semiHidden="0" w:uiPriority="64" w:unhideWhenUsed="0"/>
-    <w:lsdException w:name="Medium List 1 Accent 2" w:semiHidden="0" w:uiPriority="65" w:unhideWhenUsed="0"/>
-    <w:lsdException w:name="Medium List 2 Accent 2" w:semiHidden="0" w:uiPriority="66" w:unhideWhenUsed="0"/>
-    <w:lsdException w:name="Medium Grid 1 Accent 2" w:semiHidden="0" w:uiPriority="67" w:unhideWhenUsed="0"/>
-    <w:lsdException w:name="Medium Grid 2 Accent 2" w:semiHidden="0" w:uiPriority="68" w:unhideWhenUsed="0"/>
-    <w:lsdException w:name="Medium Grid 3 Accent 2" w:semiHidden="0" w:uiPriority="69" w:unhideWhenUsed="0"/>
-    <w:lsdException w:name="Dark List Accent 2" w:semiHidden="0" w:uiPriority="70" w:unhideWhenUsed="0"/>
-    <w:lsdException w:name="Colorful Shading Accent 2" w:semiHidden="0" w:uiPriority="71" w:unhideWhenUsed="0"/>
-    <w:lsdException w:name="Colorful List Accent 2" w:semiHidden="0" w:uiPriority="72" w:unhideWhenUsed="0"/>
-    <w:lsdException w:name="Colorful Grid Accent 2" w:semiHidden="0" w:uiPriority="73" w:unhideWhenUsed="0"/>
-    <w:lsdException w:name="Light Shading Accent 3" w:semiHidden="0" w:uiPriority="60" w:unhideWhenUsed="0"/>
-    <w:lsdException w:name="Light List Accent 3" w:semiHidden="0" w:uiPriority="61" w:unhideWhenUsed="0"/>
-    <w:lsdException w:name="Light Grid Accent 3" w:semiHidden="0" w:uiPriority="62" w:unhideWhenUsed="0"/>
-    <w:lsdException w:name="Medium Shading 1 Accent 3" w:semiHidden="0" w:uiPriority="63" w:unhideWhenUsed="0"/>
-    <w:lsdException w:name="Medium Shading 2 Accent 3" w:semiHidden="0" w:uiPriority="64" w:unhideWhenUsed="0"/>
-    <w:lsdException w:name="Medium List 1 Accent 3" w:semiHidden="0" w:uiPriority="65" w:unhideWhenUsed="0"/>
-    <w:lsdException w:name="Medium List 2 Accent 3" w:semiHidden="0" w:uiPriority="66" w:unhideWhenUsed="0"/>
-    <w:lsdException w:name="Medium Grid 1 Accent 3" w:semiHidden="0" w:uiPriority="67" w:unhideWhenUsed="0"/>
-    <w:lsdException w:name="Medium Grid 2 Accent 3" w:semiHidden="0" w:uiPriority="68" w:unhideWhenUsed="0"/>
-    <w:lsdException w:name="Medium Grid 3 Accent 3" w:semiHidden="0" w:uiPriority="69" w:unhideWhenUsed="0"/>
-    <w:lsdException w:name="Dark List Accent 3" w:semiHidden="0" w:uiPriority="70" w:unhideWhenUsed="0"/>
-    <w:lsdException w:name="Colorful Shading Accent 3" w:semiHidden="0" w:uiPriority="71" w:unhideWhenUsed="0"/>
-    <w:lsdException w:name="Colorful List Accent 3" w:semiHidden="0" w:uiPriority="72" w:unhideWhenUsed="0"/>
-    <w:lsdException w:name="Colorful Grid Accent 3" w:semiHidden="0" w:uiPriority="73" w:unhideWhenUsed="0"/>
-    <w:lsdException w:name="Light Shading Accent 4" w:semiHidden="0" w:uiPriority="60" w:unhideWhenUsed="0"/>
-    <w:lsdException w:name="Light List Accent 4" w:semiHidden="0" w:uiPriority="61" w:unhideWhenUsed="0"/>
-    <w:lsdException w:name="Light Grid Accent 4" w:semiHidden="0" w:uiPriority="62" w:unhideWhenUsed="0"/>
-    <w:lsdException w:name="Medium Shading 1 Accent 4" w:semiHidden="0" w:uiPriority="63" w:unhideWhenUsed="0"/>
-    <w:lsdException w:name="Medium Shading 2 Accent 4" w:semiHidden="0" w:uiPriority="64" w:unhideWhenUsed="0"/>
-    <w:lsdException w:name="Medium List 1 Accent 4" w:semiHidden="0" w:uiPriority="65" w:unhideWhenUsed="0"/>
-    <w:lsdException w:name="Medium List 2 Accent 4" w:semiHidden="0" w:uiPriority="66" w:unhideWhenUsed="0"/>
-    <w:lsdException w:name="Medium Grid 1 Accent 4" w:semiHidden="0" w:uiPriority="67" w:unhideWhenUsed="0"/>
-    <w:lsdException w:name="Medium Grid 2 Accent 4" w:semiHidden="0" w:uiPriority="68" w:unhideWhenUsed="0"/>
-    <w:lsdException w:name="Medium Grid 3 Accent 4" w:semiHidden="0" w:uiPriority="69" w:unhideWhenUsed="0"/>
-    <w:lsdException w:name="Dark List Accent 4" w:semiHidden="0" w:uiPriority="70" w:unhideWhenUsed="0"/>
-    <w:lsdException w:name="Colorful Shading Accent 4" w:semiHidden="0" w:uiPriority="71" w:unhideWhenUsed="0"/>
-    <w:lsdException w:name="Colorful List Accent 4" w:semiHidden="0" w:uiPriority="72" w:unhideWhenUsed="0"/>
-    <w:lsdException w:name="Colorful Grid Accent 4" w:semiHidden="0" w:uiPriority="73" w:unhideWhenUsed="0"/>
-    <w:lsdException w:name="Light Shading Accent 5" w:semiHidden="0" w:uiPriority="60" w:unhideWhenUsed="0"/>
-    <w:lsdException w:name="Light List Accent 5" w:semiHidden="0" w:uiPriority="61" w:unhideWhenUsed="0"/>
-    <w:lsdException w:name="Light Grid Accent 5" w:semiHidden="0" w:uiPriority="62" w:unhideWhenUsed="0"/>
-    <w:lsdException w:name="Medium Shading 1 Accent 5" w:semiHidden="0" w:uiPriority="63" w:unhideWhenUsed="0"/>
-    <w:lsdException w:name="Medium Shading 2 Accent 5" w:semiHidden="0" w:uiPriority="64" w:unhideWhenUsed="0"/>
-    <w:lsdException w:name="Medium List 1 Accent 5" w:semiHidden="0" w:uiPriority="65" w:unhideWhenUsed="0"/>
-    <w:lsdException w:name="Medium List 2 Accent 5" w:semiHidden="0" w:uiPriority="66" w:unhideWhenUsed="0"/>
-    <w:lsdException w:name="Medium Grid 1 Accent 5" w:semiHidden="0" w:uiPriority="67" w:unhideWhenUsed="0"/>
-    <w:lsdException w:name="Medium Grid 2 Accent 5" w:semiHidden="0" w:uiPriority="68" w:unhideWhenUsed="0"/>
-    <w:lsdException w:name="Medium Grid 3 Accent 5" w:semiHidden="0" w:uiPriority="69" w:unhideWhenUsed="0"/>
-    <w:lsdException w:name="Dark List Accent 5" w:semiHidden="0" w:uiPriority="70" w:unhideWhenUsed="0"/>
-    <w:lsdException w:name="Colorful Shading Accent 5" w:semiHidden="0" w:uiPriority="71" w:unhideWhenUsed="0"/>
-    <w:lsdException w:name="Colorful List Accent 5" w:semiHidden="0" w:uiPriority="72" w:unhideWhenUsed="0"/>
-    <w:lsdException w:name="Colorful Grid Accent 5" w:semiHidden="0" w:uiPriority="73" w:unhideWhenUsed="0"/>
-    <w:lsdException w:name="Light Shading Accent 6" w:semiHidden="0" w:uiPriority="60" w:unhideWhenUsed="0"/>
-    <w:lsdException w:name="Light List Accent 6" w:semiHidden="0" w:uiPriority="61" w:unhideWhenUsed="0"/>
-    <w:lsdException w:name="Light Grid Accent 6" w:semiHidden="0" w:uiPriority="62" w:unhideWhenUsed="0"/>
-    <w:lsdException w:name="Medium Shading 1 Accent 6" w:semiHidden="0" w:uiPriority="63" w:unhideWhenUsed="0"/>
-    <w:lsdException w:name="Medium Shading 2 Accent 6" w:semiHidden="0" w:uiPriority="64" w:unhideWhenUsed="0"/>
-    <w:lsdException w:name="Medium List 1 Accent 6" w:semiHidden="0" w:uiPriority="65" w:unhideWhenUsed="0"/>
-    <w:lsdException w:name="Medium List 2 Accent 6" w:semiHidden="0" w:uiPriority="66" w:unhideWhenUsed="0"/>
-    <w:lsdException w:name="Medium Grid 1 Accent 6" w:semiHidden="0" w:uiPriority="67" w:unhideWhenUsed="0"/>
-    <w:lsdException w:name="Medium Grid 2 Accent 6" w:semiHidden="0" w:uiPriority="68" w:unhideWhenUsed="0"/>
-    <w:lsdException w:name="Medium Grid 3 Accent 6" w:semiHidden="0" w:uiPriority="69" w:unhideWhenUsed="0"/>
-    <w:lsdException w:name="Dark List Accent 6" w:semiHidden="0" w:uiPriority="70" w:unhideWhenUsed="0"/>
-    <w:lsdException w:name="Colorful Shading Accent 6" w:semiHidden="0" w:uiPriority="71" w:unhideWhenUsed="0"/>
-    <w:lsdException w:name="Colorful List Accent 6" w:semiHidden="0" w:uiPriority="72" w:unhideWhenUsed="0"/>
-    <w:lsdException w:name="Colorful Grid Accent 6" w:semiHidden="0" w:uiPriority="73" w:unhideWhenUsed="0"/>
-    <w:lsdException w:name="Subtle Emphasis" w:semiHidden="0" w:uiPriority="19" w:unhideWhenUsed="0" w:qFormat="1"/>
-    <w:lsdException w:name="Intense Emphasis" w:semiHidden="0" w:uiPriority="21" w:unhideWhenUsed="0" w:qFormat="1"/>
-    <w:lsdException w:name="Subtle Reference" w:semiHidden="0" w:uiPriority="31" w:unhideWhenUsed="0" w:qFormat="1"/>
-    <w:lsdException w:name="Intense Reference" w:semiHidden="0" w:uiPriority="32" w:unhideWhenUsed="0" w:qFormat="1"/>
-    <w:lsdException w:name="Book Title" w:semiHidden="0" w:uiPriority="33" w:unhideWhenUsed="0" w:qFormat="1"/>
-    <w:lsdException w:name="Bibliography" w:uiPriority="37"/>
-    <w:lsdException w:name="TOC Heading" w:uiPriority="39" w:qFormat="1"/>
-  </w:latentStyles>
-  <w:style w:type="paragraph" w:default="1" w:styleId="Normal">
-    <w:name w:val="Normal"/>
-    <w:qFormat/>
-  </w:style>
-  <w:style w:type="character" w:default="1" w:styleId="DefaultParagraphFont">
-    <w:name w:val="Default Paragraph Font"/>
-    <w:uiPriority w:val="1"/>
-    <w:semiHidden/>
-    <w:unhideWhenUsed/>
-  </w:style>
-  <w:style w:type="table" w:default="1" w:styleId="TableNormal">
-    <w:name w:val="Normal Table"/>
-    <w:uiPriority w:val="99"/>
-    <w:semiHidden/>
-    <w:unhideWhenUsed/>
-    <w:tblPr>
-      <w:tblInd w:w="0" w:type="dxa"/>
-      <w:tblCellMar>
-        <w:top w:w="0" w:type="dxa"/>
-        <w:left w:w="108" w:type="dxa"/>
-        <w:bottom w:w="0" w:type="dxa"/>
-        <w:right w:w="108" w:type="dxa"/>
-      </w:tblCellMar>
-    </w:tblPr>
-  </w:style>
-  <w:style w:type="numbering" w:default="1" w:styleId="NoList">
-    <w:name w:val="No List"/>
-    <w:uiPriority w:val="99"/>
-    <w:semiHidden/>
-    <w:unhideWhenUsed/>
-  </w:style>
-  <w:style w:type="paragraph" w:customStyle="1" w:styleId="Default">
-    <w:name w:val="Default"/>
-    <w:pPr>
-      <w:tabs>
-        <w:tab w:val="left" w:pos="720"/>
-      </w:tabs>
-      <w:suppressAutoHyphens/>
-      <w:spacing w:line="200" w:lineRule="atLeast"/>
-    </w:pPr>
-    <w:rPr>
-      <w:rFonts w:ascii="Times New Roman" w:eastAsia="Arial" w:hAnsi="Times New Roman" w:cs="Tahoma"/>
-      <w:lang w:eastAsia="en-US" w:bidi="en-US"/>
-    </w:rPr>
-  </w:style>
-  <w:style w:type="character" w:customStyle="1" w:styleId="PlainTextChar">
-    <w:name w:val="Plain Text Char"/>
-    <w:basedOn w:val="DefaultParagraphFont"/>
-    <w:rPr>
-      <w:rFonts w:ascii="Courier New" w:hAnsi="Courier New" w:cs="Courier New"/>
-      <w:sz w:val="20"/>
-      <w:szCs w:val="20"/>
-    </w:rPr>
-  </w:style>
-  <w:style w:type="character" w:customStyle="1" w:styleId="HeaderChar">
-    <w:name w:val="Header Char"/>
-    <w:basedOn w:val="DefaultParagraphFont"/>
-    <w:rPr>
-      <w:rFonts w:cs="Times New Roman"/>
-      <w:sz w:val="24"/>
-      <w:szCs w:val="24"/>
-    </w:rPr>
-  </w:style>
-  <w:style w:type="character" w:customStyle="1" w:styleId="FooterChar">
-    <w:name w:val="Footer Char"/>
-    <w:basedOn w:val="DefaultParagraphFont"/>
-    <w:rPr>
-      <w:rFonts w:cs="Times New Roman"/>
-      <w:sz w:val="24"/>
-      <w:szCs w:val="24"/>
-    </w:rPr>
-  </w:style>
-  <w:style w:type="character" w:styleId="PageNumber">
-    <w:name w:val="page number"/>
-    <w:basedOn w:val="DefaultParagraphFont"/>
-    <w:rPr>
-      <w:rFonts w:cs="Times New Roman"/>
-    </w:rPr>
-  </w:style>
-  <w:style w:type="character" w:customStyle="1" w:styleId="BalloonTextChar">
-    <w:name w:val="Balloon Text Char"/>
-    <w:basedOn w:val="DefaultParagraphFont"/>
-    <w:rPr>
-      <w:rFonts w:cs="Times New Roman"/>
-      <w:sz w:val="2"/>
-    </w:rPr>
-  </w:style>
-  <w:style w:type="paragraph" w:customStyle="1" w:styleId="Heading">
-    <w:name w:val="Heading"/>
-    <w:basedOn w:val="Default"/>
-    <w:next w:val="Textbody"/>
-    <w:pPr>
-      <w:keepNext/>
-      <w:spacing w:before="240" w:after="120"/>
-    </w:pPr>
-    <w:rPr>
-      <w:rFonts w:ascii="Arial" w:eastAsia="MS Mincho" w:hAnsi="Arial"/>
-      <w:sz w:val="28"/>
-      <w:szCs w:val="28"/>
-    </w:rPr>
-  </w:style>
-  <w:style w:type="paragraph" w:customStyle="1" w:styleId="Textbody">
-    <w:name w:val="Text body"/>
-    <w:basedOn w:val="Default"/>
-    <w:pPr>
-      <w:spacing w:after="120"/>
-    </w:pPr>
-  </w:style>
-  <w:style w:type="paragraph" w:styleId="List">
-    <w:name w:val="List"/>
-    <w:basedOn w:val="Textbody"/>
-  </w:style>
-  <w:style w:type="paragraph" w:styleId="Caption">
-    <w:name w:val="caption"/>
-    <w:basedOn w:val="Default"/>
-    <w:pPr>
-      <w:suppressLineNumbers/>
-      <w:spacing w:before="120" w:after="120"/>
-    </w:pPr>
-    <w:rPr>
-      <w:i/>
-      <w:iCs/>
-    </w:rPr>
-  </w:style>
-  <w:style w:type="paragraph" w:customStyle="1" w:styleId="Index">
-    <w:name w:val="Index"/>
-    <w:basedOn w:val="Default"/>
-    <w:pPr>
-      <w:suppressLineNumbers/>
-    </w:pPr>
-  </w:style>
-  <w:style w:type="paragraph" w:styleId="PlainText">
-    <w:name w:val="Plain Text"/>
-    <w:basedOn w:val="Default"/>
-    <w:rPr>
-      <w:rFonts w:ascii="Courier New" w:hAnsi="Courier New" w:cs="Courier New"/>
-      <w:sz w:val="20"/>
-      <w:szCs w:val="20"/>
-    </w:rPr>
-  </w:style>
-  <w:style w:type="paragraph" w:styleId="Header">
-    <w:name w:val="header"/>
-    <w:basedOn w:val="Default"/>
-    <w:pPr>
-      <w:suppressLineNumbers/>
-      <w:tabs>
-        <w:tab w:val="center" w:pos="4320"/>
-        <w:tab w:val="right" w:pos="8640"/>
-      </w:tabs>
-    </w:pPr>
-  </w:style>
-  <w:style w:type="paragraph" w:styleId="Footer">
-    <w:name w:val="footer"/>
-    <w:basedOn w:val="Default"/>
-    <w:pPr>
-      <w:suppressLineNumbers/>
-      <w:tabs>
-        <w:tab w:val="center" w:pos="4320"/>
-        <w:tab w:val="right" w:pos="8640"/>
-      </w:tabs>
-    </w:pPr>
-  </w:style>
-  <w:style w:type="paragraph" w:styleId="BalloonText">
+  <w:style w:type="paragraph" w:styleId="a9">
     <w:name w:val="Balloon Text"/>
     <w:basedOn w:val="Default"/>
     <w:rPr>

</xml_diff>